<commit_message>
premiere partie backend terminer pour le moment
</commit_message>
<xml_diff>
--- a/Projet de système centralisé de recommandation d.docx
+++ b/Projet de système centralisé de recommandation d.docx
@@ -124,23 +124,7 @@
           <w:b/>
           <w:bCs/>
         </w:rPr>
-        <w:t xml:space="preserve">Tâche WP1.1 : Ingérer les données collectées dans un système de </w:t>
-      </w:r>
-      <w:r>
-        <w:rPr>
-          <w:rFonts w:ascii="Times New Roman" w:hAnsi="Times New Roman" w:cs="Times New Roman"/>
-          <w:b/>
-          <w:bCs/>
-        </w:rPr>
-        <w:t>stockage Instructions</w:t>
-      </w:r>
-      <w:r>
-        <w:rPr>
-          <w:rFonts w:ascii="Times New Roman" w:hAnsi="Times New Roman" w:cs="Times New Roman"/>
-          <w:b/>
-          <w:bCs/>
-        </w:rPr>
-        <w:t xml:space="preserve"> détaillées pour la réalisation du projet</w:t>
+        <w:t>Tâche WP1.1 : Ingérer les données collectées dans un système de stockage Instructions détaillées pour la réalisation du projet</w:t>
       </w:r>
     </w:p>
     <w:p>
@@ -187,25 +171,7 @@
           <w:b/>
           <w:bCs/>
         </w:rPr>
-        <w:t>Comprendre le problème</w:t>
-      </w:r>
-      <w:proofErr w:type="gramStart"/>
-      <w:r>
-        <w:rPr>
-          <w:rFonts w:ascii="Times New Roman" w:hAnsi="Times New Roman" w:cs="Times New Roman"/>
-          <w:b/>
-          <w:bCs/>
-        </w:rPr>
-        <w:t xml:space="preserve"> :*</w:t>
-      </w:r>
-      <w:proofErr w:type="gramEnd"/>
-      <w:r>
-        <w:rPr>
-          <w:rFonts w:ascii="Times New Roman" w:hAnsi="Times New Roman" w:cs="Times New Roman"/>
-          <w:b/>
-          <w:bCs/>
-        </w:rPr>
-        <w:t>*</w:t>
+        <w:t>Comprendre le problème :**</w:t>
       </w:r>
     </w:p>
     <w:p>
@@ -292,19 +258,11 @@
         </w:rPr>
         <w:t>Plan de mise en œuvre technique</w:t>
       </w:r>
-      <w:proofErr w:type="gramStart"/>
-      <w:r>
-        <w:rPr>
-          <w:rFonts w:ascii="Times New Roman" w:hAnsi="Times New Roman" w:cs="Times New Roman"/>
-        </w:rPr>
-        <w:t xml:space="preserve"> :*</w:t>
-      </w:r>
-      <w:proofErr w:type="gramEnd"/>
-      <w:r>
-        <w:rPr>
-          <w:rFonts w:ascii="Times New Roman" w:hAnsi="Times New Roman" w:cs="Times New Roman"/>
-        </w:rPr>
-        <w:t>*</w:t>
+      <w:r>
+        <w:rPr>
+          <w:rFonts w:ascii="Times New Roman" w:hAnsi="Times New Roman" w:cs="Times New Roman"/>
+        </w:rPr>
+        <w:t xml:space="preserve"> :**</w:t>
       </w:r>
     </w:p>
     <w:p>
@@ -382,18 +340,8 @@
           <w:b/>
           <w:bCs/>
         </w:rPr>
-        <w:t>Ingestion de données (WP1.1</w:t>
-      </w:r>
-      <w:proofErr w:type="gramStart"/>
-      <w:r>
-        <w:rPr>
-          <w:rFonts w:ascii="Times New Roman" w:hAnsi="Times New Roman" w:cs="Times New Roman"/>
-          <w:b/>
-          <w:bCs/>
-        </w:rPr>
-        <w:t>):</w:t>
-      </w:r>
-      <w:proofErr w:type="gramEnd"/>
+        <w:t>Ingestion de données (WP1.1):</w:t>
+      </w:r>
     </w:p>
     <w:p>
       <w:pPr>
@@ -552,21 +500,7 @@
         <w:rPr>
           <w:rFonts w:ascii="Times New Roman" w:hAnsi="Times New Roman" w:cs="Times New Roman"/>
         </w:rPr>
-        <w:t xml:space="preserve">En suivant ces instructions détaillées, vous serez en mesure de contribuer au développement d’une solution de pointe qui révolutionne l’expérience de recherche d’emploi dans le secteur des données et du numérique. Bonne chance dans votre projet !  </w:t>
-      </w:r>
-      <w:proofErr w:type="gramStart"/>
-      <w:r>
-        <w:rPr>
-          <w:rFonts w:ascii="Times New Roman" w:hAnsi="Times New Roman" w:cs="Times New Roman"/>
-        </w:rPr>
-        <w:t>aide</w:t>
-      </w:r>
-      <w:proofErr w:type="gramEnd"/>
-      <w:r>
-        <w:rPr>
-          <w:rFonts w:ascii="Times New Roman" w:hAnsi="Times New Roman" w:cs="Times New Roman"/>
-        </w:rPr>
-        <w:t xml:space="preserve"> moi pour ce projet on va s'y </w:t>
+        <w:t xml:space="preserve">En suivant ces instructions détaillées, vous serez en mesure de contribuer au développement d’une solution de pointe qui révolutionne l’expérience de recherche d’emploi dans le secteur des données et du numérique. Bonne chance dans votre projet !  aide moi pour ce projet on va s'y </w:t>
       </w:r>
       <w:proofErr w:type="spellStart"/>
       <w:r>
@@ -594,21 +528,7 @@
         <w:rPr>
           <w:rFonts w:ascii="Times New Roman" w:hAnsi="Times New Roman" w:cs="Times New Roman"/>
         </w:rPr>
-        <w:t xml:space="preserve">. </w:t>
-      </w:r>
-      <w:proofErr w:type="gramStart"/>
-      <w:r>
-        <w:rPr>
-          <w:rFonts w:ascii="Times New Roman" w:hAnsi="Times New Roman" w:cs="Times New Roman"/>
-        </w:rPr>
-        <w:t>tu</w:t>
-      </w:r>
-      <w:proofErr w:type="gramEnd"/>
-      <w:r>
-        <w:rPr>
-          <w:rFonts w:ascii="Times New Roman" w:hAnsi="Times New Roman" w:cs="Times New Roman"/>
-        </w:rPr>
-        <w:t xml:space="preserve"> me dis la </w:t>
+        <w:t xml:space="preserve">. tu me dis la </w:t>
       </w:r>
       <w:proofErr w:type="spellStart"/>
       <w:r>
@@ -636,23 +556,2264 @@
         <w:rPr>
           <w:rFonts w:ascii="Times New Roman" w:hAnsi="Times New Roman" w:cs="Times New Roman"/>
         </w:rPr>
-        <w:t xml:space="preserve"> je fais je fini avant qu'on continu. </w:t>
-      </w:r>
-      <w:proofErr w:type="gramStart"/>
-      <w:r>
-        <w:rPr>
-          <w:rFonts w:ascii="Times New Roman" w:hAnsi="Times New Roman" w:cs="Times New Roman"/>
-        </w:rPr>
-        <w:t>je</w:t>
-      </w:r>
-      <w:proofErr w:type="gramEnd"/>
-      <w:r>
-        <w:rPr>
-          <w:rFonts w:ascii="Times New Roman" w:hAnsi="Times New Roman" w:cs="Times New Roman"/>
-        </w:rPr>
-        <w:t xml:space="preserve"> veux qu'on le fasse bien</w:t>
-      </w:r>
-    </w:p>
+        <w:t xml:space="preserve"> je fais je fini avant qu'on continu. je veux qu'on le fasse bien</w:t>
+      </w:r>
+    </w:p>
+    <w:p>
+      <w:pPr>
+        <w:rPr>
+          <w:rFonts w:ascii="Times New Roman" w:hAnsi="Times New Roman" w:cs="Times New Roman"/>
+        </w:rPr>
+      </w:pPr>
+      <w:r>
+        <w:rPr>
+          <w:rFonts w:ascii="Times New Roman" w:hAnsi="Times New Roman" w:cs="Times New Roman"/>
+        </w:rPr>
+        <w:br w:type="page"/>
+      </w:r>
+    </w:p>
+    <w:p>
+      <w:pPr>
+        <w:pStyle w:val="NormalWeb"/>
+      </w:pPr>
+      <w:r>
+        <w:lastRenderedPageBreak/>
+        <w:t xml:space="preserve">Oui, tu peux tout à fait terminer d'abord ton application </w:t>
+      </w:r>
+      <w:r>
+        <w:rPr>
+          <w:rStyle w:val="lev"/>
+          <w:rFonts w:eastAsiaTheme="majorEastAsia"/>
+        </w:rPr>
+        <w:t>backend</w:t>
+      </w:r>
+      <w:r>
+        <w:t xml:space="preserve"> et </w:t>
+      </w:r>
+      <w:r>
+        <w:rPr>
+          <w:rStyle w:val="lev"/>
+          <w:rFonts w:eastAsiaTheme="majorEastAsia"/>
+        </w:rPr>
+        <w:t>frontend</w:t>
+      </w:r>
+      <w:r>
+        <w:t xml:space="preserve"> avant d'intégrer le </w:t>
+      </w:r>
+      <w:proofErr w:type="spellStart"/>
+      <w:r>
+        <w:t>scraping</w:t>
+      </w:r>
+      <w:proofErr w:type="spellEnd"/>
+      <w:r>
+        <w:t>. Voici un ordre d'étapes que tu pourrais suivre pour assurer une bonne progression du projet :</w:t>
+      </w:r>
+    </w:p>
+    <w:p>
+      <w:pPr>
+        <w:pStyle w:val="Titre3"/>
+      </w:pPr>
+      <w:r>
+        <w:t xml:space="preserve">1. </w:t>
+      </w:r>
+      <w:r>
+        <w:rPr>
+          <w:rStyle w:val="lev"/>
+          <w:b w:val="0"/>
+          <w:bCs w:val="0"/>
+        </w:rPr>
+        <w:t>Finaliser l'Application Backend</w:t>
+      </w:r>
+    </w:p>
+    <w:p>
+      <w:pPr>
+        <w:numPr>
+          <w:ilvl w:val="0"/>
+          <w:numId w:val="2"/>
+        </w:numPr>
+        <w:spacing w:before="100" w:beforeAutospacing="1" w:after="100" w:afterAutospacing="1" w:line="240" w:lineRule="auto"/>
+      </w:pPr>
+      <w:r>
+        <w:rPr>
+          <w:rStyle w:val="lev"/>
+        </w:rPr>
+        <w:t>Modèles et API</w:t>
+      </w:r>
+      <w:r>
+        <w:t xml:space="preserve"> : Assure-toi que les modèles (</w:t>
+      </w:r>
+      <w:proofErr w:type="spellStart"/>
+      <w:r>
+        <w:t>JobOffer</w:t>
+      </w:r>
+      <w:proofErr w:type="spellEnd"/>
+      <w:r>
+        <w:t xml:space="preserve">, </w:t>
+      </w:r>
+      <w:proofErr w:type="spellStart"/>
+      <w:r>
+        <w:t>JobSeekerProfile</w:t>
+      </w:r>
+      <w:proofErr w:type="spellEnd"/>
+      <w:r>
+        <w:t xml:space="preserve">, </w:t>
+      </w:r>
+      <w:proofErr w:type="spellStart"/>
+      <w:r>
+        <w:t>RecruiterProfile</w:t>
+      </w:r>
+      <w:proofErr w:type="spellEnd"/>
+      <w:r>
+        <w:t>, etc.) sont bien définis et fonctionnent correctement dans ta base de données. Vérifie que les vues de ton API (</w:t>
+      </w:r>
+      <w:proofErr w:type="spellStart"/>
+      <w:r>
+        <w:t>JobOfferViewSet</w:t>
+      </w:r>
+      <w:proofErr w:type="spellEnd"/>
+      <w:r>
+        <w:t xml:space="preserve">, </w:t>
+      </w:r>
+      <w:proofErr w:type="spellStart"/>
+      <w:r>
+        <w:t>JobSeekerProfileViewSet</w:t>
+      </w:r>
+      <w:proofErr w:type="spellEnd"/>
+      <w:r>
+        <w:t>, etc.) sont opérationnelles et que tu peux récupérer, créer, et mettre à jour les offres d'emploi via des requêtes API.</w:t>
+      </w:r>
+    </w:p>
+    <w:p>
+      <w:pPr>
+        <w:numPr>
+          <w:ilvl w:val="0"/>
+          <w:numId w:val="2"/>
+        </w:numPr>
+        <w:spacing w:before="100" w:beforeAutospacing="1" w:after="100" w:afterAutospacing="1" w:line="240" w:lineRule="auto"/>
+      </w:pPr>
+      <w:r>
+        <w:rPr>
+          <w:rStyle w:val="lev"/>
+        </w:rPr>
+        <w:t>Authentification et Permissions</w:t>
+      </w:r>
+      <w:r>
+        <w:t xml:space="preserve"> : Mets en place l'authentification pour tes utilisateurs (chercheurs d'emploi et recruteurs). Tu peux utiliser JWT (JSON Web </w:t>
+      </w:r>
+      <w:proofErr w:type="spellStart"/>
+      <w:r>
+        <w:t>Tokens</w:t>
+      </w:r>
+      <w:proofErr w:type="spellEnd"/>
+      <w:r>
+        <w:t xml:space="preserve">) pour gérer l'authentification via DRF (Django </w:t>
+      </w:r>
+      <w:proofErr w:type="spellStart"/>
+      <w:r>
+        <w:t>Rest</w:t>
+      </w:r>
+      <w:proofErr w:type="spellEnd"/>
+      <w:r>
+        <w:t xml:space="preserve"> Framework).</w:t>
+      </w:r>
+    </w:p>
+    <w:p>
+      <w:pPr>
+        <w:numPr>
+          <w:ilvl w:val="0"/>
+          <w:numId w:val="2"/>
+        </w:numPr>
+        <w:spacing w:before="100" w:beforeAutospacing="1" w:after="100" w:afterAutospacing="1" w:line="240" w:lineRule="auto"/>
+      </w:pPr>
+      <w:r>
+        <w:rPr>
+          <w:rStyle w:val="lev"/>
+        </w:rPr>
+        <w:t>Tests Backend</w:t>
+      </w:r>
+      <w:r>
+        <w:t xml:space="preserve"> : Assure-toi de tester toutes les fonctionnalités de l'API backend pour vérifier qu'elles répondent aux exigences fonctionnelles.</w:t>
+      </w:r>
+    </w:p>
+    <w:p>
+      <w:pPr>
+        <w:pStyle w:val="Titre3"/>
+      </w:pPr>
+      <w:r>
+        <w:t xml:space="preserve">2. </w:t>
+      </w:r>
+      <w:r>
+        <w:rPr>
+          <w:rStyle w:val="lev"/>
+          <w:b w:val="0"/>
+          <w:bCs w:val="0"/>
+        </w:rPr>
+        <w:t>Finaliser l'Application Frontend</w:t>
+      </w:r>
+    </w:p>
+    <w:p>
+      <w:pPr>
+        <w:numPr>
+          <w:ilvl w:val="0"/>
+          <w:numId w:val="3"/>
+        </w:numPr>
+        <w:spacing w:before="100" w:beforeAutospacing="1" w:after="100" w:afterAutospacing="1" w:line="240" w:lineRule="auto"/>
+      </w:pPr>
+      <w:r>
+        <w:rPr>
+          <w:rStyle w:val="lev"/>
+        </w:rPr>
+        <w:t>Conception UI/UX</w:t>
+      </w:r>
+      <w:r>
+        <w:t xml:space="preserve"> : Crée l'interface utilisateur pour que les chercheurs d'emploi et recruteurs puissent s'inscrire, se connecter, consulter les offres d'emploi, publier des offres, etc.</w:t>
+      </w:r>
+    </w:p>
+    <w:p>
+      <w:pPr>
+        <w:numPr>
+          <w:ilvl w:val="0"/>
+          <w:numId w:val="3"/>
+        </w:numPr>
+        <w:spacing w:before="100" w:beforeAutospacing="1" w:after="100" w:afterAutospacing="1" w:line="240" w:lineRule="auto"/>
+      </w:pPr>
+      <w:r>
+        <w:rPr>
+          <w:rStyle w:val="lev"/>
+        </w:rPr>
+        <w:t>Connexion avec l'API</w:t>
+      </w:r>
+      <w:r>
+        <w:t xml:space="preserve"> : Utilise des appels API pour récupérer et afficher les offres d'emploi, et pour permettre aux utilisateurs d'interagir avec le système (postuler, sauvegarder des offres, etc.).</w:t>
+      </w:r>
+    </w:p>
+    <w:p>
+      <w:pPr>
+        <w:numPr>
+          <w:ilvl w:val="0"/>
+          <w:numId w:val="3"/>
+        </w:numPr>
+        <w:spacing w:before="100" w:beforeAutospacing="1" w:after="100" w:afterAutospacing="1" w:line="240" w:lineRule="auto"/>
+      </w:pPr>
+      <w:r>
+        <w:rPr>
+          <w:rStyle w:val="lev"/>
+        </w:rPr>
+        <w:t>Tests Frontend</w:t>
+      </w:r>
+      <w:r>
+        <w:t xml:space="preserve"> : Vérifie l'ergonomie et l'interactivité de l'application frontend. Assure-toi que les pages se chargent rapidement et que l'expérience utilisateur est fluide.</w:t>
+      </w:r>
+    </w:p>
+    <w:p>
+      <w:pPr>
+        <w:pStyle w:val="Titre3"/>
+      </w:pPr>
+      <w:r>
+        <w:t xml:space="preserve">3. </w:t>
+      </w:r>
+      <w:r>
+        <w:rPr>
+          <w:rStyle w:val="lev"/>
+          <w:b w:val="0"/>
+          <w:bCs w:val="0"/>
+        </w:rPr>
+        <w:t xml:space="preserve">Mettre en Place le </w:t>
+      </w:r>
+      <w:proofErr w:type="spellStart"/>
+      <w:r>
+        <w:rPr>
+          <w:rStyle w:val="lev"/>
+          <w:b w:val="0"/>
+          <w:bCs w:val="0"/>
+        </w:rPr>
+        <w:t>Scraping</w:t>
+      </w:r>
+      <w:proofErr w:type="spellEnd"/>
+      <w:r>
+        <w:rPr>
+          <w:rStyle w:val="lev"/>
+          <w:b w:val="0"/>
+          <w:bCs w:val="0"/>
+        </w:rPr>
+        <w:t xml:space="preserve"> (Après le Backend et le Frontend)</w:t>
+      </w:r>
+    </w:p>
+    <w:p>
+      <w:pPr>
+        <w:pStyle w:val="NormalWeb"/>
+      </w:pPr>
+      <w:r>
+        <w:t xml:space="preserve">Une fois que ton système de gestion des utilisateurs et des offres d'emploi fonctionne bien et est testé, tu peux intégrer le </w:t>
+      </w:r>
+      <w:proofErr w:type="spellStart"/>
+      <w:r>
+        <w:t>scraping</w:t>
+      </w:r>
+      <w:proofErr w:type="spellEnd"/>
+      <w:r>
+        <w:t>. Tu auras alors une structure stable pour recevoir, enregistrer et afficher les offres d'emploi scrappées.</w:t>
+      </w:r>
+    </w:p>
+    <w:p>
+      <w:pPr>
+        <w:pStyle w:val="NormalWeb"/>
+      </w:pPr>
+      <w:r>
+        <w:t xml:space="preserve">Le </w:t>
+      </w:r>
+      <w:proofErr w:type="spellStart"/>
+      <w:r>
+        <w:t>scraping</w:t>
+      </w:r>
+      <w:proofErr w:type="spellEnd"/>
+      <w:r>
+        <w:t xml:space="preserve"> servira à </w:t>
+      </w:r>
+      <w:r>
+        <w:rPr>
+          <w:rStyle w:val="lev"/>
+          <w:rFonts w:eastAsiaTheme="majorEastAsia"/>
+        </w:rPr>
+        <w:t>compléter les offres existantes</w:t>
+      </w:r>
+      <w:r>
+        <w:t xml:space="preserve"> et à centraliser les données provenant de plateformes externes. Tu peux configurer le </w:t>
+      </w:r>
+      <w:proofErr w:type="spellStart"/>
+      <w:r>
+        <w:t>scraping</w:t>
+      </w:r>
+      <w:proofErr w:type="spellEnd"/>
+      <w:r>
+        <w:t xml:space="preserve"> pour qu'il soit exécuté périodiquement ou manuellement via une commande Django, selon tes besoins.</w:t>
+      </w:r>
+    </w:p>
+    <w:p>
+      <w:pPr>
+        <w:numPr>
+          <w:ilvl w:val="0"/>
+          <w:numId w:val="4"/>
+        </w:numPr>
+        <w:spacing w:before="100" w:beforeAutospacing="1" w:after="100" w:afterAutospacing="1" w:line="240" w:lineRule="auto"/>
+      </w:pPr>
+      <w:r>
+        <w:rPr>
+          <w:rStyle w:val="lev"/>
+        </w:rPr>
+        <w:t>Stockage des Offres</w:t>
+      </w:r>
+      <w:r>
+        <w:t xml:space="preserve"> : Après avoir scrappé les offres d'emploi, tu pourras les enregistrer directement dans ta base de données (assure-toi de gérer les doublons).</w:t>
+      </w:r>
+    </w:p>
+    <w:p>
+      <w:pPr>
+        <w:numPr>
+          <w:ilvl w:val="0"/>
+          <w:numId w:val="4"/>
+        </w:numPr>
+        <w:spacing w:before="100" w:beforeAutospacing="1" w:after="100" w:afterAutospacing="1" w:line="240" w:lineRule="auto"/>
+      </w:pPr>
+      <w:r>
+        <w:rPr>
+          <w:rStyle w:val="lev"/>
+        </w:rPr>
+        <w:t>Récupération des Offres dans l'API</w:t>
+      </w:r>
+      <w:r>
+        <w:t xml:space="preserve"> : Les nouvelles offres ajoutées via le </w:t>
+      </w:r>
+      <w:proofErr w:type="spellStart"/>
+      <w:r>
+        <w:t>scraping</w:t>
+      </w:r>
+      <w:proofErr w:type="spellEnd"/>
+      <w:r>
+        <w:t xml:space="preserve"> pourront ensuite être récupérées par l'API pour les afficher sur le frontend.</w:t>
+      </w:r>
+    </w:p>
+    <w:p>
+      <w:pPr>
+        <w:pStyle w:val="Titre3"/>
+      </w:pPr>
+      <w:r>
+        <w:lastRenderedPageBreak/>
+        <w:t xml:space="preserve">4. </w:t>
+      </w:r>
+      <w:r>
+        <w:rPr>
+          <w:rStyle w:val="lev"/>
+          <w:b w:val="0"/>
+          <w:bCs w:val="0"/>
+        </w:rPr>
+        <w:t>Tester l'ensemble du Système</w:t>
+      </w:r>
+    </w:p>
+    <w:p>
+      <w:pPr>
+        <w:pStyle w:val="NormalWeb"/>
+      </w:pPr>
+      <w:r>
+        <w:t xml:space="preserve">Une fois que le backend, le frontend et le </w:t>
+      </w:r>
+      <w:proofErr w:type="spellStart"/>
+      <w:r>
+        <w:t>scraping</w:t>
+      </w:r>
+      <w:proofErr w:type="spellEnd"/>
+      <w:r>
+        <w:t xml:space="preserve"> sont intégrés, tu pourras tester tout le système dans son ensemble :</w:t>
+      </w:r>
+    </w:p>
+    <w:p>
+      <w:pPr>
+        <w:numPr>
+          <w:ilvl w:val="0"/>
+          <w:numId w:val="5"/>
+        </w:numPr>
+        <w:spacing w:before="100" w:beforeAutospacing="1" w:after="100" w:afterAutospacing="1" w:line="240" w:lineRule="auto"/>
+      </w:pPr>
+      <w:r>
+        <w:t>Vérifie que les utilisateurs peuvent interagir avec les offres d'emploi de manière fluide.</w:t>
+      </w:r>
+    </w:p>
+    <w:p>
+      <w:pPr>
+        <w:numPr>
+          <w:ilvl w:val="0"/>
+          <w:numId w:val="5"/>
+        </w:numPr>
+        <w:spacing w:before="100" w:beforeAutospacing="1" w:after="100" w:afterAutospacing="1" w:line="240" w:lineRule="auto"/>
+      </w:pPr>
+      <w:r>
+        <w:t>Teste le processus de publication d'offres pour les recruteurs.</w:t>
+      </w:r>
+    </w:p>
+    <w:p>
+      <w:pPr>
+        <w:numPr>
+          <w:ilvl w:val="0"/>
+          <w:numId w:val="5"/>
+        </w:numPr>
+        <w:spacing w:before="100" w:beforeAutospacing="1" w:after="100" w:afterAutospacing="1" w:line="240" w:lineRule="auto"/>
+      </w:pPr>
+      <w:r>
+        <w:t xml:space="preserve">Assure-toi que le </w:t>
+      </w:r>
+      <w:proofErr w:type="spellStart"/>
+      <w:r>
+        <w:t>scraping</w:t>
+      </w:r>
+      <w:proofErr w:type="spellEnd"/>
+      <w:r>
+        <w:t xml:space="preserve"> fonctionne correctement et que les offres d'emploi sont bien centralisées et accessibles via l'API.</w:t>
+      </w:r>
+    </w:p>
+    <w:p>
+      <w:pPr>
+        <w:pStyle w:val="Titre3"/>
+      </w:pPr>
+      <w:r>
+        <w:t xml:space="preserve">5. </w:t>
+      </w:r>
+      <w:r>
+        <w:rPr>
+          <w:rStyle w:val="lev"/>
+          <w:b w:val="0"/>
+          <w:bCs w:val="0"/>
+        </w:rPr>
+        <w:t>Déploiement</w:t>
+      </w:r>
+    </w:p>
+    <w:p>
+      <w:pPr>
+        <w:pStyle w:val="NormalWeb"/>
+      </w:pPr>
+      <w:r>
+        <w:t>Une fois que tout est terminé et testé :</w:t>
+      </w:r>
+    </w:p>
+    <w:p>
+      <w:pPr>
+        <w:numPr>
+          <w:ilvl w:val="0"/>
+          <w:numId w:val="6"/>
+        </w:numPr>
+        <w:spacing w:before="100" w:beforeAutospacing="1" w:after="100" w:afterAutospacing="1" w:line="240" w:lineRule="auto"/>
+      </w:pPr>
+      <w:r>
+        <w:rPr>
+          <w:rStyle w:val="lev"/>
+        </w:rPr>
+        <w:t>Déploiement du backend</w:t>
+      </w:r>
+      <w:r>
+        <w:t xml:space="preserve"> : Héberge ton application backend (par exemple sur </w:t>
+      </w:r>
+      <w:proofErr w:type="spellStart"/>
+      <w:r>
+        <w:t>Heroku</w:t>
+      </w:r>
+      <w:proofErr w:type="spellEnd"/>
+      <w:r>
+        <w:t xml:space="preserve">, AWS, </w:t>
+      </w:r>
+      <w:proofErr w:type="spellStart"/>
+      <w:r>
+        <w:t>DigitalOcean</w:t>
+      </w:r>
+      <w:proofErr w:type="spellEnd"/>
+      <w:r>
+        <w:t>).</w:t>
+      </w:r>
+    </w:p>
+    <w:p>
+      <w:pPr>
+        <w:numPr>
+          <w:ilvl w:val="0"/>
+          <w:numId w:val="6"/>
+        </w:numPr>
+        <w:spacing w:before="100" w:beforeAutospacing="1" w:after="100" w:afterAutospacing="1" w:line="240" w:lineRule="auto"/>
+      </w:pPr>
+      <w:r>
+        <w:rPr>
+          <w:rStyle w:val="lev"/>
+        </w:rPr>
+        <w:t>Déploiement du frontend</w:t>
+      </w:r>
+      <w:r>
+        <w:t xml:space="preserve"> : Si tu utilises un </w:t>
+      </w:r>
+      <w:proofErr w:type="spellStart"/>
+      <w:r>
+        <w:t>framework</w:t>
+      </w:r>
+      <w:proofErr w:type="spellEnd"/>
+      <w:r>
+        <w:t xml:space="preserve"> comme </w:t>
+      </w:r>
+      <w:proofErr w:type="spellStart"/>
+      <w:r>
+        <w:t>React</w:t>
+      </w:r>
+      <w:proofErr w:type="spellEnd"/>
+      <w:r>
+        <w:t xml:space="preserve"> ou Vue.js, tu peux déployer ton frontend sur un service comme </w:t>
+      </w:r>
+      <w:proofErr w:type="spellStart"/>
+      <w:r>
+        <w:t>Netlify</w:t>
+      </w:r>
+      <w:proofErr w:type="spellEnd"/>
+      <w:r>
+        <w:t xml:space="preserve"> ou </w:t>
+      </w:r>
+      <w:proofErr w:type="spellStart"/>
+      <w:r>
+        <w:t>Vercel</w:t>
+      </w:r>
+      <w:proofErr w:type="spellEnd"/>
+      <w:r>
+        <w:t>.</w:t>
+      </w:r>
+    </w:p>
+    <w:p>
+      <w:pPr>
+        <w:numPr>
+          <w:ilvl w:val="0"/>
+          <w:numId w:val="6"/>
+        </w:numPr>
+        <w:spacing w:before="100" w:beforeAutospacing="1" w:after="100" w:afterAutospacing="1" w:line="240" w:lineRule="auto"/>
+      </w:pPr>
+      <w:proofErr w:type="spellStart"/>
+      <w:r>
+        <w:rPr>
+          <w:rStyle w:val="lev"/>
+        </w:rPr>
+        <w:t>Cron</w:t>
+      </w:r>
+      <w:proofErr w:type="spellEnd"/>
+      <w:r>
+        <w:rPr>
+          <w:rStyle w:val="lev"/>
+        </w:rPr>
+        <w:t xml:space="preserve"> Jobs ou </w:t>
+      </w:r>
+      <w:proofErr w:type="spellStart"/>
+      <w:r>
+        <w:rPr>
+          <w:rStyle w:val="lev"/>
+        </w:rPr>
+        <w:t>Celery</w:t>
+      </w:r>
+      <w:proofErr w:type="spellEnd"/>
+      <w:r>
+        <w:rPr>
+          <w:rStyle w:val="lev"/>
+        </w:rPr>
+        <w:t xml:space="preserve"> pour le </w:t>
+      </w:r>
+      <w:proofErr w:type="spellStart"/>
+      <w:r>
+        <w:rPr>
+          <w:rStyle w:val="lev"/>
+        </w:rPr>
+        <w:t>scraping</w:t>
+      </w:r>
+      <w:proofErr w:type="spellEnd"/>
+      <w:r>
+        <w:t xml:space="preserve"> : Si tu utilises </w:t>
+      </w:r>
+      <w:proofErr w:type="spellStart"/>
+      <w:r>
+        <w:t>Celery</w:t>
+      </w:r>
+      <w:proofErr w:type="spellEnd"/>
+      <w:r>
+        <w:t xml:space="preserve"> pour planifier des tâches, configure-le sur ton serveur de production. Sinon, tu peux utiliser un </w:t>
+      </w:r>
+      <w:proofErr w:type="spellStart"/>
+      <w:r>
+        <w:t>cron</w:t>
+      </w:r>
+      <w:proofErr w:type="spellEnd"/>
+      <w:r>
+        <w:t xml:space="preserve"> job pour exécuter la commande de </w:t>
+      </w:r>
+      <w:proofErr w:type="spellStart"/>
+      <w:r>
+        <w:t>scraping</w:t>
+      </w:r>
+      <w:proofErr w:type="spellEnd"/>
+      <w:r>
+        <w:t xml:space="preserve"> à intervalles réguliers.</w:t>
+      </w:r>
+    </w:p>
+    <w:p>
+      <w:pPr>
+        <w:pStyle w:val="Titre3"/>
+      </w:pPr>
+      <w:r>
+        <w:t>Résumé des étapes :</w:t>
+      </w:r>
+    </w:p>
+    <w:p>
+      <w:pPr>
+        <w:numPr>
+          <w:ilvl w:val="0"/>
+          <w:numId w:val="7"/>
+        </w:numPr>
+        <w:spacing w:before="100" w:beforeAutospacing="1" w:after="100" w:afterAutospacing="1" w:line="240" w:lineRule="auto"/>
+      </w:pPr>
+      <w:r>
+        <w:rPr>
+          <w:rStyle w:val="lev"/>
+        </w:rPr>
+        <w:t>Backend :</w:t>
+      </w:r>
+      <w:r>
+        <w:t xml:space="preserve"> Finalise les modèles, les vues, l'authentification et l'API.</w:t>
+      </w:r>
+    </w:p>
+    <w:p>
+      <w:pPr>
+        <w:numPr>
+          <w:ilvl w:val="0"/>
+          <w:numId w:val="7"/>
+        </w:numPr>
+        <w:spacing w:before="100" w:beforeAutospacing="1" w:after="100" w:afterAutospacing="1" w:line="240" w:lineRule="auto"/>
+      </w:pPr>
+      <w:r>
+        <w:rPr>
+          <w:rStyle w:val="lev"/>
+        </w:rPr>
+        <w:t>Frontend :</w:t>
+      </w:r>
+      <w:r>
+        <w:t xml:space="preserve"> Conçois l'interface utilisateur et fais le lien avec l'API.</w:t>
+      </w:r>
+    </w:p>
+    <w:p>
+      <w:pPr>
+        <w:numPr>
+          <w:ilvl w:val="0"/>
+          <w:numId w:val="7"/>
+        </w:numPr>
+        <w:spacing w:before="100" w:beforeAutospacing="1" w:after="100" w:afterAutospacing="1" w:line="240" w:lineRule="auto"/>
+      </w:pPr>
+      <w:proofErr w:type="spellStart"/>
+      <w:r>
+        <w:rPr>
+          <w:rStyle w:val="lev"/>
+        </w:rPr>
+        <w:t>Scraping</w:t>
+      </w:r>
+      <w:proofErr w:type="spellEnd"/>
+      <w:r>
+        <w:rPr>
+          <w:rStyle w:val="lev"/>
+        </w:rPr>
+        <w:t xml:space="preserve"> :</w:t>
+      </w:r>
+      <w:r>
+        <w:t xml:space="preserve"> Ajoute le </w:t>
+      </w:r>
+      <w:proofErr w:type="spellStart"/>
+      <w:r>
+        <w:t>scraping</w:t>
+      </w:r>
+      <w:proofErr w:type="spellEnd"/>
+      <w:r>
+        <w:t xml:space="preserve"> une fois que le backend et frontend sont prêts pour recevoir les données.</w:t>
+      </w:r>
+    </w:p>
+    <w:p>
+      <w:pPr>
+        <w:numPr>
+          <w:ilvl w:val="0"/>
+          <w:numId w:val="7"/>
+        </w:numPr>
+        <w:spacing w:before="100" w:beforeAutospacing="1" w:after="100" w:afterAutospacing="1" w:line="240" w:lineRule="auto"/>
+      </w:pPr>
+      <w:r>
+        <w:rPr>
+          <w:rStyle w:val="lev"/>
+        </w:rPr>
+        <w:t>Tests :</w:t>
+      </w:r>
+      <w:r>
+        <w:t xml:space="preserve"> Assure-toi que tout fonctionne comme prévu.</w:t>
+      </w:r>
+    </w:p>
+    <w:p>
+      <w:pPr>
+        <w:numPr>
+          <w:ilvl w:val="0"/>
+          <w:numId w:val="7"/>
+        </w:numPr>
+        <w:spacing w:before="100" w:beforeAutospacing="1" w:after="100" w:afterAutospacing="1" w:line="240" w:lineRule="auto"/>
+      </w:pPr>
+      <w:r>
+        <w:rPr>
+          <w:rStyle w:val="lev"/>
+        </w:rPr>
+        <w:t>Déploiement :</w:t>
+      </w:r>
+      <w:r>
+        <w:t xml:space="preserve"> Déploie le projet et mets en place des tâches planifiées pour le </w:t>
+      </w:r>
+      <w:proofErr w:type="spellStart"/>
+      <w:r>
+        <w:t>scraping</w:t>
+      </w:r>
+      <w:proofErr w:type="spellEnd"/>
+      <w:r>
+        <w:t>.</w:t>
+      </w:r>
+    </w:p>
+    <w:p>
+      <w:pPr>
+        <w:pStyle w:val="NormalWeb"/>
+      </w:pPr>
+      <w:r>
+        <w:t xml:space="preserve">Une fois que tu as fini avec le backend et le frontend, tu seras prêt à ajouter le </w:t>
+      </w:r>
+      <w:proofErr w:type="spellStart"/>
+      <w:r>
+        <w:t>scraping</w:t>
+      </w:r>
+      <w:proofErr w:type="spellEnd"/>
+      <w:r>
+        <w:t xml:space="preserve"> et à centraliser les offres d'emploi ! </w:t>
+      </w:r>
+      <w:r>
+        <w:rPr>
+          <w:rFonts w:ascii="Segoe UI Emoji" w:hAnsi="Segoe UI Emoji" w:cs="Segoe UI Emoji"/>
+        </w:rPr>
+        <w:t>😄</w:t>
+      </w:r>
+    </w:p>
+    <w:p>
+      <w:pPr>
+        <w:spacing w:after="0" w:line="360" w:lineRule="auto"/>
+        <w:ind w:firstLine="708"/>
+        <w:rPr>
+          <w:rFonts w:ascii="Times New Roman" w:hAnsi="Times New Roman" w:cs="Times New Roman"/>
+        </w:rPr>
+      </w:pPr>
+      <w:r>
+        <w:rPr>
+          <w:rFonts w:ascii="Times New Roman" w:hAnsi="Times New Roman" w:cs="Times New Roman"/>
+        </w:rPr>
+        <w:t xml:space="preserve">cd </w:t>
+      </w:r>
+      <w:proofErr w:type="spellStart"/>
+      <w:r>
+        <w:rPr>
+          <w:rFonts w:ascii="Times New Roman" w:hAnsi="Times New Roman" w:cs="Times New Roman"/>
+        </w:rPr>
+        <w:t>offre_emploi</w:t>
+      </w:r>
+      <w:proofErr w:type="spellEnd"/>
+    </w:p>
+    <w:p>
+      <w:pPr>
+        <w:spacing w:after="0" w:line="360" w:lineRule="auto"/>
+        <w:ind w:firstLine="708"/>
+        <w:rPr>
+          <w:rFonts w:ascii="Times New Roman" w:hAnsi="Times New Roman" w:cs="Times New Roman"/>
+        </w:rPr>
+      </w:pPr>
+      <w:proofErr w:type="spellStart"/>
+      <w:r>
+        <w:rPr>
+          <w:rFonts w:ascii="Times New Roman" w:hAnsi="Times New Roman" w:cs="Times New Roman"/>
+        </w:rPr>
+        <w:t>dir</w:t>
+      </w:r>
+      <w:proofErr w:type="spellEnd"/>
+    </w:p>
+    <w:p>
+      <w:pPr>
+        <w:spacing w:after="0" w:line="360" w:lineRule="auto"/>
+        <w:ind w:firstLine="708"/>
+        <w:rPr>
+          <w:rFonts w:ascii="Times New Roman" w:hAnsi="Times New Roman" w:cs="Times New Roman"/>
+        </w:rPr>
+      </w:pPr>
+      <w:r>
+        <w:rPr>
+          <w:rFonts w:ascii="Times New Roman" w:hAnsi="Times New Roman" w:cs="Times New Roman"/>
+        </w:rPr>
+        <w:t>D:\doc.fr icare\M1 DSP\</w:t>
+      </w:r>
+      <w:proofErr w:type="spellStart"/>
+      <w:r>
+        <w:rPr>
+          <w:rFonts w:ascii="Times New Roman" w:hAnsi="Times New Roman" w:cs="Times New Roman"/>
+        </w:rPr>
+        <w:t>Ecosysteme</w:t>
+      </w:r>
+      <w:proofErr w:type="spellEnd"/>
+      <w:r>
+        <w:rPr>
+          <w:rFonts w:ascii="Times New Roman" w:hAnsi="Times New Roman" w:cs="Times New Roman"/>
+        </w:rPr>
+        <w:t xml:space="preserve"> Data de </w:t>
+      </w:r>
+      <w:proofErr w:type="spellStart"/>
+      <w:r>
+        <w:rPr>
+          <w:rFonts w:ascii="Times New Roman" w:hAnsi="Times New Roman" w:cs="Times New Roman"/>
+        </w:rPr>
+        <w:t>lentreprise</w:t>
+      </w:r>
+      <w:proofErr w:type="spellEnd"/>
+      <w:r>
+        <w:rPr>
+          <w:rFonts w:ascii="Times New Roman" w:hAnsi="Times New Roman" w:cs="Times New Roman"/>
+        </w:rPr>
+        <w:t>\</w:t>
+      </w:r>
+      <w:proofErr w:type="spellStart"/>
+      <w:r>
+        <w:rPr>
+          <w:rFonts w:ascii="Times New Roman" w:hAnsi="Times New Roman" w:cs="Times New Roman"/>
+        </w:rPr>
+        <w:t>tp_offre</w:t>
+      </w:r>
+      <w:proofErr w:type="spellEnd"/>
+      <w:r>
+        <w:rPr>
+          <w:rFonts w:ascii="Times New Roman" w:hAnsi="Times New Roman" w:cs="Times New Roman"/>
+        </w:rPr>
+        <w:t xml:space="preserve"> emploi\</w:t>
+      </w:r>
+      <w:proofErr w:type="spellStart"/>
+      <w:r>
+        <w:rPr>
+          <w:rFonts w:ascii="Times New Roman" w:hAnsi="Times New Roman" w:cs="Times New Roman"/>
+        </w:rPr>
+        <w:t>offre_emploi</w:t>
+      </w:r>
+      <w:proofErr w:type="spellEnd"/>
+    </w:p>
+    <w:p>
+      <w:pPr>
+        <w:spacing w:after="0" w:line="360" w:lineRule="auto"/>
+        <w:ind w:firstLine="708"/>
+        <w:rPr>
+          <w:rFonts w:ascii="Times New Roman" w:hAnsi="Times New Roman" w:cs="Times New Roman"/>
+        </w:rPr>
+      </w:pPr>
+      <w:r>
+        <w:rPr>
+          <w:rFonts w:ascii="Times New Roman" w:hAnsi="Times New Roman" w:cs="Times New Roman"/>
+        </w:rPr>
+        <w:t>cd "D:\doc.fr icare\M1 DSP\</w:t>
+      </w:r>
+      <w:proofErr w:type="spellStart"/>
+      <w:r>
+        <w:rPr>
+          <w:rFonts w:ascii="Times New Roman" w:hAnsi="Times New Roman" w:cs="Times New Roman"/>
+        </w:rPr>
+        <w:t>Ecosysteme</w:t>
+      </w:r>
+      <w:proofErr w:type="spellEnd"/>
+      <w:r>
+        <w:rPr>
+          <w:rFonts w:ascii="Times New Roman" w:hAnsi="Times New Roman" w:cs="Times New Roman"/>
+        </w:rPr>
+        <w:t xml:space="preserve"> Data de </w:t>
+      </w:r>
+      <w:proofErr w:type="spellStart"/>
+      <w:r>
+        <w:rPr>
+          <w:rFonts w:ascii="Times New Roman" w:hAnsi="Times New Roman" w:cs="Times New Roman"/>
+        </w:rPr>
+        <w:t>lentreprise</w:t>
+      </w:r>
+      <w:proofErr w:type="spellEnd"/>
+      <w:r>
+        <w:rPr>
+          <w:rFonts w:ascii="Times New Roman" w:hAnsi="Times New Roman" w:cs="Times New Roman"/>
+        </w:rPr>
+        <w:t>\</w:t>
+      </w:r>
+      <w:proofErr w:type="spellStart"/>
+      <w:r>
+        <w:rPr>
+          <w:rFonts w:ascii="Times New Roman" w:hAnsi="Times New Roman" w:cs="Times New Roman"/>
+        </w:rPr>
+        <w:t>tp_offre</w:t>
+      </w:r>
+      <w:proofErr w:type="spellEnd"/>
+      <w:r>
+        <w:rPr>
+          <w:rFonts w:ascii="Times New Roman" w:hAnsi="Times New Roman" w:cs="Times New Roman"/>
+        </w:rPr>
+        <w:t xml:space="preserve"> emploi"</w:t>
+      </w:r>
+    </w:p>
+    <w:p>
+      <w:pPr>
+        <w:rPr>
+          <w:rFonts w:ascii="Times New Roman" w:hAnsi="Times New Roman" w:cs="Times New Roman"/>
+        </w:rPr>
+      </w:pPr>
+      <w:r>
+        <w:rPr>
+          <w:rFonts w:ascii="Times New Roman" w:hAnsi="Times New Roman" w:cs="Times New Roman"/>
+        </w:rPr>
+        <w:br w:type="page"/>
+      </w:r>
+    </w:p>
+    <w:p>
+      <w:pPr>
+        <w:spacing w:after="0" w:line="360" w:lineRule="auto"/>
+        <w:ind w:firstLine="708"/>
+        <w:rPr>
+          <w:rFonts w:ascii="Times New Roman" w:hAnsi="Times New Roman" w:cs="Times New Roman"/>
+        </w:rPr>
+      </w:pPr>
+      <w:r>
+        <w:rPr>
+          <w:rFonts w:ascii="Times New Roman" w:hAnsi="Times New Roman" w:cs="Times New Roman"/>
+        </w:rPr>
+        <w:lastRenderedPageBreak/>
+        <w:t>core/tests.py</w:t>
+      </w:r>
+    </w:p>
+    <w:p>
+      <w:pPr>
+        <w:spacing w:after="0" w:line="360" w:lineRule="auto"/>
+        <w:ind w:firstLine="708"/>
+        <w:rPr>
+          <w:rFonts w:ascii="Times New Roman" w:hAnsi="Times New Roman" w:cs="Times New Roman"/>
+        </w:rPr>
+      </w:pPr>
+      <w:proofErr w:type="spellStart"/>
+      <w:r>
+        <w:rPr>
+          <w:rFonts w:ascii="Times New Roman" w:hAnsi="Times New Roman" w:cs="Times New Roman"/>
+        </w:rPr>
+        <w:t>from</w:t>
+      </w:r>
+      <w:proofErr w:type="spellEnd"/>
+      <w:r>
+        <w:rPr>
+          <w:rFonts w:ascii="Times New Roman" w:hAnsi="Times New Roman" w:cs="Times New Roman"/>
+        </w:rPr>
+        <w:t xml:space="preserve"> </w:t>
+      </w:r>
+      <w:proofErr w:type="spellStart"/>
+      <w:r>
+        <w:rPr>
+          <w:rFonts w:ascii="Times New Roman" w:hAnsi="Times New Roman" w:cs="Times New Roman"/>
+        </w:rPr>
+        <w:t>rest_framework.test</w:t>
+      </w:r>
+      <w:proofErr w:type="spellEnd"/>
+      <w:r>
+        <w:rPr>
+          <w:rFonts w:ascii="Times New Roman" w:hAnsi="Times New Roman" w:cs="Times New Roman"/>
+        </w:rPr>
+        <w:t xml:space="preserve"> import </w:t>
+      </w:r>
+      <w:proofErr w:type="spellStart"/>
+      <w:r>
+        <w:rPr>
+          <w:rFonts w:ascii="Times New Roman" w:hAnsi="Times New Roman" w:cs="Times New Roman"/>
+        </w:rPr>
+        <w:t>APIClient</w:t>
+      </w:r>
+      <w:proofErr w:type="spellEnd"/>
+    </w:p>
+    <w:p>
+      <w:pPr>
+        <w:spacing w:after="0" w:line="360" w:lineRule="auto"/>
+        <w:ind w:firstLine="708"/>
+        <w:rPr>
+          <w:rFonts w:ascii="Times New Roman" w:hAnsi="Times New Roman" w:cs="Times New Roman"/>
+        </w:rPr>
+      </w:pPr>
+      <w:proofErr w:type="spellStart"/>
+      <w:r>
+        <w:rPr>
+          <w:rFonts w:ascii="Times New Roman" w:hAnsi="Times New Roman" w:cs="Times New Roman"/>
+        </w:rPr>
+        <w:t>from</w:t>
+      </w:r>
+      <w:proofErr w:type="spellEnd"/>
+      <w:r>
+        <w:rPr>
+          <w:rFonts w:ascii="Times New Roman" w:hAnsi="Times New Roman" w:cs="Times New Roman"/>
+        </w:rPr>
+        <w:t xml:space="preserve"> </w:t>
+      </w:r>
+      <w:proofErr w:type="spellStart"/>
+      <w:r>
+        <w:rPr>
+          <w:rFonts w:ascii="Times New Roman" w:hAnsi="Times New Roman" w:cs="Times New Roman"/>
+        </w:rPr>
+        <w:t>rest_framework</w:t>
+      </w:r>
+      <w:proofErr w:type="spellEnd"/>
+      <w:r>
+        <w:rPr>
+          <w:rFonts w:ascii="Times New Roman" w:hAnsi="Times New Roman" w:cs="Times New Roman"/>
+        </w:rPr>
+        <w:t xml:space="preserve"> import </w:t>
+      </w:r>
+      <w:proofErr w:type="spellStart"/>
+      <w:r>
+        <w:rPr>
+          <w:rFonts w:ascii="Times New Roman" w:hAnsi="Times New Roman" w:cs="Times New Roman"/>
+        </w:rPr>
+        <w:t>status</w:t>
+      </w:r>
+      <w:proofErr w:type="spellEnd"/>
+    </w:p>
+    <w:p>
+      <w:pPr>
+        <w:spacing w:after="0" w:line="360" w:lineRule="auto"/>
+        <w:ind w:firstLine="708"/>
+        <w:rPr>
+          <w:rFonts w:ascii="Times New Roman" w:hAnsi="Times New Roman" w:cs="Times New Roman"/>
+        </w:rPr>
+      </w:pPr>
+    </w:p>
+    <w:p>
+      <w:pPr>
+        <w:spacing w:after="0" w:line="360" w:lineRule="auto"/>
+        <w:ind w:firstLine="708"/>
+        <w:rPr>
+          <w:rFonts w:ascii="Times New Roman" w:hAnsi="Times New Roman" w:cs="Times New Roman"/>
+        </w:rPr>
+      </w:pPr>
+      <w:r>
+        <w:rPr>
+          <w:rFonts w:ascii="Times New Roman" w:hAnsi="Times New Roman" w:cs="Times New Roman"/>
+        </w:rPr>
+        <w:t xml:space="preserve">class </w:t>
+      </w:r>
+      <w:proofErr w:type="spellStart"/>
+      <w:r>
+        <w:rPr>
+          <w:rFonts w:ascii="Times New Roman" w:hAnsi="Times New Roman" w:cs="Times New Roman"/>
+        </w:rPr>
+        <w:t>JobOfferTests</w:t>
+      </w:r>
+      <w:proofErr w:type="spellEnd"/>
+      <w:r>
+        <w:rPr>
+          <w:rFonts w:ascii="Times New Roman" w:hAnsi="Times New Roman" w:cs="Times New Roman"/>
+        </w:rPr>
+        <w:t>(</w:t>
+      </w:r>
+      <w:proofErr w:type="spellStart"/>
+      <w:r>
+        <w:rPr>
+          <w:rFonts w:ascii="Times New Roman" w:hAnsi="Times New Roman" w:cs="Times New Roman"/>
+        </w:rPr>
+        <w:t>TestCase</w:t>
+      </w:r>
+      <w:proofErr w:type="spellEnd"/>
+      <w:r>
+        <w:rPr>
+          <w:rFonts w:ascii="Times New Roman" w:hAnsi="Times New Roman" w:cs="Times New Roman"/>
+        </w:rPr>
+        <w:t>):</w:t>
+      </w:r>
+    </w:p>
+    <w:p>
+      <w:pPr>
+        <w:spacing w:after="0" w:line="360" w:lineRule="auto"/>
+        <w:ind w:firstLine="708"/>
+        <w:rPr>
+          <w:rFonts w:ascii="Times New Roman" w:hAnsi="Times New Roman" w:cs="Times New Roman"/>
+        </w:rPr>
+      </w:pPr>
+    </w:p>
+    <w:p>
+      <w:pPr>
+        <w:spacing w:after="0" w:line="360" w:lineRule="auto"/>
+        <w:ind w:firstLine="708"/>
+        <w:rPr>
+          <w:rFonts w:ascii="Times New Roman" w:hAnsi="Times New Roman" w:cs="Times New Roman"/>
+        </w:rPr>
+      </w:pPr>
+      <w:r>
+        <w:rPr>
+          <w:rFonts w:ascii="Times New Roman" w:hAnsi="Times New Roman" w:cs="Times New Roman"/>
+        </w:rPr>
+        <w:t xml:space="preserve">    </w:t>
+      </w:r>
+      <w:proofErr w:type="spellStart"/>
+      <w:r>
+        <w:rPr>
+          <w:rFonts w:ascii="Times New Roman" w:hAnsi="Times New Roman" w:cs="Times New Roman"/>
+        </w:rPr>
+        <w:t>def</w:t>
+      </w:r>
+      <w:proofErr w:type="spellEnd"/>
+      <w:r>
+        <w:rPr>
+          <w:rFonts w:ascii="Times New Roman" w:hAnsi="Times New Roman" w:cs="Times New Roman"/>
+        </w:rPr>
+        <w:t xml:space="preserve"> </w:t>
+      </w:r>
+      <w:proofErr w:type="spellStart"/>
+      <w:r>
+        <w:rPr>
+          <w:rFonts w:ascii="Times New Roman" w:hAnsi="Times New Roman" w:cs="Times New Roman"/>
+        </w:rPr>
+        <w:t>setUp</w:t>
+      </w:r>
+      <w:proofErr w:type="spellEnd"/>
+      <w:r>
+        <w:rPr>
+          <w:rFonts w:ascii="Times New Roman" w:hAnsi="Times New Roman" w:cs="Times New Roman"/>
+        </w:rPr>
+        <w:t>(self):</w:t>
+      </w:r>
+    </w:p>
+    <w:p>
+      <w:pPr>
+        <w:spacing w:after="0" w:line="360" w:lineRule="auto"/>
+        <w:ind w:firstLine="708"/>
+        <w:rPr>
+          <w:rFonts w:ascii="Times New Roman" w:hAnsi="Times New Roman" w:cs="Times New Roman"/>
+        </w:rPr>
+      </w:pPr>
+      <w:r>
+        <w:rPr>
+          <w:rFonts w:ascii="Times New Roman" w:hAnsi="Times New Roman" w:cs="Times New Roman"/>
+        </w:rPr>
+        <w:t xml:space="preserve">        </w:t>
+      </w:r>
+      <w:proofErr w:type="spellStart"/>
+      <w:r>
+        <w:rPr>
+          <w:rFonts w:ascii="Times New Roman" w:hAnsi="Times New Roman" w:cs="Times New Roman"/>
+        </w:rPr>
+        <w:t>self.client</w:t>
+      </w:r>
+      <w:proofErr w:type="spellEnd"/>
+      <w:r>
+        <w:rPr>
+          <w:rFonts w:ascii="Times New Roman" w:hAnsi="Times New Roman" w:cs="Times New Roman"/>
+        </w:rPr>
+        <w:t xml:space="preserve"> = </w:t>
+      </w:r>
+      <w:proofErr w:type="spellStart"/>
+      <w:r>
+        <w:rPr>
+          <w:rFonts w:ascii="Times New Roman" w:hAnsi="Times New Roman" w:cs="Times New Roman"/>
+        </w:rPr>
+        <w:t>APIClient</w:t>
+      </w:r>
+      <w:proofErr w:type="spellEnd"/>
+      <w:r>
+        <w:rPr>
+          <w:rFonts w:ascii="Times New Roman" w:hAnsi="Times New Roman" w:cs="Times New Roman"/>
+        </w:rPr>
+        <w:t>()</w:t>
+      </w:r>
+    </w:p>
+    <w:p>
+      <w:pPr>
+        <w:spacing w:after="0" w:line="360" w:lineRule="auto"/>
+        <w:ind w:firstLine="708"/>
+        <w:rPr>
+          <w:rFonts w:ascii="Times New Roman" w:hAnsi="Times New Roman" w:cs="Times New Roman"/>
+        </w:rPr>
+      </w:pPr>
+      <w:r>
+        <w:rPr>
+          <w:rFonts w:ascii="Times New Roman" w:hAnsi="Times New Roman" w:cs="Times New Roman"/>
+        </w:rPr>
+        <w:t xml:space="preserve">        </w:t>
+      </w:r>
+      <w:proofErr w:type="spellStart"/>
+      <w:r>
+        <w:rPr>
+          <w:rFonts w:ascii="Times New Roman" w:hAnsi="Times New Roman" w:cs="Times New Roman"/>
+        </w:rPr>
+        <w:t>self.job_offer_data</w:t>
+      </w:r>
+      <w:proofErr w:type="spellEnd"/>
+      <w:r>
+        <w:rPr>
+          <w:rFonts w:ascii="Times New Roman" w:hAnsi="Times New Roman" w:cs="Times New Roman"/>
+        </w:rPr>
+        <w:t xml:space="preserve"> = {</w:t>
+      </w:r>
+    </w:p>
+    <w:p>
+      <w:pPr>
+        <w:spacing w:after="0" w:line="360" w:lineRule="auto"/>
+        <w:ind w:firstLine="708"/>
+        <w:rPr>
+          <w:rFonts w:ascii="Times New Roman" w:hAnsi="Times New Roman" w:cs="Times New Roman"/>
+        </w:rPr>
+      </w:pPr>
+      <w:r>
+        <w:rPr>
+          <w:rFonts w:ascii="Times New Roman" w:hAnsi="Times New Roman" w:cs="Times New Roman"/>
+        </w:rPr>
+        <w:t>            "</w:t>
+      </w:r>
+      <w:proofErr w:type="spellStart"/>
+      <w:r>
+        <w:rPr>
+          <w:rFonts w:ascii="Times New Roman" w:hAnsi="Times New Roman" w:cs="Times New Roman"/>
+        </w:rPr>
+        <w:t>title</w:t>
+      </w:r>
+      <w:proofErr w:type="spellEnd"/>
+      <w:r>
+        <w:rPr>
+          <w:rFonts w:ascii="Times New Roman" w:hAnsi="Times New Roman" w:cs="Times New Roman"/>
+        </w:rPr>
+        <w:t xml:space="preserve">": "Data </w:t>
+      </w:r>
+      <w:proofErr w:type="spellStart"/>
+      <w:r>
+        <w:rPr>
+          <w:rFonts w:ascii="Times New Roman" w:hAnsi="Times New Roman" w:cs="Times New Roman"/>
+        </w:rPr>
+        <w:t>Scientist</w:t>
+      </w:r>
+      <w:proofErr w:type="spellEnd"/>
+      <w:r>
+        <w:rPr>
+          <w:rFonts w:ascii="Times New Roman" w:hAnsi="Times New Roman" w:cs="Times New Roman"/>
+        </w:rPr>
+        <w:t>",</w:t>
+      </w:r>
+    </w:p>
+    <w:p>
+      <w:pPr>
+        <w:spacing w:after="0" w:line="360" w:lineRule="auto"/>
+        <w:ind w:firstLine="708"/>
+        <w:rPr>
+          <w:rFonts w:ascii="Times New Roman" w:hAnsi="Times New Roman" w:cs="Times New Roman"/>
+        </w:rPr>
+      </w:pPr>
+      <w:r>
+        <w:rPr>
+          <w:rFonts w:ascii="Times New Roman" w:hAnsi="Times New Roman" w:cs="Times New Roman"/>
+        </w:rPr>
+        <w:t>            "</w:t>
+      </w:r>
+      <w:proofErr w:type="spellStart"/>
+      <w:r>
+        <w:rPr>
+          <w:rFonts w:ascii="Times New Roman" w:hAnsi="Times New Roman" w:cs="Times New Roman"/>
+        </w:rPr>
+        <w:t>company</w:t>
+      </w:r>
+      <w:proofErr w:type="spellEnd"/>
+      <w:r>
+        <w:rPr>
+          <w:rFonts w:ascii="Times New Roman" w:hAnsi="Times New Roman" w:cs="Times New Roman"/>
+        </w:rPr>
+        <w:t>": "Tech Corp",</w:t>
+      </w:r>
+    </w:p>
+    <w:p>
+      <w:pPr>
+        <w:spacing w:after="0" w:line="360" w:lineRule="auto"/>
+        <w:ind w:firstLine="708"/>
+        <w:rPr>
+          <w:rFonts w:ascii="Times New Roman" w:hAnsi="Times New Roman" w:cs="Times New Roman"/>
+        </w:rPr>
+      </w:pPr>
+      <w:r>
+        <w:rPr>
+          <w:rFonts w:ascii="Times New Roman" w:hAnsi="Times New Roman" w:cs="Times New Roman"/>
+        </w:rPr>
+        <w:t xml:space="preserve">            "description": "A </w:t>
+      </w:r>
+      <w:proofErr w:type="spellStart"/>
+      <w:r>
+        <w:rPr>
+          <w:rFonts w:ascii="Times New Roman" w:hAnsi="Times New Roman" w:cs="Times New Roman"/>
+        </w:rPr>
+        <w:t>great</w:t>
+      </w:r>
+      <w:proofErr w:type="spellEnd"/>
+      <w:r>
+        <w:rPr>
+          <w:rFonts w:ascii="Times New Roman" w:hAnsi="Times New Roman" w:cs="Times New Roman"/>
+        </w:rPr>
+        <w:t xml:space="preserve"> </w:t>
+      </w:r>
+      <w:proofErr w:type="spellStart"/>
+      <w:r>
+        <w:rPr>
+          <w:rFonts w:ascii="Times New Roman" w:hAnsi="Times New Roman" w:cs="Times New Roman"/>
+        </w:rPr>
+        <w:t>opportunity</w:t>
+      </w:r>
+      <w:proofErr w:type="spellEnd"/>
+      <w:r>
+        <w:rPr>
+          <w:rFonts w:ascii="Times New Roman" w:hAnsi="Times New Roman" w:cs="Times New Roman"/>
+        </w:rPr>
+        <w:t>",</w:t>
+      </w:r>
+    </w:p>
+    <w:p>
+      <w:pPr>
+        <w:spacing w:after="0" w:line="360" w:lineRule="auto"/>
+        <w:ind w:firstLine="708"/>
+        <w:rPr>
+          <w:rFonts w:ascii="Times New Roman" w:hAnsi="Times New Roman" w:cs="Times New Roman"/>
+        </w:rPr>
+      </w:pPr>
+      <w:r>
+        <w:rPr>
+          <w:rFonts w:ascii="Times New Roman" w:hAnsi="Times New Roman" w:cs="Times New Roman"/>
+        </w:rPr>
+        <w:t>            "location": "Paris",</w:t>
+      </w:r>
+    </w:p>
+    <w:p>
+      <w:pPr>
+        <w:spacing w:after="0" w:line="360" w:lineRule="auto"/>
+        <w:ind w:firstLine="708"/>
+        <w:rPr>
+          <w:rFonts w:ascii="Times New Roman" w:hAnsi="Times New Roman" w:cs="Times New Roman"/>
+        </w:rPr>
+      </w:pPr>
+      <w:r>
+        <w:rPr>
+          <w:rFonts w:ascii="Times New Roman" w:hAnsi="Times New Roman" w:cs="Times New Roman"/>
+        </w:rPr>
+        <w:t>            "</w:t>
+      </w:r>
+      <w:proofErr w:type="spellStart"/>
+      <w:r>
+        <w:rPr>
+          <w:rFonts w:ascii="Times New Roman" w:hAnsi="Times New Roman" w:cs="Times New Roman"/>
+        </w:rPr>
+        <w:t>salary</w:t>
+      </w:r>
+      <w:proofErr w:type="spellEnd"/>
+      <w:r>
+        <w:rPr>
+          <w:rFonts w:ascii="Times New Roman" w:hAnsi="Times New Roman" w:cs="Times New Roman"/>
+        </w:rPr>
+        <w:t>": "45000"</w:t>
+      </w:r>
+    </w:p>
+    <w:p>
+      <w:pPr>
+        <w:spacing w:after="0" w:line="360" w:lineRule="auto"/>
+        <w:ind w:firstLine="708"/>
+        <w:rPr>
+          <w:rFonts w:ascii="Times New Roman" w:hAnsi="Times New Roman" w:cs="Times New Roman"/>
+        </w:rPr>
+      </w:pPr>
+      <w:r>
+        <w:rPr>
+          <w:rFonts w:ascii="Times New Roman" w:hAnsi="Times New Roman" w:cs="Times New Roman"/>
+        </w:rPr>
+        <w:t>        }</w:t>
+      </w:r>
+    </w:p>
+    <w:p>
+      <w:pPr>
+        <w:spacing w:after="0" w:line="360" w:lineRule="auto"/>
+        <w:ind w:firstLine="708"/>
+        <w:rPr>
+          <w:rFonts w:ascii="Times New Roman" w:hAnsi="Times New Roman" w:cs="Times New Roman"/>
+        </w:rPr>
+      </w:pPr>
+    </w:p>
+    <w:p>
+      <w:pPr>
+        <w:spacing w:after="0" w:line="360" w:lineRule="auto"/>
+        <w:ind w:firstLine="708"/>
+        <w:rPr>
+          <w:rFonts w:ascii="Times New Roman" w:hAnsi="Times New Roman" w:cs="Times New Roman"/>
+        </w:rPr>
+      </w:pPr>
+      <w:r>
+        <w:rPr>
+          <w:rFonts w:ascii="Times New Roman" w:hAnsi="Times New Roman" w:cs="Times New Roman"/>
+        </w:rPr>
+        <w:t xml:space="preserve">    </w:t>
+      </w:r>
+      <w:proofErr w:type="spellStart"/>
+      <w:r>
+        <w:rPr>
+          <w:rFonts w:ascii="Times New Roman" w:hAnsi="Times New Roman" w:cs="Times New Roman"/>
+        </w:rPr>
+        <w:t>def</w:t>
+      </w:r>
+      <w:proofErr w:type="spellEnd"/>
+      <w:r>
+        <w:rPr>
+          <w:rFonts w:ascii="Times New Roman" w:hAnsi="Times New Roman" w:cs="Times New Roman"/>
+        </w:rPr>
+        <w:t xml:space="preserve"> </w:t>
+      </w:r>
+      <w:proofErr w:type="spellStart"/>
+      <w:r>
+        <w:rPr>
+          <w:rFonts w:ascii="Times New Roman" w:hAnsi="Times New Roman" w:cs="Times New Roman"/>
+        </w:rPr>
+        <w:t>test_create_job_offer</w:t>
+      </w:r>
+      <w:proofErr w:type="spellEnd"/>
+      <w:r>
+        <w:rPr>
+          <w:rFonts w:ascii="Times New Roman" w:hAnsi="Times New Roman" w:cs="Times New Roman"/>
+        </w:rPr>
+        <w:t>(self):</w:t>
+      </w:r>
+    </w:p>
+    <w:p>
+      <w:pPr>
+        <w:spacing w:after="0" w:line="360" w:lineRule="auto"/>
+        <w:ind w:firstLine="708"/>
+        <w:rPr>
+          <w:rFonts w:ascii="Times New Roman" w:hAnsi="Times New Roman" w:cs="Times New Roman"/>
+        </w:rPr>
+      </w:pPr>
+      <w:r>
+        <w:rPr>
+          <w:rFonts w:ascii="Times New Roman" w:hAnsi="Times New Roman" w:cs="Times New Roman"/>
+        </w:rPr>
+        <w:t xml:space="preserve">        </w:t>
+      </w:r>
+      <w:proofErr w:type="spellStart"/>
+      <w:r>
+        <w:rPr>
+          <w:rFonts w:ascii="Times New Roman" w:hAnsi="Times New Roman" w:cs="Times New Roman"/>
+        </w:rPr>
+        <w:t>response</w:t>
+      </w:r>
+      <w:proofErr w:type="spellEnd"/>
+      <w:r>
+        <w:rPr>
+          <w:rFonts w:ascii="Times New Roman" w:hAnsi="Times New Roman" w:cs="Times New Roman"/>
+        </w:rPr>
+        <w:t xml:space="preserve"> = </w:t>
+      </w:r>
+      <w:proofErr w:type="spellStart"/>
+      <w:r>
+        <w:rPr>
+          <w:rFonts w:ascii="Times New Roman" w:hAnsi="Times New Roman" w:cs="Times New Roman"/>
+        </w:rPr>
+        <w:t>self.client.post</w:t>
+      </w:r>
+      <w:proofErr w:type="spellEnd"/>
+      <w:r>
+        <w:rPr>
+          <w:rFonts w:ascii="Times New Roman" w:hAnsi="Times New Roman" w:cs="Times New Roman"/>
+        </w:rPr>
+        <w:t>('/api/</w:t>
+      </w:r>
+      <w:proofErr w:type="spellStart"/>
+      <w:r>
+        <w:rPr>
+          <w:rFonts w:ascii="Times New Roman" w:hAnsi="Times New Roman" w:cs="Times New Roman"/>
+        </w:rPr>
+        <w:t>joboffers</w:t>
+      </w:r>
+      <w:proofErr w:type="spellEnd"/>
+      <w:r>
+        <w:rPr>
+          <w:rFonts w:ascii="Times New Roman" w:hAnsi="Times New Roman" w:cs="Times New Roman"/>
+        </w:rPr>
+        <w:t xml:space="preserve">/', </w:t>
+      </w:r>
+      <w:proofErr w:type="spellStart"/>
+      <w:r>
+        <w:rPr>
+          <w:rFonts w:ascii="Times New Roman" w:hAnsi="Times New Roman" w:cs="Times New Roman"/>
+        </w:rPr>
+        <w:t>self.job_offer_data</w:t>
+      </w:r>
+      <w:proofErr w:type="spellEnd"/>
+      <w:r>
+        <w:rPr>
+          <w:rFonts w:ascii="Times New Roman" w:hAnsi="Times New Roman" w:cs="Times New Roman"/>
+        </w:rPr>
+        <w:t>, format='</w:t>
+      </w:r>
+      <w:proofErr w:type="spellStart"/>
+      <w:r>
+        <w:rPr>
+          <w:rFonts w:ascii="Times New Roman" w:hAnsi="Times New Roman" w:cs="Times New Roman"/>
+        </w:rPr>
+        <w:t>json</w:t>
+      </w:r>
+      <w:proofErr w:type="spellEnd"/>
+      <w:r>
+        <w:rPr>
+          <w:rFonts w:ascii="Times New Roman" w:hAnsi="Times New Roman" w:cs="Times New Roman"/>
+        </w:rPr>
+        <w:t>')</w:t>
+      </w:r>
+    </w:p>
+    <w:p>
+      <w:pPr>
+        <w:spacing w:after="0" w:line="360" w:lineRule="auto"/>
+        <w:ind w:firstLine="708"/>
+        <w:rPr>
+          <w:rFonts w:ascii="Times New Roman" w:hAnsi="Times New Roman" w:cs="Times New Roman"/>
+        </w:rPr>
+      </w:pPr>
+      <w:r>
+        <w:rPr>
+          <w:rFonts w:ascii="Times New Roman" w:hAnsi="Times New Roman" w:cs="Times New Roman"/>
+        </w:rPr>
+        <w:t xml:space="preserve">        </w:t>
+      </w:r>
+      <w:proofErr w:type="spellStart"/>
+      <w:r>
+        <w:rPr>
+          <w:rFonts w:ascii="Times New Roman" w:hAnsi="Times New Roman" w:cs="Times New Roman"/>
+        </w:rPr>
+        <w:t>self.assertEqual</w:t>
+      </w:r>
+      <w:proofErr w:type="spellEnd"/>
+      <w:r>
+        <w:rPr>
+          <w:rFonts w:ascii="Times New Roman" w:hAnsi="Times New Roman" w:cs="Times New Roman"/>
+        </w:rPr>
+        <w:t>(</w:t>
+      </w:r>
+      <w:proofErr w:type="spellStart"/>
+      <w:r>
+        <w:rPr>
+          <w:rFonts w:ascii="Times New Roman" w:hAnsi="Times New Roman" w:cs="Times New Roman"/>
+        </w:rPr>
+        <w:t>response.status_code</w:t>
+      </w:r>
+      <w:proofErr w:type="spellEnd"/>
+      <w:r>
+        <w:rPr>
+          <w:rFonts w:ascii="Times New Roman" w:hAnsi="Times New Roman" w:cs="Times New Roman"/>
+        </w:rPr>
+        <w:t>, status.HTTP_201_CREATED)</w:t>
+      </w:r>
+    </w:p>
+    <w:p>
+      <w:pPr>
+        <w:spacing w:after="0" w:line="360" w:lineRule="auto"/>
+        <w:ind w:firstLine="708"/>
+        <w:rPr>
+          <w:rFonts w:ascii="Times New Roman" w:hAnsi="Times New Roman" w:cs="Times New Roman"/>
+        </w:rPr>
+      </w:pPr>
+    </w:p>
+    <w:p>
+      <w:pPr>
+        <w:spacing w:after="0" w:line="360" w:lineRule="auto"/>
+        <w:ind w:firstLine="708"/>
+        <w:rPr>
+          <w:rFonts w:ascii="Times New Roman" w:hAnsi="Times New Roman" w:cs="Times New Roman"/>
+        </w:rPr>
+      </w:pPr>
+      <w:r>
+        <w:rPr>
+          <w:rFonts w:ascii="Times New Roman" w:hAnsi="Times New Roman" w:cs="Times New Roman"/>
+        </w:rPr>
+        <w:t xml:space="preserve">    </w:t>
+      </w:r>
+      <w:proofErr w:type="spellStart"/>
+      <w:r>
+        <w:rPr>
+          <w:rFonts w:ascii="Times New Roman" w:hAnsi="Times New Roman" w:cs="Times New Roman"/>
+        </w:rPr>
+        <w:t>def</w:t>
+      </w:r>
+      <w:proofErr w:type="spellEnd"/>
+      <w:r>
+        <w:rPr>
+          <w:rFonts w:ascii="Times New Roman" w:hAnsi="Times New Roman" w:cs="Times New Roman"/>
+        </w:rPr>
+        <w:t xml:space="preserve"> </w:t>
+      </w:r>
+      <w:proofErr w:type="spellStart"/>
+      <w:r>
+        <w:rPr>
+          <w:rFonts w:ascii="Times New Roman" w:hAnsi="Times New Roman" w:cs="Times New Roman"/>
+        </w:rPr>
+        <w:t>test_get_job_offers</w:t>
+      </w:r>
+      <w:proofErr w:type="spellEnd"/>
+      <w:r>
+        <w:rPr>
+          <w:rFonts w:ascii="Times New Roman" w:hAnsi="Times New Roman" w:cs="Times New Roman"/>
+        </w:rPr>
+        <w:t>(self):</w:t>
+      </w:r>
+    </w:p>
+    <w:p>
+      <w:pPr>
+        <w:spacing w:after="0" w:line="360" w:lineRule="auto"/>
+        <w:ind w:firstLine="708"/>
+        <w:rPr>
+          <w:rFonts w:ascii="Times New Roman" w:hAnsi="Times New Roman" w:cs="Times New Roman"/>
+        </w:rPr>
+      </w:pPr>
+      <w:r>
+        <w:rPr>
+          <w:rFonts w:ascii="Times New Roman" w:hAnsi="Times New Roman" w:cs="Times New Roman"/>
+        </w:rPr>
+        <w:t xml:space="preserve">        </w:t>
+      </w:r>
+      <w:proofErr w:type="spellStart"/>
+      <w:r>
+        <w:rPr>
+          <w:rFonts w:ascii="Times New Roman" w:hAnsi="Times New Roman" w:cs="Times New Roman"/>
+        </w:rPr>
+        <w:t>response</w:t>
+      </w:r>
+      <w:proofErr w:type="spellEnd"/>
+      <w:r>
+        <w:rPr>
+          <w:rFonts w:ascii="Times New Roman" w:hAnsi="Times New Roman" w:cs="Times New Roman"/>
+        </w:rPr>
+        <w:t xml:space="preserve"> = </w:t>
+      </w:r>
+      <w:proofErr w:type="spellStart"/>
+      <w:r>
+        <w:rPr>
+          <w:rFonts w:ascii="Times New Roman" w:hAnsi="Times New Roman" w:cs="Times New Roman"/>
+        </w:rPr>
+        <w:t>self.client.get</w:t>
+      </w:r>
+      <w:proofErr w:type="spellEnd"/>
+      <w:r>
+        <w:rPr>
+          <w:rFonts w:ascii="Times New Roman" w:hAnsi="Times New Roman" w:cs="Times New Roman"/>
+        </w:rPr>
+        <w:t>('/api/</w:t>
+      </w:r>
+      <w:proofErr w:type="spellStart"/>
+      <w:r>
+        <w:rPr>
+          <w:rFonts w:ascii="Times New Roman" w:hAnsi="Times New Roman" w:cs="Times New Roman"/>
+        </w:rPr>
+        <w:t>joboffers</w:t>
+      </w:r>
+      <w:proofErr w:type="spellEnd"/>
+      <w:r>
+        <w:rPr>
+          <w:rFonts w:ascii="Times New Roman" w:hAnsi="Times New Roman" w:cs="Times New Roman"/>
+        </w:rPr>
+        <w:t>/')</w:t>
+      </w:r>
+    </w:p>
+    <w:p>
+      <w:pPr>
+        <w:spacing w:after="0" w:line="360" w:lineRule="auto"/>
+        <w:ind w:firstLine="708"/>
+        <w:rPr>
+          <w:rFonts w:ascii="Times New Roman" w:hAnsi="Times New Roman" w:cs="Times New Roman"/>
+        </w:rPr>
+      </w:pPr>
+      <w:r>
+        <w:rPr>
+          <w:rFonts w:ascii="Times New Roman" w:hAnsi="Times New Roman" w:cs="Times New Roman"/>
+        </w:rPr>
+        <w:t xml:space="preserve">        </w:t>
+      </w:r>
+      <w:proofErr w:type="spellStart"/>
+      <w:r>
+        <w:rPr>
+          <w:rFonts w:ascii="Times New Roman" w:hAnsi="Times New Roman" w:cs="Times New Roman"/>
+        </w:rPr>
+        <w:t>self.assertEqual</w:t>
+      </w:r>
+      <w:proofErr w:type="spellEnd"/>
+      <w:r>
+        <w:rPr>
+          <w:rFonts w:ascii="Times New Roman" w:hAnsi="Times New Roman" w:cs="Times New Roman"/>
+        </w:rPr>
+        <w:t>(</w:t>
+      </w:r>
+      <w:proofErr w:type="spellStart"/>
+      <w:r>
+        <w:rPr>
+          <w:rFonts w:ascii="Times New Roman" w:hAnsi="Times New Roman" w:cs="Times New Roman"/>
+        </w:rPr>
+        <w:t>response.status_code</w:t>
+      </w:r>
+      <w:proofErr w:type="spellEnd"/>
+      <w:r>
+        <w:rPr>
+          <w:rFonts w:ascii="Times New Roman" w:hAnsi="Times New Roman" w:cs="Times New Roman"/>
+        </w:rPr>
+        <w:t>, status.HTTP_200_OK)</w:t>
+      </w:r>
+    </w:p>
+    <w:p>
+      <w:pPr>
+        <w:rPr>
+          <w:rFonts w:ascii="Times New Roman" w:hAnsi="Times New Roman" w:cs="Times New Roman"/>
+        </w:rPr>
+      </w:pPr>
+      <w:r>
+        <w:rPr>
+          <w:rFonts w:ascii="Times New Roman" w:hAnsi="Times New Roman" w:cs="Times New Roman"/>
+        </w:rPr>
+        <w:br w:type="page"/>
+      </w:r>
+    </w:p>
+    <w:p>
+      <w:pPr>
+        <w:pStyle w:val="Titre1"/>
+      </w:pPr>
+      <w:r>
+        <w:lastRenderedPageBreak/>
+        <w:t xml:space="preserve">Tache à faire ce soir avec une connexion internet fluide. </w:t>
+      </w:r>
+    </w:p>
+    <w:p>
+      <w:r>
+        <w:t>Mettre en place des tests automatisés pour l’application</w:t>
+      </w:r>
+    </w:p>
+    <w:p>
+      <w:r>
+        <w:t>Les tests permettront de vérifier que les fonctionnalités de ton backend, comme les modèles, les API et les permissions, fonctionnent comme prévu</w:t>
+      </w:r>
+    </w:p>
+    <w:p>
+      <w:pPr>
+        <w:pStyle w:val="Titre2"/>
+        <w:numPr>
+          <w:ilvl w:val="1"/>
+          <w:numId w:val="6"/>
+        </w:numPr>
+      </w:pPr>
+      <w:r>
+        <w:t>Installer les dépendances</w:t>
+      </w:r>
+    </w:p>
+    <w:p>
+      <w:pPr>
+        <w:pStyle w:val="Paragraphedeliste"/>
+        <w:numPr>
+          <w:ilvl w:val="0"/>
+          <w:numId w:val="8"/>
+        </w:numPr>
+      </w:pPr>
+      <w:r>
+        <w:t>S’</w:t>
+      </w:r>
+      <w:r>
+        <w:t>assure</w:t>
+      </w:r>
+      <w:r>
+        <w:t xml:space="preserve">r </w:t>
+      </w:r>
+      <w:r>
+        <w:t xml:space="preserve">d'avoir installé </w:t>
+      </w:r>
+      <w:proofErr w:type="spellStart"/>
+      <w:r>
+        <w:t>pytest</w:t>
+      </w:r>
+      <w:proofErr w:type="spellEnd"/>
+      <w:r>
+        <w:t xml:space="preserve"> et </w:t>
+      </w:r>
+      <w:proofErr w:type="spellStart"/>
+      <w:r>
+        <w:t>pytest-django</w:t>
+      </w:r>
+      <w:proofErr w:type="spellEnd"/>
+      <w:r>
+        <w:t xml:space="preserve"> avec </w:t>
+      </w:r>
+    </w:p>
+    <w:p>
+      <w:proofErr w:type="spellStart"/>
+      <w:r>
+        <w:t>pip</w:t>
+      </w:r>
+      <w:proofErr w:type="spellEnd"/>
+      <w:r>
+        <w:t xml:space="preserve"> </w:t>
+      </w:r>
+      <w:proofErr w:type="spellStart"/>
+      <w:r>
+        <w:t>install</w:t>
+      </w:r>
+      <w:proofErr w:type="spellEnd"/>
+      <w:r>
+        <w:t xml:space="preserve"> </w:t>
+      </w:r>
+      <w:proofErr w:type="spellStart"/>
+      <w:r>
+        <w:t>pytest</w:t>
+      </w:r>
+      <w:proofErr w:type="spellEnd"/>
+      <w:r>
+        <w:t xml:space="preserve"> </w:t>
+      </w:r>
+      <w:proofErr w:type="spellStart"/>
+      <w:r>
+        <w:t>pytest-django</w:t>
+      </w:r>
+      <w:proofErr w:type="spellEnd"/>
+    </w:p>
+    <w:p>
+      <w:pPr>
+        <w:pStyle w:val="Titre2"/>
+        <w:numPr>
+          <w:ilvl w:val="1"/>
+          <w:numId w:val="6"/>
+        </w:numPr>
+      </w:pPr>
+      <w:r>
+        <w:t xml:space="preserve">Configurer les tests dans </w:t>
+      </w:r>
+      <w:proofErr w:type="spellStart"/>
+      <w:r>
+        <w:t>pytest</w:t>
+      </w:r>
+      <w:proofErr w:type="spellEnd"/>
+    </w:p>
+    <w:p>
+      <w:pPr>
+        <w:pStyle w:val="Paragraphedeliste"/>
+        <w:numPr>
+          <w:ilvl w:val="0"/>
+          <w:numId w:val="8"/>
+        </w:numPr>
+      </w:pPr>
+      <w:r>
+        <w:t xml:space="preserve">Ensuite, crée un fichier pytest.ini à la racine de ton projet pour configurer </w:t>
+      </w:r>
+      <w:proofErr w:type="spellStart"/>
+      <w:r>
+        <w:t>pytest</w:t>
+      </w:r>
+      <w:proofErr w:type="spellEnd"/>
+    </w:p>
+    <w:p>
+      <w:pPr>
+        <w:ind w:left="360"/>
+      </w:pPr>
+      <w:r>
+        <w:t># pytest.ini</w:t>
+      </w:r>
+    </w:p>
+    <w:p>
+      <w:pPr>
+        <w:ind w:left="360"/>
+      </w:pPr>
+      <w:r>
+        <w:t>[</w:t>
+      </w:r>
+      <w:proofErr w:type="spellStart"/>
+      <w:r>
+        <w:t>pytest</w:t>
+      </w:r>
+      <w:proofErr w:type="spellEnd"/>
+      <w:r>
+        <w:t>]</w:t>
+      </w:r>
+    </w:p>
+    <w:p>
+      <w:pPr>
+        <w:ind w:left="360"/>
+      </w:pPr>
+      <w:r>
+        <w:t xml:space="preserve">DJANGO_SETTINGS_MODULE = </w:t>
+      </w:r>
+      <w:proofErr w:type="spellStart"/>
+      <w:r>
+        <w:t>ton_projet.settings</w:t>
+      </w:r>
+      <w:proofErr w:type="spellEnd"/>
+    </w:p>
+    <w:p>
+      <w:pPr>
+        <w:ind w:left="360"/>
+      </w:pPr>
+      <w:r>
+        <w:t xml:space="preserve">Cela permettra à </w:t>
+      </w:r>
+      <w:proofErr w:type="spellStart"/>
+      <w:r>
+        <w:t>pytest</w:t>
+      </w:r>
+      <w:proofErr w:type="spellEnd"/>
+      <w:r>
+        <w:t xml:space="preserve"> de savoir quel fichier de paramètres utiliser pour les tests.</w:t>
+      </w:r>
+    </w:p>
+    <w:p>
+      <w:pPr>
+        <w:pStyle w:val="Titre2"/>
+        <w:numPr>
+          <w:ilvl w:val="1"/>
+          <w:numId w:val="6"/>
+        </w:numPr>
+      </w:pPr>
+      <w:r>
+        <w:t>Écrire des tests pour tes modèles</w:t>
+      </w:r>
+    </w:p>
+    <w:p>
+      <w:pPr>
+        <w:ind w:left="1080"/>
+      </w:pPr>
+      <w:r>
+        <w:t xml:space="preserve">Déjà fais avec les test </w:t>
+      </w:r>
+      <w:proofErr w:type="spellStart"/>
+      <w:r>
+        <w:t>models</w:t>
+      </w:r>
+      <w:proofErr w:type="spellEnd"/>
+      <w:r>
+        <w:t xml:space="preserve"> ; api et permission. </w:t>
+      </w:r>
+    </w:p>
+    <w:p>
+      <w:r>
+        <w:br w:type="page"/>
+      </w:r>
+    </w:p>
+    <w:p>
+      <w:pPr>
+        <w:ind w:left="1080"/>
+        <w:rPr>
+          <w:b/>
+          <w:bCs/>
+        </w:rPr>
+      </w:pPr>
+      <w:r>
+        <w:rPr>
+          <w:b/>
+          <w:bCs/>
+        </w:rPr>
+        <w:lastRenderedPageBreak/>
+        <w:t>Étapes pour commencer le frontend :</w:t>
+      </w:r>
+    </w:p>
+    <w:p>
+      <w:pPr>
+        <w:numPr>
+          <w:ilvl w:val="0"/>
+          <w:numId w:val="9"/>
+        </w:numPr>
+      </w:pPr>
+      <w:r>
+        <w:rPr>
+          <w:b/>
+          <w:bCs/>
+        </w:rPr>
+        <w:t>Choix de la technologie</w:t>
+      </w:r>
+      <w:r>
+        <w:t xml:space="preserve"> :</w:t>
+      </w:r>
+    </w:p>
+    <w:p>
+      <w:pPr>
+        <w:numPr>
+          <w:ilvl w:val="1"/>
+          <w:numId w:val="9"/>
+        </w:numPr>
+      </w:pPr>
+      <w:r>
+        <w:t xml:space="preserve">Vue.js, </w:t>
+      </w:r>
+      <w:proofErr w:type="spellStart"/>
+      <w:r>
+        <w:t>React</w:t>
+      </w:r>
+      <w:proofErr w:type="spellEnd"/>
+      <w:r>
+        <w:t>, ou un simple HTML/CSS avec JavaScript ?</w:t>
+      </w:r>
+    </w:p>
+    <w:p>
+      <w:pPr>
+        <w:numPr>
+          <w:ilvl w:val="1"/>
+          <w:numId w:val="9"/>
+        </w:numPr>
+      </w:pPr>
+      <w:r>
+        <w:t xml:space="preserve">Vu que tu veux un système dynamique, </w:t>
+      </w:r>
+      <w:proofErr w:type="spellStart"/>
+      <w:r>
+        <w:rPr>
+          <w:b/>
+          <w:bCs/>
+        </w:rPr>
+        <w:t>React</w:t>
+      </w:r>
+      <w:proofErr w:type="spellEnd"/>
+      <w:r>
+        <w:t xml:space="preserve"> serait un bon choix. Tu es OK avec ça ?</w:t>
+      </w:r>
+    </w:p>
+    <w:p>
+      <w:pPr>
+        <w:numPr>
+          <w:ilvl w:val="0"/>
+          <w:numId w:val="9"/>
+        </w:numPr>
+      </w:pPr>
+      <w:r>
+        <w:rPr>
+          <w:b/>
+          <w:bCs/>
+        </w:rPr>
+        <w:t>Mise en place du projet</w:t>
+      </w:r>
+      <w:r>
+        <w:t xml:space="preserve"> :</w:t>
+      </w:r>
+    </w:p>
+    <w:p>
+      <w:pPr>
+        <w:numPr>
+          <w:ilvl w:val="1"/>
+          <w:numId w:val="9"/>
+        </w:numPr>
+      </w:pPr>
+      <w:r>
+        <w:t xml:space="preserve">Création d'un projet </w:t>
+      </w:r>
+      <w:proofErr w:type="spellStart"/>
+      <w:r>
+        <w:t>React</w:t>
+      </w:r>
+      <w:proofErr w:type="spellEnd"/>
+      <w:r>
+        <w:t xml:space="preserve"> (</w:t>
+      </w:r>
+      <w:proofErr w:type="spellStart"/>
+      <w:r>
+        <w:t>npx</w:t>
+      </w:r>
+      <w:proofErr w:type="spellEnd"/>
+      <w:r>
+        <w:t xml:space="preserve"> </w:t>
+      </w:r>
+      <w:proofErr w:type="spellStart"/>
+      <w:r>
+        <w:t>create</w:t>
+      </w:r>
+      <w:proofErr w:type="spellEnd"/>
+      <w:r>
+        <w:t>-</w:t>
+      </w:r>
+      <w:proofErr w:type="spellStart"/>
+      <w:r>
+        <w:t>react</w:t>
+      </w:r>
+      <w:proofErr w:type="spellEnd"/>
+      <w:r>
+        <w:t xml:space="preserve">-app frontend ou </w:t>
+      </w:r>
+      <w:proofErr w:type="spellStart"/>
+      <w:r>
+        <w:t>npm</w:t>
+      </w:r>
+      <w:proofErr w:type="spellEnd"/>
+      <w:r>
+        <w:t xml:space="preserve"> </w:t>
+      </w:r>
+      <w:proofErr w:type="spellStart"/>
+      <w:r>
+        <w:t>create</w:t>
+      </w:r>
+      <w:proofErr w:type="spellEnd"/>
+      <w:r>
+        <w:t xml:space="preserve"> </w:t>
+      </w:r>
+      <w:proofErr w:type="spellStart"/>
+      <w:r>
+        <w:t>vite@latest</w:t>
+      </w:r>
+      <w:proofErr w:type="spellEnd"/>
+      <w:r>
+        <w:t xml:space="preserve"> frontend --</w:t>
+      </w:r>
+      <w:proofErr w:type="spellStart"/>
+      <w:r>
+        <w:t>template</w:t>
+      </w:r>
+      <w:proofErr w:type="spellEnd"/>
+      <w:r>
+        <w:t xml:space="preserve"> </w:t>
+      </w:r>
+      <w:proofErr w:type="spellStart"/>
+      <w:r>
+        <w:t>react</w:t>
+      </w:r>
+      <w:proofErr w:type="spellEnd"/>
+      <w:r>
+        <w:t>).</w:t>
+      </w:r>
+    </w:p>
+    <w:p>
+      <w:pPr>
+        <w:numPr>
+          <w:ilvl w:val="1"/>
+          <w:numId w:val="9"/>
+        </w:numPr>
+      </w:pPr>
+      <w:r>
+        <w:t xml:space="preserve">Configuration du </w:t>
+      </w:r>
+      <w:proofErr w:type="spellStart"/>
+      <w:r>
+        <w:t>routing</w:t>
+      </w:r>
+      <w:proofErr w:type="spellEnd"/>
+      <w:r>
+        <w:t xml:space="preserve"> avec </w:t>
+      </w:r>
+      <w:proofErr w:type="spellStart"/>
+      <w:r>
+        <w:t>React</w:t>
+      </w:r>
+      <w:proofErr w:type="spellEnd"/>
+      <w:r>
+        <w:t xml:space="preserve"> Router.</w:t>
+      </w:r>
+    </w:p>
+    <w:p>
+      <w:pPr>
+        <w:numPr>
+          <w:ilvl w:val="1"/>
+          <w:numId w:val="9"/>
+        </w:numPr>
+      </w:pPr>
+      <w:r>
+        <w:t>Liaison avec l'API Django pour afficher les offres d'emploi.</w:t>
+      </w:r>
+    </w:p>
+    <w:p>
+      <w:pPr>
+        <w:numPr>
+          <w:ilvl w:val="0"/>
+          <w:numId w:val="9"/>
+        </w:numPr>
+      </w:pPr>
+      <w:r>
+        <w:rPr>
+          <w:b/>
+          <w:bCs/>
+        </w:rPr>
+        <w:t>Développement des pages principales</w:t>
+      </w:r>
+      <w:r>
+        <w:t xml:space="preserve"> :</w:t>
+      </w:r>
+    </w:p>
+    <w:p>
+      <w:pPr>
+        <w:numPr>
+          <w:ilvl w:val="1"/>
+          <w:numId w:val="9"/>
+        </w:numPr>
+      </w:pPr>
+      <w:r>
+        <w:t>Page d'accueil avec la liste des offres.</w:t>
+      </w:r>
+    </w:p>
+    <w:p>
+      <w:pPr>
+        <w:numPr>
+          <w:ilvl w:val="1"/>
+          <w:numId w:val="9"/>
+        </w:numPr>
+      </w:pPr>
+      <w:r>
+        <w:t>Détail d'une offre.</w:t>
+      </w:r>
+    </w:p>
+    <w:p>
+      <w:pPr>
+        <w:numPr>
+          <w:ilvl w:val="1"/>
+          <w:numId w:val="9"/>
+        </w:numPr>
+      </w:pPr>
+      <w:r>
+        <w:t>Formulaire de création d'offre (si tu veux gérer ça en frontend aussi).</w:t>
+      </w:r>
+    </w:p>
+    <w:p>
+      <w:pPr>
+        <w:numPr>
+          <w:ilvl w:val="1"/>
+          <w:numId w:val="9"/>
+        </w:numPr>
+      </w:pPr>
+      <w:r>
+        <w:t>Authentification pour les recruteurs (connexion et gestion des offres).</w:t>
+      </w:r>
+    </w:p>
+    <w:p>
+      <w:pPr>
+        <w:ind w:left="1080"/>
+      </w:pPr>
+    </w:p>
+    <w:p/>
+    <w:p/>
     <w:sectPr>
       <w:pgSz w:w="11906" w:h="16838"/>
       <w:pgMar w:top="1417" w:right="1417" w:bottom="1417" w:left="1417" w:header="708" w:footer="708" w:gutter="0"/>
@@ -665,7 +2826,589 @@
 
 <file path=word/numbering.xml><?xml version="1.0" encoding="utf-8"?>
 <w:numbering xmlns:wpc="http://schemas.microsoft.com/office/word/2010/wordprocessingCanvas" xmlns:cx="http://schemas.microsoft.com/office/drawing/2014/chartex" xmlns:cx1="http://schemas.microsoft.com/office/drawing/2015/9/8/chartex" xmlns:cx2="http://schemas.microsoft.com/office/drawing/2015/10/21/chartex" xmlns:cx3="http://schemas.microsoft.com/office/drawing/2016/5/9/chartex" xmlns:cx4="http://schemas.microsoft.com/office/drawing/2016/5/10/chartex" xmlns:cx5="http://schemas.microsoft.com/office/drawing/2016/5/11/chartex" xmlns:cx6="http://schemas.microsoft.com/office/drawing/2016/5/12/chartex" xmlns:cx7="http://schemas.microsoft.com/office/drawing/2016/5/13/chartex" xmlns:cx8="http://schemas.microsoft.com/office/drawing/2016/5/14/chartex" xmlns:mc="http://schemas.openxmlformats.org/markup-compatibility/2006" xmlns:aink="http://schemas.microsoft.com/office/drawing/2016/ink" xmlns:am3d="http://schemas.microsoft.com/office/drawing/2017/model3d" xmlns:o="urn:schemas-microsoft-com:office:office" xmlns:oel="http://schemas.microsoft.com/office/2019/extlst" xmlns:r="http://schemas.openxmlformats.org/officeDocument/2006/relationships" xmlns:m="http://schemas.openxmlformats.org/officeDocument/2006/math" xmlns:v="urn:schemas-microsoft-com:vml" xmlns:wp14="http://schemas.microsoft.com/office/word/2010/wordprocessingDrawing" xmlns:wp="http://schemas.openxmlformats.org/drawingml/2006/wordprocessingDrawing" xmlns:w10="urn:schemas-microsoft-com:office:word" xmlns:w="http://schemas.openxmlformats.org/wordprocessingml/2006/main" xmlns:w14="http://schemas.microsoft.com/office/word/2010/wordml" xmlns:w15="http://schemas.microsoft.com/office/word/2012/wordml" xmlns:w16cex="http://schemas.microsoft.com/office/word/2018/wordml/cex" xmlns:w16cid="http://schemas.microsoft.com/office/word/2016/wordml/cid" xmlns:w16="http://schemas.microsoft.com/office/word/2018/wordml" xmlns:w16du="http://schemas.microsoft.com/office/word/2023/wordml/word16du" xmlns:w16sdtdh="http://schemas.microsoft.com/office/word/2020/wordml/sdtdatahash" xmlns:w16sdtfl="http://schemas.microsoft.com/office/word/2024/wordml/sdtformatlock" xmlns:w16se="http://schemas.microsoft.com/office/word/2015/wordml/symex" xmlns:wpg="http://schemas.microsoft.com/office/word/2010/wordprocessingGroup" xmlns:wpi="http://schemas.microsoft.com/office/word/2010/wordprocessingInk" xmlns:wne="http://schemas.microsoft.com/office/word/2006/wordml" xmlns:wps="http://schemas.microsoft.com/office/word/2010/wordprocessingShape" mc:Ignorable="w14 w15 w16se w16cid w16 w16cex w16sdtdh w16sdtfl w16du wp14">
+  <w:numPicBullet w:numPicBulletId="0">
+    <w:pict>
+      <v:shapetype id="_x0000_t75" coordsize="21600,21600" o:spt="75" o:preferrelative="t" path="m@4@5l@4@11@9@11@9@5xe" filled="f" stroked="f">
+        <v:stroke joinstyle="miter"/>
+        <v:formulas>
+          <v:f eqn="if lineDrawn pixelLineWidth 0"/>
+          <v:f eqn="sum @0 1 0"/>
+          <v:f eqn="sum 0 0 @1"/>
+          <v:f eqn="prod @2 1 2"/>
+          <v:f eqn="prod @3 21600 pixelWidth"/>
+          <v:f eqn="prod @3 21600 pixelHeight"/>
+          <v:f eqn="sum @0 0 1"/>
+          <v:f eqn="prod @6 1 2"/>
+          <v:f eqn="prod @7 21600 pixelWidth"/>
+          <v:f eqn="sum @8 21600 0"/>
+          <v:f eqn="prod @7 21600 pixelHeight"/>
+          <v:f eqn="sum @10 21600 0"/>
+        </v:formulas>
+        <v:path o:extrusionok="f" gradientshapeok="t" o:connecttype="rect"/>
+        <o:lock v:ext="edit" aspectratio="t"/>
+      </v:shapetype>
+      <v:shape id="_x0000_i1082" type="#_x0000_t75" style="width:11.4pt;height:11.4pt" o:bullet="t">
+        <v:imagedata r:id="rId1" o:title="msoCBF3"/>
+      </v:shape>
+    </w:pict>
+  </w:numPicBullet>
   <w:abstractNum w:abstractNumId="0" w15:restartNumberingAfterBreak="0">
+    <w:nsid w:val="01C629B8"/>
+    <w:multiLevelType w:val="multilevel"/>
+    <w:tmpl w:val="83666B4A"/>
+    <w:lvl w:ilvl="0">
+      <w:start w:val="1"/>
+      <w:numFmt w:val="bullet"/>
+      <w:lvlText w:val=""/>
+      <w:lvlJc w:val="left"/>
+      <w:pPr>
+        <w:tabs>
+          <w:tab w:val="num" w:pos="720"/>
+        </w:tabs>
+        <w:ind w:left="720" w:hanging="360"/>
+      </w:pPr>
+      <w:rPr>
+        <w:rFonts w:ascii="Symbol" w:hAnsi="Symbol" w:hint="default"/>
+        <w:sz w:val="20"/>
+      </w:rPr>
+    </w:lvl>
+    <w:lvl w:ilvl="1" w:tentative="1">
+      <w:start w:val="1"/>
+      <w:numFmt w:val="bullet"/>
+      <w:lvlText w:val="o"/>
+      <w:lvlJc w:val="left"/>
+      <w:pPr>
+        <w:tabs>
+          <w:tab w:val="num" w:pos="1440"/>
+        </w:tabs>
+        <w:ind w:left="1440" w:hanging="360"/>
+      </w:pPr>
+      <w:rPr>
+        <w:rFonts w:ascii="Courier New" w:hAnsi="Courier New" w:hint="default"/>
+        <w:sz w:val="20"/>
+      </w:rPr>
+    </w:lvl>
+    <w:lvl w:ilvl="2" w:tentative="1">
+      <w:start w:val="1"/>
+      <w:numFmt w:val="bullet"/>
+      <w:lvlText w:val=""/>
+      <w:lvlJc w:val="left"/>
+      <w:pPr>
+        <w:tabs>
+          <w:tab w:val="num" w:pos="2160"/>
+        </w:tabs>
+        <w:ind w:left="2160" w:hanging="360"/>
+      </w:pPr>
+      <w:rPr>
+        <w:rFonts w:ascii="Wingdings" w:hAnsi="Wingdings" w:hint="default"/>
+        <w:sz w:val="20"/>
+      </w:rPr>
+    </w:lvl>
+    <w:lvl w:ilvl="3" w:tentative="1">
+      <w:start w:val="1"/>
+      <w:numFmt w:val="bullet"/>
+      <w:lvlText w:val=""/>
+      <w:lvlJc w:val="left"/>
+      <w:pPr>
+        <w:tabs>
+          <w:tab w:val="num" w:pos="2880"/>
+        </w:tabs>
+        <w:ind w:left="2880" w:hanging="360"/>
+      </w:pPr>
+      <w:rPr>
+        <w:rFonts w:ascii="Wingdings" w:hAnsi="Wingdings" w:hint="default"/>
+        <w:sz w:val="20"/>
+      </w:rPr>
+    </w:lvl>
+    <w:lvl w:ilvl="4" w:tentative="1">
+      <w:start w:val="1"/>
+      <w:numFmt w:val="bullet"/>
+      <w:lvlText w:val=""/>
+      <w:lvlJc w:val="left"/>
+      <w:pPr>
+        <w:tabs>
+          <w:tab w:val="num" w:pos="3600"/>
+        </w:tabs>
+        <w:ind w:left="3600" w:hanging="360"/>
+      </w:pPr>
+      <w:rPr>
+        <w:rFonts w:ascii="Wingdings" w:hAnsi="Wingdings" w:hint="default"/>
+        <w:sz w:val="20"/>
+      </w:rPr>
+    </w:lvl>
+    <w:lvl w:ilvl="5" w:tentative="1">
+      <w:start w:val="1"/>
+      <w:numFmt w:val="bullet"/>
+      <w:lvlText w:val=""/>
+      <w:lvlJc w:val="left"/>
+      <w:pPr>
+        <w:tabs>
+          <w:tab w:val="num" w:pos="4320"/>
+        </w:tabs>
+        <w:ind w:left="4320" w:hanging="360"/>
+      </w:pPr>
+      <w:rPr>
+        <w:rFonts w:ascii="Wingdings" w:hAnsi="Wingdings" w:hint="default"/>
+        <w:sz w:val="20"/>
+      </w:rPr>
+    </w:lvl>
+    <w:lvl w:ilvl="6" w:tentative="1">
+      <w:start w:val="1"/>
+      <w:numFmt w:val="bullet"/>
+      <w:lvlText w:val=""/>
+      <w:lvlJc w:val="left"/>
+      <w:pPr>
+        <w:tabs>
+          <w:tab w:val="num" w:pos="5040"/>
+        </w:tabs>
+        <w:ind w:left="5040" w:hanging="360"/>
+      </w:pPr>
+      <w:rPr>
+        <w:rFonts w:ascii="Wingdings" w:hAnsi="Wingdings" w:hint="default"/>
+        <w:sz w:val="20"/>
+      </w:rPr>
+    </w:lvl>
+    <w:lvl w:ilvl="7" w:tentative="1">
+      <w:start w:val="1"/>
+      <w:numFmt w:val="bullet"/>
+      <w:lvlText w:val=""/>
+      <w:lvlJc w:val="left"/>
+      <w:pPr>
+        <w:tabs>
+          <w:tab w:val="num" w:pos="5760"/>
+        </w:tabs>
+        <w:ind w:left="5760" w:hanging="360"/>
+      </w:pPr>
+      <w:rPr>
+        <w:rFonts w:ascii="Wingdings" w:hAnsi="Wingdings" w:hint="default"/>
+        <w:sz w:val="20"/>
+      </w:rPr>
+    </w:lvl>
+    <w:lvl w:ilvl="8" w:tentative="1">
+      <w:start w:val="1"/>
+      <w:numFmt w:val="bullet"/>
+      <w:lvlText w:val=""/>
+      <w:lvlJc w:val="left"/>
+      <w:pPr>
+        <w:tabs>
+          <w:tab w:val="num" w:pos="6480"/>
+        </w:tabs>
+        <w:ind w:left="6480" w:hanging="360"/>
+      </w:pPr>
+      <w:rPr>
+        <w:rFonts w:ascii="Wingdings" w:hAnsi="Wingdings" w:hint="default"/>
+        <w:sz w:val="20"/>
+      </w:rPr>
+    </w:lvl>
+  </w:abstractNum>
+  <w:abstractNum w:abstractNumId="1" w15:restartNumberingAfterBreak="0">
+    <w:nsid w:val="1A8D4922"/>
+    <w:multiLevelType w:val="multilevel"/>
+    <w:tmpl w:val="C6649C9A"/>
+    <w:lvl w:ilvl="0">
+      <w:start w:val="1"/>
+      <w:numFmt w:val="decimal"/>
+      <w:lvlText w:val="%1."/>
+      <w:lvlJc w:val="left"/>
+      <w:pPr>
+        <w:tabs>
+          <w:tab w:val="num" w:pos="720"/>
+        </w:tabs>
+        <w:ind w:left="720" w:hanging="360"/>
+      </w:pPr>
+    </w:lvl>
+    <w:lvl w:ilvl="1" w:tentative="1">
+      <w:start w:val="1"/>
+      <w:numFmt w:val="decimal"/>
+      <w:lvlText w:val="%2."/>
+      <w:lvlJc w:val="left"/>
+      <w:pPr>
+        <w:tabs>
+          <w:tab w:val="num" w:pos="1440"/>
+        </w:tabs>
+        <w:ind w:left="1440" w:hanging="360"/>
+      </w:pPr>
+    </w:lvl>
+    <w:lvl w:ilvl="2" w:tentative="1">
+      <w:start w:val="1"/>
+      <w:numFmt w:val="decimal"/>
+      <w:lvlText w:val="%3."/>
+      <w:lvlJc w:val="left"/>
+      <w:pPr>
+        <w:tabs>
+          <w:tab w:val="num" w:pos="2160"/>
+        </w:tabs>
+        <w:ind w:left="2160" w:hanging="360"/>
+      </w:pPr>
+    </w:lvl>
+    <w:lvl w:ilvl="3" w:tentative="1">
+      <w:start w:val="1"/>
+      <w:numFmt w:val="decimal"/>
+      <w:lvlText w:val="%4."/>
+      <w:lvlJc w:val="left"/>
+      <w:pPr>
+        <w:tabs>
+          <w:tab w:val="num" w:pos="2880"/>
+        </w:tabs>
+        <w:ind w:left="2880" w:hanging="360"/>
+      </w:pPr>
+    </w:lvl>
+    <w:lvl w:ilvl="4" w:tentative="1">
+      <w:start w:val="1"/>
+      <w:numFmt w:val="decimal"/>
+      <w:lvlText w:val="%5."/>
+      <w:lvlJc w:val="left"/>
+      <w:pPr>
+        <w:tabs>
+          <w:tab w:val="num" w:pos="3600"/>
+        </w:tabs>
+        <w:ind w:left="3600" w:hanging="360"/>
+      </w:pPr>
+    </w:lvl>
+    <w:lvl w:ilvl="5" w:tentative="1">
+      <w:start w:val="1"/>
+      <w:numFmt w:val="decimal"/>
+      <w:lvlText w:val="%6."/>
+      <w:lvlJc w:val="left"/>
+      <w:pPr>
+        <w:tabs>
+          <w:tab w:val="num" w:pos="4320"/>
+        </w:tabs>
+        <w:ind w:left="4320" w:hanging="360"/>
+      </w:pPr>
+    </w:lvl>
+    <w:lvl w:ilvl="6" w:tentative="1">
+      <w:start w:val="1"/>
+      <w:numFmt w:val="decimal"/>
+      <w:lvlText w:val="%7."/>
+      <w:lvlJc w:val="left"/>
+      <w:pPr>
+        <w:tabs>
+          <w:tab w:val="num" w:pos="5040"/>
+        </w:tabs>
+        <w:ind w:left="5040" w:hanging="360"/>
+      </w:pPr>
+    </w:lvl>
+    <w:lvl w:ilvl="7" w:tentative="1">
+      <w:start w:val="1"/>
+      <w:numFmt w:val="decimal"/>
+      <w:lvlText w:val="%8."/>
+      <w:lvlJc w:val="left"/>
+      <w:pPr>
+        <w:tabs>
+          <w:tab w:val="num" w:pos="5760"/>
+        </w:tabs>
+        <w:ind w:left="5760" w:hanging="360"/>
+      </w:pPr>
+    </w:lvl>
+    <w:lvl w:ilvl="8" w:tentative="1">
+      <w:start w:val="1"/>
+      <w:numFmt w:val="decimal"/>
+      <w:lvlText w:val="%9."/>
+      <w:lvlJc w:val="left"/>
+      <w:pPr>
+        <w:tabs>
+          <w:tab w:val="num" w:pos="6480"/>
+        </w:tabs>
+        <w:ind w:left="6480" w:hanging="360"/>
+      </w:pPr>
+    </w:lvl>
+  </w:abstractNum>
+  <w:abstractNum w:abstractNumId="2" w15:restartNumberingAfterBreak="0">
+    <w:nsid w:val="1D980241"/>
+    <w:multiLevelType w:val="multilevel"/>
+    <w:tmpl w:val="52A01DB4"/>
+    <w:lvl w:ilvl="0">
+      <w:start w:val="1"/>
+      <w:numFmt w:val="bullet"/>
+      <w:lvlText w:val=""/>
+      <w:lvlJc w:val="left"/>
+      <w:pPr>
+        <w:tabs>
+          <w:tab w:val="num" w:pos="720"/>
+        </w:tabs>
+        <w:ind w:left="720" w:hanging="360"/>
+      </w:pPr>
+      <w:rPr>
+        <w:rFonts w:ascii="Symbol" w:hAnsi="Symbol" w:hint="default"/>
+        <w:sz w:val="20"/>
+      </w:rPr>
+    </w:lvl>
+    <w:lvl w:ilvl="1" w:tentative="1">
+      <w:start w:val="1"/>
+      <w:numFmt w:val="bullet"/>
+      <w:lvlText w:val="o"/>
+      <w:lvlJc w:val="left"/>
+      <w:pPr>
+        <w:tabs>
+          <w:tab w:val="num" w:pos="1440"/>
+        </w:tabs>
+        <w:ind w:left="1440" w:hanging="360"/>
+      </w:pPr>
+      <w:rPr>
+        <w:rFonts w:ascii="Courier New" w:hAnsi="Courier New" w:hint="default"/>
+        <w:sz w:val="20"/>
+      </w:rPr>
+    </w:lvl>
+    <w:lvl w:ilvl="2" w:tentative="1">
+      <w:start w:val="1"/>
+      <w:numFmt w:val="bullet"/>
+      <w:lvlText w:val=""/>
+      <w:lvlJc w:val="left"/>
+      <w:pPr>
+        <w:tabs>
+          <w:tab w:val="num" w:pos="2160"/>
+        </w:tabs>
+        <w:ind w:left="2160" w:hanging="360"/>
+      </w:pPr>
+      <w:rPr>
+        <w:rFonts w:ascii="Wingdings" w:hAnsi="Wingdings" w:hint="default"/>
+        <w:sz w:val="20"/>
+      </w:rPr>
+    </w:lvl>
+    <w:lvl w:ilvl="3" w:tentative="1">
+      <w:start w:val="1"/>
+      <w:numFmt w:val="bullet"/>
+      <w:lvlText w:val=""/>
+      <w:lvlJc w:val="left"/>
+      <w:pPr>
+        <w:tabs>
+          <w:tab w:val="num" w:pos="2880"/>
+        </w:tabs>
+        <w:ind w:left="2880" w:hanging="360"/>
+      </w:pPr>
+      <w:rPr>
+        <w:rFonts w:ascii="Wingdings" w:hAnsi="Wingdings" w:hint="default"/>
+        <w:sz w:val="20"/>
+      </w:rPr>
+    </w:lvl>
+    <w:lvl w:ilvl="4" w:tentative="1">
+      <w:start w:val="1"/>
+      <w:numFmt w:val="bullet"/>
+      <w:lvlText w:val=""/>
+      <w:lvlJc w:val="left"/>
+      <w:pPr>
+        <w:tabs>
+          <w:tab w:val="num" w:pos="3600"/>
+        </w:tabs>
+        <w:ind w:left="3600" w:hanging="360"/>
+      </w:pPr>
+      <w:rPr>
+        <w:rFonts w:ascii="Wingdings" w:hAnsi="Wingdings" w:hint="default"/>
+        <w:sz w:val="20"/>
+      </w:rPr>
+    </w:lvl>
+    <w:lvl w:ilvl="5" w:tentative="1">
+      <w:start w:val="1"/>
+      <w:numFmt w:val="bullet"/>
+      <w:lvlText w:val=""/>
+      <w:lvlJc w:val="left"/>
+      <w:pPr>
+        <w:tabs>
+          <w:tab w:val="num" w:pos="4320"/>
+        </w:tabs>
+        <w:ind w:left="4320" w:hanging="360"/>
+      </w:pPr>
+      <w:rPr>
+        <w:rFonts w:ascii="Wingdings" w:hAnsi="Wingdings" w:hint="default"/>
+        <w:sz w:val="20"/>
+      </w:rPr>
+    </w:lvl>
+    <w:lvl w:ilvl="6" w:tentative="1">
+      <w:start w:val="1"/>
+      <w:numFmt w:val="bullet"/>
+      <w:lvlText w:val=""/>
+      <w:lvlJc w:val="left"/>
+      <w:pPr>
+        <w:tabs>
+          <w:tab w:val="num" w:pos="5040"/>
+        </w:tabs>
+        <w:ind w:left="5040" w:hanging="360"/>
+      </w:pPr>
+      <w:rPr>
+        <w:rFonts w:ascii="Wingdings" w:hAnsi="Wingdings" w:hint="default"/>
+        <w:sz w:val="20"/>
+      </w:rPr>
+    </w:lvl>
+    <w:lvl w:ilvl="7" w:tentative="1">
+      <w:start w:val="1"/>
+      <w:numFmt w:val="bullet"/>
+      <w:lvlText w:val=""/>
+      <w:lvlJc w:val="left"/>
+      <w:pPr>
+        <w:tabs>
+          <w:tab w:val="num" w:pos="5760"/>
+        </w:tabs>
+        <w:ind w:left="5760" w:hanging="360"/>
+      </w:pPr>
+      <w:rPr>
+        <w:rFonts w:ascii="Wingdings" w:hAnsi="Wingdings" w:hint="default"/>
+        <w:sz w:val="20"/>
+      </w:rPr>
+    </w:lvl>
+    <w:lvl w:ilvl="8" w:tentative="1">
+      <w:start w:val="1"/>
+      <w:numFmt w:val="bullet"/>
+      <w:lvlText w:val=""/>
+      <w:lvlJc w:val="left"/>
+      <w:pPr>
+        <w:tabs>
+          <w:tab w:val="num" w:pos="6480"/>
+        </w:tabs>
+        <w:ind w:left="6480" w:hanging="360"/>
+      </w:pPr>
+      <w:rPr>
+        <w:rFonts w:ascii="Wingdings" w:hAnsi="Wingdings" w:hint="default"/>
+        <w:sz w:val="20"/>
+      </w:rPr>
+    </w:lvl>
+  </w:abstractNum>
+  <w:abstractNum w:abstractNumId="3" w15:restartNumberingAfterBreak="0">
+    <w:nsid w:val="3B9911E7"/>
+    <w:multiLevelType w:val="multilevel"/>
+    <w:tmpl w:val="FFE0E378"/>
+    <w:lvl w:ilvl="0">
+      <w:start w:val="1"/>
+      <w:numFmt w:val="bullet"/>
+      <w:lvlText w:val=""/>
+      <w:lvlJc w:val="left"/>
+      <w:pPr>
+        <w:tabs>
+          <w:tab w:val="num" w:pos="720"/>
+        </w:tabs>
+        <w:ind w:left="720" w:hanging="360"/>
+      </w:pPr>
+      <w:rPr>
+        <w:rFonts w:ascii="Symbol" w:hAnsi="Symbol" w:hint="default"/>
+        <w:sz w:val="20"/>
+      </w:rPr>
+    </w:lvl>
+    <w:lvl w:ilvl="1">
+      <w:start w:val="1"/>
+      <w:numFmt w:val="decimal"/>
+      <w:lvlText w:val="%2."/>
+      <w:lvlJc w:val="left"/>
+      <w:pPr>
+        <w:ind w:left="1440" w:hanging="360"/>
+      </w:pPr>
+      <w:rPr>
+        <w:rFonts w:hint="default"/>
+      </w:rPr>
+    </w:lvl>
+    <w:lvl w:ilvl="2" w:tentative="1">
+      <w:start w:val="1"/>
+      <w:numFmt w:val="bullet"/>
+      <w:lvlText w:val=""/>
+      <w:lvlJc w:val="left"/>
+      <w:pPr>
+        <w:tabs>
+          <w:tab w:val="num" w:pos="2160"/>
+        </w:tabs>
+        <w:ind w:left="2160" w:hanging="360"/>
+      </w:pPr>
+      <w:rPr>
+        <w:rFonts w:ascii="Wingdings" w:hAnsi="Wingdings" w:hint="default"/>
+        <w:sz w:val="20"/>
+      </w:rPr>
+    </w:lvl>
+    <w:lvl w:ilvl="3" w:tentative="1">
+      <w:start w:val="1"/>
+      <w:numFmt w:val="bullet"/>
+      <w:lvlText w:val=""/>
+      <w:lvlJc w:val="left"/>
+      <w:pPr>
+        <w:tabs>
+          <w:tab w:val="num" w:pos="2880"/>
+        </w:tabs>
+        <w:ind w:left="2880" w:hanging="360"/>
+      </w:pPr>
+      <w:rPr>
+        <w:rFonts w:ascii="Wingdings" w:hAnsi="Wingdings" w:hint="default"/>
+        <w:sz w:val="20"/>
+      </w:rPr>
+    </w:lvl>
+    <w:lvl w:ilvl="4" w:tentative="1">
+      <w:start w:val="1"/>
+      <w:numFmt w:val="bullet"/>
+      <w:lvlText w:val=""/>
+      <w:lvlJc w:val="left"/>
+      <w:pPr>
+        <w:tabs>
+          <w:tab w:val="num" w:pos="3600"/>
+        </w:tabs>
+        <w:ind w:left="3600" w:hanging="360"/>
+      </w:pPr>
+      <w:rPr>
+        <w:rFonts w:ascii="Wingdings" w:hAnsi="Wingdings" w:hint="default"/>
+        <w:sz w:val="20"/>
+      </w:rPr>
+    </w:lvl>
+    <w:lvl w:ilvl="5" w:tentative="1">
+      <w:start w:val="1"/>
+      <w:numFmt w:val="bullet"/>
+      <w:lvlText w:val=""/>
+      <w:lvlJc w:val="left"/>
+      <w:pPr>
+        <w:tabs>
+          <w:tab w:val="num" w:pos="4320"/>
+        </w:tabs>
+        <w:ind w:left="4320" w:hanging="360"/>
+      </w:pPr>
+      <w:rPr>
+        <w:rFonts w:ascii="Wingdings" w:hAnsi="Wingdings" w:hint="default"/>
+        <w:sz w:val="20"/>
+      </w:rPr>
+    </w:lvl>
+    <w:lvl w:ilvl="6" w:tentative="1">
+      <w:start w:val="1"/>
+      <w:numFmt w:val="bullet"/>
+      <w:lvlText w:val=""/>
+      <w:lvlJc w:val="left"/>
+      <w:pPr>
+        <w:tabs>
+          <w:tab w:val="num" w:pos="5040"/>
+        </w:tabs>
+        <w:ind w:left="5040" w:hanging="360"/>
+      </w:pPr>
+      <w:rPr>
+        <w:rFonts w:ascii="Wingdings" w:hAnsi="Wingdings" w:hint="default"/>
+        <w:sz w:val="20"/>
+      </w:rPr>
+    </w:lvl>
+    <w:lvl w:ilvl="7" w:tentative="1">
+      <w:start w:val="1"/>
+      <w:numFmt w:val="bullet"/>
+      <w:lvlText w:val=""/>
+      <w:lvlJc w:val="left"/>
+      <w:pPr>
+        <w:tabs>
+          <w:tab w:val="num" w:pos="5760"/>
+        </w:tabs>
+        <w:ind w:left="5760" w:hanging="360"/>
+      </w:pPr>
+      <w:rPr>
+        <w:rFonts w:ascii="Wingdings" w:hAnsi="Wingdings" w:hint="default"/>
+        <w:sz w:val="20"/>
+      </w:rPr>
+    </w:lvl>
+    <w:lvl w:ilvl="8" w:tentative="1">
+      <w:start w:val="1"/>
+      <w:numFmt w:val="bullet"/>
+      <w:lvlText w:val=""/>
+      <w:lvlJc w:val="left"/>
+      <w:pPr>
+        <w:tabs>
+          <w:tab w:val="num" w:pos="6480"/>
+        </w:tabs>
+        <w:ind w:left="6480" w:hanging="360"/>
+      </w:pPr>
+      <w:rPr>
+        <w:rFonts w:ascii="Wingdings" w:hAnsi="Wingdings" w:hint="default"/>
+        <w:sz w:val="20"/>
+      </w:rPr>
+    </w:lvl>
+  </w:abstractNum>
+  <w:abstractNum w:abstractNumId="4" w15:restartNumberingAfterBreak="0">
     <w:nsid w:val="459A6E04"/>
     <w:multiLevelType w:val="hybridMultilevel"/>
     <w:tmpl w:val="BD10AA44"/>
@@ -751,8 +3494,561 @@
       </w:pPr>
     </w:lvl>
   </w:abstractNum>
+  <w:abstractNum w:abstractNumId="5" w15:restartNumberingAfterBreak="0">
+    <w:nsid w:val="59AC6FC0"/>
+    <w:multiLevelType w:val="multilevel"/>
+    <w:tmpl w:val="E27C4A6C"/>
+    <w:lvl w:ilvl="0">
+      <w:start w:val="1"/>
+      <w:numFmt w:val="bullet"/>
+      <w:lvlText w:val=""/>
+      <w:lvlJc w:val="left"/>
+      <w:pPr>
+        <w:tabs>
+          <w:tab w:val="num" w:pos="720"/>
+        </w:tabs>
+        <w:ind w:left="720" w:hanging="360"/>
+      </w:pPr>
+      <w:rPr>
+        <w:rFonts w:ascii="Symbol" w:hAnsi="Symbol" w:hint="default"/>
+        <w:sz w:val="20"/>
+      </w:rPr>
+    </w:lvl>
+    <w:lvl w:ilvl="1" w:tentative="1">
+      <w:start w:val="1"/>
+      <w:numFmt w:val="bullet"/>
+      <w:lvlText w:val="o"/>
+      <w:lvlJc w:val="left"/>
+      <w:pPr>
+        <w:tabs>
+          <w:tab w:val="num" w:pos="1440"/>
+        </w:tabs>
+        <w:ind w:left="1440" w:hanging="360"/>
+      </w:pPr>
+      <w:rPr>
+        <w:rFonts w:ascii="Courier New" w:hAnsi="Courier New" w:hint="default"/>
+        <w:sz w:val="20"/>
+      </w:rPr>
+    </w:lvl>
+    <w:lvl w:ilvl="2" w:tentative="1">
+      <w:start w:val="1"/>
+      <w:numFmt w:val="bullet"/>
+      <w:lvlText w:val=""/>
+      <w:lvlJc w:val="left"/>
+      <w:pPr>
+        <w:tabs>
+          <w:tab w:val="num" w:pos="2160"/>
+        </w:tabs>
+        <w:ind w:left="2160" w:hanging="360"/>
+      </w:pPr>
+      <w:rPr>
+        <w:rFonts w:ascii="Wingdings" w:hAnsi="Wingdings" w:hint="default"/>
+        <w:sz w:val="20"/>
+      </w:rPr>
+    </w:lvl>
+    <w:lvl w:ilvl="3" w:tentative="1">
+      <w:start w:val="1"/>
+      <w:numFmt w:val="bullet"/>
+      <w:lvlText w:val=""/>
+      <w:lvlJc w:val="left"/>
+      <w:pPr>
+        <w:tabs>
+          <w:tab w:val="num" w:pos="2880"/>
+        </w:tabs>
+        <w:ind w:left="2880" w:hanging="360"/>
+      </w:pPr>
+      <w:rPr>
+        <w:rFonts w:ascii="Wingdings" w:hAnsi="Wingdings" w:hint="default"/>
+        <w:sz w:val="20"/>
+      </w:rPr>
+    </w:lvl>
+    <w:lvl w:ilvl="4" w:tentative="1">
+      <w:start w:val="1"/>
+      <w:numFmt w:val="bullet"/>
+      <w:lvlText w:val=""/>
+      <w:lvlJc w:val="left"/>
+      <w:pPr>
+        <w:tabs>
+          <w:tab w:val="num" w:pos="3600"/>
+        </w:tabs>
+        <w:ind w:left="3600" w:hanging="360"/>
+      </w:pPr>
+      <w:rPr>
+        <w:rFonts w:ascii="Wingdings" w:hAnsi="Wingdings" w:hint="default"/>
+        <w:sz w:val="20"/>
+      </w:rPr>
+    </w:lvl>
+    <w:lvl w:ilvl="5" w:tentative="1">
+      <w:start w:val="1"/>
+      <w:numFmt w:val="bullet"/>
+      <w:lvlText w:val=""/>
+      <w:lvlJc w:val="left"/>
+      <w:pPr>
+        <w:tabs>
+          <w:tab w:val="num" w:pos="4320"/>
+        </w:tabs>
+        <w:ind w:left="4320" w:hanging="360"/>
+      </w:pPr>
+      <w:rPr>
+        <w:rFonts w:ascii="Wingdings" w:hAnsi="Wingdings" w:hint="default"/>
+        <w:sz w:val="20"/>
+      </w:rPr>
+    </w:lvl>
+    <w:lvl w:ilvl="6" w:tentative="1">
+      <w:start w:val="1"/>
+      <w:numFmt w:val="bullet"/>
+      <w:lvlText w:val=""/>
+      <w:lvlJc w:val="left"/>
+      <w:pPr>
+        <w:tabs>
+          <w:tab w:val="num" w:pos="5040"/>
+        </w:tabs>
+        <w:ind w:left="5040" w:hanging="360"/>
+      </w:pPr>
+      <w:rPr>
+        <w:rFonts w:ascii="Wingdings" w:hAnsi="Wingdings" w:hint="default"/>
+        <w:sz w:val="20"/>
+      </w:rPr>
+    </w:lvl>
+    <w:lvl w:ilvl="7" w:tentative="1">
+      <w:start w:val="1"/>
+      <w:numFmt w:val="bullet"/>
+      <w:lvlText w:val=""/>
+      <w:lvlJc w:val="left"/>
+      <w:pPr>
+        <w:tabs>
+          <w:tab w:val="num" w:pos="5760"/>
+        </w:tabs>
+        <w:ind w:left="5760" w:hanging="360"/>
+      </w:pPr>
+      <w:rPr>
+        <w:rFonts w:ascii="Wingdings" w:hAnsi="Wingdings" w:hint="default"/>
+        <w:sz w:val="20"/>
+      </w:rPr>
+    </w:lvl>
+    <w:lvl w:ilvl="8" w:tentative="1">
+      <w:start w:val="1"/>
+      <w:numFmt w:val="bullet"/>
+      <w:lvlText w:val=""/>
+      <w:lvlJc w:val="left"/>
+      <w:pPr>
+        <w:tabs>
+          <w:tab w:val="num" w:pos="6480"/>
+        </w:tabs>
+        <w:ind w:left="6480" w:hanging="360"/>
+      </w:pPr>
+      <w:rPr>
+        <w:rFonts w:ascii="Wingdings" w:hAnsi="Wingdings" w:hint="default"/>
+        <w:sz w:val="20"/>
+      </w:rPr>
+    </w:lvl>
+  </w:abstractNum>
+  <w:abstractNum w:abstractNumId="6" w15:restartNumberingAfterBreak="0">
+    <w:nsid w:val="5A140A6C"/>
+    <w:multiLevelType w:val="multilevel"/>
+    <w:tmpl w:val="EA24E95A"/>
+    <w:lvl w:ilvl="0">
+      <w:start w:val="1"/>
+      <w:numFmt w:val="decimal"/>
+      <w:lvlText w:val="%1."/>
+      <w:lvlJc w:val="left"/>
+      <w:pPr>
+        <w:tabs>
+          <w:tab w:val="num" w:pos="720"/>
+        </w:tabs>
+        <w:ind w:left="720" w:hanging="360"/>
+      </w:pPr>
+    </w:lvl>
+    <w:lvl w:ilvl="1">
+      <w:start w:val="1"/>
+      <w:numFmt w:val="bullet"/>
+      <w:lvlText w:val="o"/>
+      <w:lvlJc w:val="left"/>
+      <w:pPr>
+        <w:tabs>
+          <w:tab w:val="num" w:pos="1440"/>
+        </w:tabs>
+        <w:ind w:left="1440" w:hanging="360"/>
+      </w:pPr>
+      <w:rPr>
+        <w:rFonts w:ascii="Courier New" w:hAnsi="Courier New" w:hint="default"/>
+        <w:sz w:val="20"/>
+      </w:rPr>
+    </w:lvl>
+    <w:lvl w:ilvl="2" w:tentative="1">
+      <w:start w:val="1"/>
+      <w:numFmt w:val="decimal"/>
+      <w:lvlText w:val="%3."/>
+      <w:lvlJc w:val="left"/>
+      <w:pPr>
+        <w:tabs>
+          <w:tab w:val="num" w:pos="2160"/>
+        </w:tabs>
+        <w:ind w:left="2160" w:hanging="360"/>
+      </w:pPr>
+    </w:lvl>
+    <w:lvl w:ilvl="3" w:tentative="1">
+      <w:start w:val="1"/>
+      <w:numFmt w:val="decimal"/>
+      <w:lvlText w:val="%4."/>
+      <w:lvlJc w:val="left"/>
+      <w:pPr>
+        <w:tabs>
+          <w:tab w:val="num" w:pos="2880"/>
+        </w:tabs>
+        <w:ind w:left="2880" w:hanging="360"/>
+      </w:pPr>
+    </w:lvl>
+    <w:lvl w:ilvl="4" w:tentative="1">
+      <w:start w:val="1"/>
+      <w:numFmt w:val="decimal"/>
+      <w:lvlText w:val="%5."/>
+      <w:lvlJc w:val="left"/>
+      <w:pPr>
+        <w:tabs>
+          <w:tab w:val="num" w:pos="3600"/>
+        </w:tabs>
+        <w:ind w:left="3600" w:hanging="360"/>
+      </w:pPr>
+    </w:lvl>
+    <w:lvl w:ilvl="5" w:tentative="1">
+      <w:start w:val="1"/>
+      <w:numFmt w:val="decimal"/>
+      <w:lvlText w:val="%6."/>
+      <w:lvlJc w:val="left"/>
+      <w:pPr>
+        <w:tabs>
+          <w:tab w:val="num" w:pos="4320"/>
+        </w:tabs>
+        <w:ind w:left="4320" w:hanging="360"/>
+      </w:pPr>
+    </w:lvl>
+    <w:lvl w:ilvl="6" w:tentative="1">
+      <w:start w:val="1"/>
+      <w:numFmt w:val="decimal"/>
+      <w:lvlText w:val="%7."/>
+      <w:lvlJc w:val="left"/>
+      <w:pPr>
+        <w:tabs>
+          <w:tab w:val="num" w:pos="5040"/>
+        </w:tabs>
+        <w:ind w:left="5040" w:hanging="360"/>
+      </w:pPr>
+    </w:lvl>
+    <w:lvl w:ilvl="7" w:tentative="1">
+      <w:start w:val="1"/>
+      <w:numFmt w:val="decimal"/>
+      <w:lvlText w:val="%8."/>
+      <w:lvlJc w:val="left"/>
+      <w:pPr>
+        <w:tabs>
+          <w:tab w:val="num" w:pos="5760"/>
+        </w:tabs>
+        <w:ind w:left="5760" w:hanging="360"/>
+      </w:pPr>
+    </w:lvl>
+    <w:lvl w:ilvl="8" w:tentative="1">
+      <w:start w:val="1"/>
+      <w:numFmt w:val="decimal"/>
+      <w:lvlText w:val="%9."/>
+      <w:lvlJc w:val="left"/>
+      <w:pPr>
+        <w:tabs>
+          <w:tab w:val="num" w:pos="6480"/>
+        </w:tabs>
+        <w:ind w:left="6480" w:hanging="360"/>
+      </w:pPr>
+    </w:lvl>
+  </w:abstractNum>
+  <w:abstractNum w:abstractNumId="7" w15:restartNumberingAfterBreak="0">
+    <w:nsid w:val="6E63213C"/>
+    <w:multiLevelType w:val="multilevel"/>
+    <w:tmpl w:val="612EBB9E"/>
+    <w:lvl w:ilvl="0">
+      <w:start w:val="1"/>
+      <w:numFmt w:val="bullet"/>
+      <w:lvlText w:val=""/>
+      <w:lvlJc w:val="left"/>
+      <w:pPr>
+        <w:tabs>
+          <w:tab w:val="num" w:pos="720"/>
+        </w:tabs>
+        <w:ind w:left="720" w:hanging="360"/>
+      </w:pPr>
+      <w:rPr>
+        <w:rFonts w:ascii="Symbol" w:hAnsi="Symbol" w:hint="default"/>
+        <w:sz w:val="20"/>
+      </w:rPr>
+    </w:lvl>
+    <w:lvl w:ilvl="1" w:tentative="1">
+      <w:start w:val="1"/>
+      <w:numFmt w:val="bullet"/>
+      <w:lvlText w:val="o"/>
+      <w:lvlJc w:val="left"/>
+      <w:pPr>
+        <w:tabs>
+          <w:tab w:val="num" w:pos="1440"/>
+        </w:tabs>
+        <w:ind w:left="1440" w:hanging="360"/>
+      </w:pPr>
+      <w:rPr>
+        <w:rFonts w:ascii="Courier New" w:hAnsi="Courier New" w:hint="default"/>
+        <w:sz w:val="20"/>
+      </w:rPr>
+    </w:lvl>
+    <w:lvl w:ilvl="2" w:tentative="1">
+      <w:start w:val="1"/>
+      <w:numFmt w:val="bullet"/>
+      <w:lvlText w:val=""/>
+      <w:lvlJc w:val="left"/>
+      <w:pPr>
+        <w:tabs>
+          <w:tab w:val="num" w:pos="2160"/>
+        </w:tabs>
+        <w:ind w:left="2160" w:hanging="360"/>
+      </w:pPr>
+      <w:rPr>
+        <w:rFonts w:ascii="Wingdings" w:hAnsi="Wingdings" w:hint="default"/>
+        <w:sz w:val="20"/>
+      </w:rPr>
+    </w:lvl>
+    <w:lvl w:ilvl="3" w:tentative="1">
+      <w:start w:val="1"/>
+      <w:numFmt w:val="bullet"/>
+      <w:lvlText w:val=""/>
+      <w:lvlJc w:val="left"/>
+      <w:pPr>
+        <w:tabs>
+          <w:tab w:val="num" w:pos="2880"/>
+        </w:tabs>
+        <w:ind w:left="2880" w:hanging="360"/>
+      </w:pPr>
+      <w:rPr>
+        <w:rFonts w:ascii="Wingdings" w:hAnsi="Wingdings" w:hint="default"/>
+        <w:sz w:val="20"/>
+      </w:rPr>
+    </w:lvl>
+    <w:lvl w:ilvl="4" w:tentative="1">
+      <w:start w:val="1"/>
+      <w:numFmt w:val="bullet"/>
+      <w:lvlText w:val=""/>
+      <w:lvlJc w:val="left"/>
+      <w:pPr>
+        <w:tabs>
+          <w:tab w:val="num" w:pos="3600"/>
+        </w:tabs>
+        <w:ind w:left="3600" w:hanging="360"/>
+      </w:pPr>
+      <w:rPr>
+        <w:rFonts w:ascii="Wingdings" w:hAnsi="Wingdings" w:hint="default"/>
+        <w:sz w:val="20"/>
+      </w:rPr>
+    </w:lvl>
+    <w:lvl w:ilvl="5" w:tentative="1">
+      <w:start w:val="1"/>
+      <w:numFmt w:val="bullet"/>
+      <w:lvlText w:val=""/>
+      <w:lvlJc w:val="left"/>
+      <w:pPr>
+        <w:tabs>
+          <w:tab w:val="num" w:pos="4320"/>
+        </w:tabs>
+        <w:ind w:left="4320" w:hanging="360"/>
+      </w:pPr>
+      <w:rPr>
+        <w:rFonts w:ascii="Wingdings" w:hAnsi="Wingdings" w:hint="default"/>
+        <w:sz w:val="20"/>
+      </w:rPr>
+    </w:lvl>
+    <w:lvl w:ilvl="6" w:tentative="1">
+      <w:start w:val="1"/>
+      <w:numFmt w:val="bullet"/>
+      <w:lvlText w:val=""/>
+      <w:lvlJc w:val="left"/>
+      <w:pPr>
+        <w:tabs>
+          <w:tab w:val="num" w:pos="5040"/>
+        </w:tabs>
+        <w:ind w:left="5040" w:hanging="360"/>
+      </w:pPr>
+      <w:rPr>
+        <w:rFonts w:ascii="Wingdings" w:hAnsi="Wingdings" w:hint="default"/>
+        <w:sz w:val="20"/>
+      </w:rPr>
+    </w:lvl>
+    <w:lvl w:ilvl="7" w:tentative="1">
+      <w:start w:val="1"/>
+      <w:numFmt w:val="bullet"/>
+      <w:lvlText w:val=""/>
+      <w:lvlJc w:val="left"/>
+      <w:pPr>
+        <w:tabs>
+          <w:tab w:val="num" w:pos="5760"/>
+        </w:tabs>
+        <w:ind w:left="5760" w:hanging="360"/>
+      </w:pPr>
+      <w:rPr>
+        <w:rFonts w:ascii="Wingdings" w:hAnsi="Wingdings" w:hint="default"/>
+        <w:sz w:val="20"/>
+      </w:rPr>
+    </w:lvl>
+    <w:lvl w:ilvl="8" w:tentative="1">
+      <w:start w:val="1"/>
+      <w:numFmt w:val="bullet"/>
+      <w:lvlText w:val=""/>
+      <w:lvlJc w:val="left"/>
+      <w:pPr>
+        <w:tabs>
+          <w:tab w:val="num" w:pos="6480"/>
+        </w:tabs>
+        <w:ind w:left="6480" w:hanging="360"/>
+      </w:pPr>
+      <w:rPr>
+        <w:rFonts w:ascii="Wingdings" w:hAnsi="Wingdings" w:hint="default"/>
+        <w:sz w:val="20"/>
+      </w:rPr>
+    </w:lvl>
+  </w:abstractNum>
+  <w:abstractNum w:abstractNumId="8" w15:restartNumberingAfterBreak="0">
+    <w:nsid w:val="74D842DA"/>
+    <w:multiLevelType w:val="hybridMultilevel"/>
+    <w:tmpl w:val="9CF017C8"/>
+    <w:lvl w:ilvl="0" w:tplc="040C0007">
+      <w:start w:val="1"/>
+      <w:numFmt w:val="bullet"/>
+      <w:lvlText w:val=""/>
+      <w:lvlPicBulletId w:val="0"/>
+      <w:lvlJc w:val="left"/>
+      <w:pPr>
+        <w:ind w:left="720" w:hanging="360"/>
+      </w:pPr>
+      <w:rPr>
+        <w:rFonts w:ascii="Symbol" w:hAnsi="Symbol" w:hint="default"/>
+      </w:rPr>
+    </w:lvl>
+    <w:lvl w:ilvl="1" w:tplc="040C0003" w:tentative="1">
+      <w:start w:val="1"/>
+      <w:numFmt w:val="bullet"/>
+      <w:lvlText w:val="o"/>
+      <w:lvlJc w:val="left"/>
+      <w:pPr>
+        <w:ind w:left="1440" w:hanging="360"/>
+      </w:pPr>
+      <w:rPr>
+        <w:rFonts w:ascii="Courier New" w:hAnsi="Courier New" w:cs="Courier New" w:hint="default"/>
+      </w:rPr>
+    </w:lvl>
+    <w:lvl w:ilvl="2" w:tplc="040C0005" w:tentative="1">
+      <w:start w:val="1"/>
+      <w:numFmt w:val="bullet"/>
+      <w:lvlText w:val=""/>
+      <w:lvlJc w:val="left"/>
+      <w:pPr>
+        <w:ind w:left="2160" w:hanging="360"/>
+      </w:pPr>
+      <w:rPr>
+        <w:rFonts w:ascii="Wingdings" w:hAnsi="Wingdings" w:hint="default"/>
+      </w:rPr>
+    </w:lvl>
+    <w:lvl w:ilvl="3" w:tplc="040C0001" w:tentative="1">
+      <w:start w:val="1"/>
+      <w:numFmt w:val="bullet"/>
+      <w:lvlText w:val=""/>
+      <w:lvlJc w:val="left"/>
+      <w:pPr>
+        <w:ind w:left="2880" w:hanging="360"/>
+      </w:pPr>
+      <w:rPr>
+        <w:rFonts w:ascii="Symbol" w:hAnsi="Symbol" w:hint="default"/>
+      </w:rPr>
+    </w:lvl>
+    <w:lvl w:ilvl="4" w:tplc="040C0003" w:tentative="1">
+      <w:start w:val="1"/>
+      <w:numFmt w:val="bullet"/>
+      <w:lvlText w:val="o"/>
+      <w:lvlJc w:val="left"/>
+      <w:pPr>
+        <w:ind w:left="3600" w:hanging="360"/>
+      </w:pPr>
+      <w:rPr>
+        <w:rFonts w:ascii="Courier New" w:hAnsi="Courier New" w:cs="Courier New" w:hint="default"/>
+      </w:rPr>
+    </w:lvl>
+    <w:lvl w:ilvl="5" w:tplc="040C0005" w:tentative="1">
+      <w:start w:val="1"/>
+      <w:numFmt w:val="bullet"/>
+      <w:lvlText w:val=""/>
+      <w:lvlJc w:val="left"/>
+      <w:pPr>
+        <w:ind w:left="4320" w:hanging="360"/>
+      </w:pPr>
+      <w:rPr>
+        <w:rFonts w:ascii="Wingdings" w:hAnsi="Wingdings" w:hint="default"/>
+      </w:rPr>
+    </w:lvl>
+    <w:lvl w:ilvl="6" w:tplc="040C0001" w:tentative="1">
+      <w:start w:val="1"/>
+      <w:numFmt w:val="bullet"/>
+      <w:lvlText w:val=""/>
+      <w:lvlJc w:val="left"/>
+      <w:pPr>
+        <w:ind w:left="5040" w:hanging="360"/>
+      </w:pPr>
+      <w:rPr>
+        <w:rFonts w:ascii="Symbol" w:hAnsi="Symbol" w:hint="default"/>
+      </w:rPr>
+    </w:lvl>
+    <w:lvl w:ilvl="7" w:tplc="040C0003" w:tentative="1">
+      <w:start w:val="1"/>
+      <w:numFmt w:val="bullet"/>
+      <w:lvlText w:val="o"/>
+      <w:lvlJc w:val="left"/>
+      <w:pPr>
+        <w:ind w:left="5760" w:hanging="360"/>
+      </w:pPr>
+      <w:rPr>
+        <w:rFonts w:ascii="Courier New" w:hAnsi="Courier New" w:cs="Courier New" w:hint="default"/>
+      </w:rPr>
+    </w:lvl>
+    <w:lvl w:ilvl="8" w:tplc="040C0005" w:tentative="1">
+      <w:start w:val="1"/>
+      <w:numFmt w:val="bullet"/>
+      <w:lvlText w:val=""/>
+      <w:lvlJc w:val="left"/>
+      <w:pPr>
+        <w:ind w:left="6480" w:hanging="360"/>
+      </w:pPr>
+      <w:rPr>
+        <w:rFonts w:ascii="Wingdings" w:hAnsi="Wingdings" w:hint="default"/>
+      </w:rPr>
+    </w:lvl>
+  </w:abstractNum>
   <w:num w:numId="1" w16cid:durableId="1335259278">
+    <w:abstractNumId w:val="4"/>
+  </w:num>
+  <w:num w:numId="2" w16cid:durableId="1704592123">
+    <w:abstractNumId w:val="2"/>
+  </w:num>
+  <w:num w:numId="3" w16cid:durableId="943070949">
     <w:abstractNumId w:val="0"/>
+  </w:num>
+  <w:num w:numId="4" w16cid:durableId="392969001">
+    <w:abstractNumId w:val="7"/>
+  </w:num>
+  <w:num w:numId="5" w16cid:durableId="858810886">
+    <w:abstractNumId w:val="5"/>
+  </w:num>
+  <w:num w:numId="6" w16cid:durableId="1743865867">
+    <w:abstractNumId w:val="3"/>
+  </w:num>
+  <w:num w:numId="7" w16cid:durableId="908073995">
+    <w:abstractNumId w:val="1"/>
+  </w:num>
+  <w:num w:numId="8" w16cid:durableId="1287467737">
+    <w:abstractNumId w:val="8"/>
+  </w:num>
+  <w:num w:numId="9" w16cid:durableId="1789159597">
+    <w:abstractNumId w:val="6"/>
   </w:num>
 </w:numbering>
 </file>
@@ -1185,7 +4481,6 @@
     <w:next w:val="Normal"/>
     <w:link w:val="Titre2Car"/>
     <w:uiPriority w:val="9"/>
-    <w:semiHidden/>
     <w:unhideWhenUsed/>
     <w:qFormat/>
     <w:rsid w:val="00E44CBB"/>
@@ -1401,7 +4696,6 @@
     <w:basedOn w:val="Policepardfaut"/>
     <w:link w:val="Titre2"/>
     <w:uiPriority w:val="9"/>
-    <w:semiHidden/>
     <w:rsid w:val="00E44CBB"/>
     <w:rPr>
       <w:rFonts w:asciiTheme="majorHAnsi" w:eastAsiaTheme="majorEastAsia" w:hAnsiTheme="majorHAnsi" w:cstheme="majorBidi"/>
@@ -1671,6 +4965,34 @@
       <w:smallCaps/>
       <w:color w:val="0F4761" w:themeColor="accent1" w:themeShade="BF"/>
       <w:spacing w:val="5"/>
+    </w:rPr>
+  </w:style>
+  <w:style w:type="paragraph" w:styleId="NormalWeb">
+    <w:name w:val="Normal (Web)"/>
+    <w:basedOn w:val="Normal"/>
+    <w:uiPriority w:val="99"/>
+    <w:semiHidden/>
+    <w:unhideWhenUsed/>
+    <w:rsid w:val="002C67DB"/>
+    <w:pPr>
+      <w:spacing w:before="100" w:beforeAutospacing="1" w:after="100" w:afterAutospacing="1" w:line="240" w:lineRule="auto"/>
+    </w:pPr>
+    <w:rPr>
+      <w:rFonts w:ascii="Times New Roman" w:eastAsia="Times New Roman" w:hAnsi="Times New Roman" w:cs="Times New Roman"/>
+      <w:kern w:val="0"/>
+      <w:lang w:eastAsia="fr-FR"/>
+      <w14:ligatures w14:val="none"/>
+    </w:rPr>
+  </w:style>
+  <w:style w:type="character" w:styleId="lev">
+    <w:name w:val="Strong"/>
+    <w:basedOn w:val="Policepardfaut"/>
+    <w:uiPriority w:val="22"/>
+    <w:qFormat/>
+    <w:rsid w:val="002C67DB"/>
+    <w:rPr>
+      <w:b/>
+      <w:bCs/>
     </w:rPr>
   </w:style>
 </w:styles>

</xml_diff>

<commit_message>
deuxieme commit debut du frontend
</commit_message>
<xml_diff>
--- a/Projet de système centralisé de recommandation d.docx
+++ b/Projet de système centralisé de recommandation d.docx
@@ -88,7 +88,21 @@
         <w:rPr>
           <w:rFonts w:ascii="Times New Roman" w:hAnsi="Times New Roman" w:cs="Times New Roman"/>
         </w:rPr>
-        <w:t>L’objectif de ce projet est de décrire toutes les étapes, de l’analyse des besoins à la mise en œuvre technique, en passant par la conception et l’architecture. L’objectif est de présenter une solution innovante et efficace qui établit de nouvelles normes pour la recherche d’emploi dans le domaine des données.</w:t>
+        <w:t xml:space="preserve">L’objectif de ce projet est de décrire toutes les étapes, de l’analyse des besoins à la mise en œuvre technique, en passant par la conception et l’architecture. L’objectif est de présenter une </w:t>
+      </w:r>
+      <w:proofErr w:type="gramStart"/>
+      <w:r>
+        <w:rPr>
+          <w:rFonts w:ascii="Times New Roman" w:hAnsi="Times New Roman" w:cs="Times New Roman"/>
+        </w:rPr>
+        <w:t>solution</w:t>
+      </w:r>
+      <w:proofErr w:type="gramEnd"/>
+      <w:r>
+        <w:rPr>
+          <w:rFonts w:ascii="Times New Roman" w:hAnsi="Times New Roman" w:cs="Times New Roman"/>
+        </w:rPr>
+        <w:t xml:space="preserve"> innovante et efficace qui établit de nouvelles normes pour la recherche d’emploi dans le domaine des données.</w:t>
       </w:r>
     </w:p>
     <w:p>
@@ -171,7 +185,25 @@
           <w:b/>
           <w:bCs/>
         </w:rPr>
-        <w:t>Comprendre le problème :**</w:t>
+        <w:t>Comprendre le problème</w:t>
+      </w:r>
+      <w:proofErr w:type="gramStart"/>
+      <w:r>
+        <w:rPr>
+          <w:rFonts w:ascii="Times New Roman" w:hAnsi="Times New Roman" w:cs="Times New Roman"/>
+          <w:b/>
+          <w:bCs/>
+        </w:rPr>
+        <w:t xml:space="preserve"> :*</w:t>
+      </w:r>
+      <w:proofErr w:type="gramEnd"/>
+      <w:r>
+        <w:rPr>
+          <w:rFonts w:ascii="Times New Roman" w:hAnsi="Times New Roman" w:cs="Times New Roman"/>
+          <w:b/>
+          <w:bCs/>
+        </w:rPr>
+        <w:t>*</w:t>
       </w:r>
     </w:p>
     <w:p>
@@ -258,11 +290,19 @@
         </w:rPr>
         <w:t>Plan de mise en œuvre technique</w:t>
       </w:r>
-      <w:r>
-        <w:rPr>
-          <w:rFonts w:ascii="Times New Roman" w:hAnsi="Times New Roman" w:cs="Times New Roman"/>
-        </w:rPr>
-        <w:t xml:space="preserve"> :**</w:t>
+      <w:proofErr w:type="gramStart"/>
+      <w:r>
+        <w:rPr>
+          <w:rFonts w:ascii="Times New Roman" w:hAnsi="Times New Roman" w:cs="Times New Roman"/>
+        </w:rPr>
+        <w:t xml:space="preserve"> :*</w:t>
+      </w:r>
+      <w:proofErr w:type="gramEnd"/>
+      <w:r>
+        <w:rPr>
+          <w:rFonts w:ascii="Times New Roman" w:hAnsi="Times New Roman" w:cs="Times New Roman"/>
+        </w:rPr>
+        <w:t>*</w:t>
       </w:r>
     </w:p>
     <w:p>
@@ -340,8 +380,18 @@
           <w:b/>
           <w:bCs/>
         </w:rPr>
-        <w:t>Ingestion de données (WP1.1):</w:t>
-      </w:r>
+        <w:t>Ingestion de données (WP1.1</w:t>
+      </w:r>
+      <w:proofErr w:type="gramStart"/>
+      <w:r>
+        <w:rPr>
+          <w:rFonts w:ascii="Times New Roman" w:hAnsi="Times New Roman" w:cs="Times New Roman"/>
+          <w:b/>
+          <w:bCs/>
+        </w:rPr>
+        <w:t>):</w:t>
+      </w:r>
+      <w:proofErr w:type="gramEnd"/>
     </w:p>
     <w:p>
       <w:pPr>
@@ -500,7 +550,21 @@
         <w:rPr>
           <w:rFonts w:ascii="Times New Roman" w:hAnsi="Times New Roman" w:cs="Times New Roman"/>
         </w:rPr>
-        <w:t xml:space="preserve">En suivant ces instructions détaillées, vous serez en mesure de contribuer au développement d’une solution de pointe qui révolutionne l’expérience de recherche d’emploi dans le secteur des données et du numérique. Bonne chance dans votre projet !  aide moi pour ce projet on va s'y </w:t>
+        <w:t xml:space="preserve">En suivant ces instructions détaillées, vous serez en mesure de contribuer au développement d’une solution de pointe qui révolutionne l’expérience de recherche d’emploi dans le secteur des données et du numérique. Bonne chance dans votre projet !  </w:t>
+      </w:r>
+      <w:proofErr w:type="gramStart"/>
+      <w:r>
+        <w:rPr>
+          <w:rFonts w:ascii="Times New Roman" w:hAnsi="Times New Roman" w:cs="Times New Roman"/>
+        </w:rPr>
+        <w:t>aide</w:t>
+      </w:r>
+      <w:proofErr w:type="gramEnd"/>
+      <w:r>
+        <w:rPr>
+          <w:rFonts w:ascii="Times New Roman" w:hAnsi="Times New Roman" w:cs="Times New Roman"/>
+        </w:rPr>
+        <w:t xml:space="preserve"> moi pour ce projet on va s'y </w:t>
       </w:r>
       <w:proofErr w:type="spellStart"/>
       <w:r>
@@ -528,7 +592,21 @@
         <w:rPr>
           <w:rFonts w:ascii="Times New Roman" w:hAnsi="Times New Roman" w:cs="Times New Roman"/>
         </w:rPr>
-        <w:t xml:space="preserve">. tu me dis la </w:t>
+        <w:t xml:space="preserve">. </w:t>
+      </w:r>
+      <w:proofErr w:type="gramStart"/>
+      <w:r>
+        <w:rPr>
+          <w:rFonts w:ascii="Times New Roman" w:hAnsi="Times New Roman" w:cs="Times New Roman"/>
+        </w:rPr>
+        <w:t>tu</w:t>
+      </w:r>
+      <w:proofErr w:type="gramEnd"/>
+      <w:r>
+        <w:rPr>
+          <w:rFonts w:ascii="Times New Roman" w:hAnsi="Times New Roman" w:cs="Times New Roman"/>
+        </w:rPr>
+        <w:t xml:space="preserve"> me dis la </w:t>
       </w:r>
       <w:proofErr w:type="spellStart"/>
       <w:r>
@@ -556,7 +634,21 @@
         <w:rPr>
           <w:rFonts w:ascii="Times New Roman" w:hAnsi="Times New Roman" w:cs="Times New Roman"/>
         </w:rPr>
-        <w:t xml:space="preserve"> je fais je fini avant qu'on continu. je veux qu'on le fasse bien</w:t>
+        <w:t xml:space="preserve"> je fais je fini avant qu'on continu. </w:t>
+      </w:r>
+      <w:proofErr w:type="gramStart"/>
+      <w:r>
+        <w:rPr>
+          <w:rFonts w:ascii="Times New Roman" w:hAnsi="Times New Roman" w:cs="Times New Roman"/>
+        </w:rPr>
+        <w:t>je</w:t>
+      </w:r>
+      <w:proofErr w:type="gramEnd"/>
+      <w:r>
+        <w:rPr>
+          <w:rFonts w:ascii="Times New Roman" w:hAnsi="Times New Roman" w:cs="Times New Roman"/>
+        </w:rPr>
+        <w:t xml:space="preserve"> veux qu'on le fasse bien</w:t>
       </w:r>
     </w:p>
     <w:p>
@@ -1342,11 +1434,19 @@
           <w:rFonts w:ascii="Times New Roman" w:hAnsi="Times New Roman" w:cs="Times New Roman"/>
         </w:rPr>
       </w:pPr>
-      <w:r>
-        <w:rPr>
-          <w:rFonts w:ascii="Times New Roman" w:hAnsi="Times New Roman" w:cs="Times New Roman"/>
-        </w:rPr>
-        <w:t xml:space="preserve">cd </w:t>
+      <w:proofErr w:type="gramStart"/>
+      <w:r>
+        <w:rPr>
+          <w:rFonts w:ascii="Times New Roman" w:hAnsi="Times New Roman" w:cs="Times New Roman"/>
+        </w:rPr>
+        <w:t>cd</w:t>
+      </w:r>
+      <w:proofErr w:type="gramEnd"/>
+      <w:r>
+        <w:rPr>
+          <w:rFonts w:ascii="Times New Roman" w:hAnsi="Times New Roman" w:cs="Times New Roman"/>
+        </w:rPr>
+        <w:t xml:space="preserve"> </w:t>
       </w:r>
       <w:proofErr w:type="spellStart"/>
       <w:r>
@@ -1366,6 +1466,7 @@
         </w:rPr>
       </w:pPr>
       <w:proofErr w:type="spellStart"/>
+      <w:proofErr w:type="gramStart"/>
       <w:r>
         <w:rPr>
           <w:rFonts w:ascii="Times New Roman" w:hAnsi="Times New Roman" w:cs="Times New Roman"/>
@@ -1373,6 +1474,7 @@
         <w:t>dir</w:t>
       </w:r>
       <w:proofErr w:type="spellEnd"/>
+      <w:proofErr w:type="gramEnd"/>
     </w:p>
     <w:p>
       <w:pPr>
@@ -1447,11 +1549,19 @@
           <w:rFonts w:ascii="Times New Roman" w:hAnsi="Times New Roman" w:cs="Times New Roman"/>
         </w:rPr>
       </w:pPr>
-      <w:r>
-        <w:rPr>
-          <w:rFonts w:ascii="Times New Roman" w:hAnsi="Times New Roman" w:cs="Times New Roman"/>
-        </w:rPr>
-        <w:t>cd "D:\doc.fr icare\M1 DSP\</w:t>
+      <w:proofErr w:type="gramStart"/>
+      <w:r>
+        <w:rPr>
+          <w:rFonts w:ascii="Times New Roman" w:hAnsi="Times New Roman" w:cs="Times New Roman"/>
+        </w:rPr>
+        <w:t>cd</w:t>
+      </w:r>
+      <w:proofErr w:type="gramEnd"/>
+      <w:r>
+        <w:rPr>
+          <w:rFonts w:ascii="Times New Roman" w:hAnsi="Times New Roman" w:cs="Times New Roman"/>
+        </w:rPr>
+        <w:t xml:space="preserve"> "D:\doc.fr icare\M1 DSP\</w:t>
       </w:r>
       <w:proofErr w:type="spellStart"/>
       <w:r>
@@ -1534,6 +1644,7 @@
         </w:rPr>
       </w:pPr>
       <w:proofErr w:type="spellStart"/>
+      <w:proofErr w:type="gramStart"/>
       <w:r>
         <w:rPr>
           <w:rFonts w:ascii="Times New Roman" w:hAnsi="Times New Roman" w:cs="Times New Roman"/>
@@ -1541,6 +1652,7 @@
         <w:t>from</w:t>
       </w:r>
       <w:proofErr w:type="spellEnd"/>
+      <w:proofErr w:type="gramEnd"/>
       <w:r>
         <w:rPr>
           <w:rFonts w:ascii="Times New Roman" w:hAnsi="Times New Roman" w:cs="Times New Roman"/>
@@ -1579,6 +1691,7 @@
         </w:rPr>
       </w:pPr>
       <w:proofErr w:type="spellStart"/>
+      <w:proofErr w:type="gramStart"/>
       <w:r>
         <w:rPr>
           <w:rFonts w:ascii="Times New Roman" w:hAnsi="Times New Roman" w:cs="Times New Roman"/>
@@ -1586,6 +1699,7 @@
         <w:t>from</w:t>
       </w:r>
       <w:proofErr w:type="spellEnd"/>
+      <w:proofErr w:type="gramEnd"/>
       <w:r>
         <w:rPr>
           <w:rFonts w:ascii="Times New Roman" w:hAnsi="Times New Roman" w:cs="Times New Roman"/>
@@ -1632,11 +1746,19 @@
           <w:rFonts w:ascii="Times New Roman" w:hAnsi="Times New Roman" w:cs="Times New Roman"/>
         </w:rPr>
       </w:pPr>
-      <w:r>
-        <w:rPr>
-          <w:rFonts w:ascii="Times New Roman" w:hAnsi="Times New Roman" w:cs="Times New Roman"/>
-        </w:rPr>
-        <w:t xml:space="preserve">class </w:t>
+      <w:proofErr w:type="gramStart"/>
+      <w:r>
+        <w:rPr>
+          <w:rFonts w:ascii="Times New Roman" w:hAnsi="Times New Roman" w:cs="Times New Roman"/>
+        </w:rPr>
+        <w:t>class</w:t>
+      </w:r>
+      <w:proofErr w:type="gramEnd"/>
+      <w:r>
+        <w:rPr>
+          <w:rFonts w:ascii="Times New Roman" w:hAnsi="Times New Roman" w:cs="Times New Roman"/>
+        </w:rPr>
+        <w:t xml:space="preserve"> </w:t>
       </w:r>
       <w:proofErr w:type="spellStart"/>
       <w:r>
@@ -1691,6 +1813,7 @@
         <w:t xml:space="preserve">    </w:t>
       </w:r>
       <w:proofErr w:type="spellStart"/>
+      <w:proofErr w:type="gramStart"/>
       <w:r>
         <w:rPr>
           <w:rFonts w:ascii="Times New Roman" w:hAnsi="Times New Roman" w:cs="Times New Roman"/>
@@ -1698,6 +1821,7 @@
         <w:t>def</w:t>
       </w:r>
       <w:proofErr w:type="spellEnd"/>
+      <w:proofErr w:type="gramEnd"/>
       <w:r>
         <w:rPr>
           <w:rFonts w:ascii="Times New Roman" w:hAnsi="Times New Roman" w:cs="Times New Roman"/>
@@ -1734,6 +1858,7 @@
         <w:t xml:space="preserve">        </w:t>
       </w:r>
       <w:proofErr w:type="spellStart"/>
+      <w:proofErr w:type="gramStart"/>
       <w:r>
         <w:rPr>
           <w:rFonts w:ascii="Times New Roman" w:hAnsi="Times New Roman" w:cs="Times New Roman"/>
@@ -1741,6 +1866,7 @@
         <w:t>self.client</w:t>
       </w:r>
       <w:proofErr w:type="spellEnd"/>
+      <w:proofErr w:type="gramEnd"/>
       <w:r>
         <w:rPr>
           <w:rFonts w:ascii="Times New Roman" w:hAnsi="Times New Roman" w:cs="Times New Roman"/>
@@ -1813,11 +1939,19 @@
         <w:t>title</w:t>
       </w:r>
       <w:proofErr w:type="spellEnd"/>
-      <w:r>
-        <w:rPr>
-          <w:rFonts w:ascii="Times New Roman" w:hAnsi="Times New Roman" w:cs="Times New Roman"/>
-        </w:rPr>
-        <w:t xml:space="preserve">": "Data </w:t>
+      <w:proofErr w:type="gramStart"/>
+      <w:r>
+        <w:rPr>
+          <w:rFonts w:ascii="Times New Roman" w:hAnsi="Times New Roman" w:cs="Times New Roman"/>
+        </w:rPr>
+        <w:t>":</w:t>
+      </w:r>
+      <w:proofErr w:type="gramEnd"/>
+      <w:r>
+        <w:rPr>
+          <w:rFonts w:ascii="Times New Roman" w:hAnsi="Times New Roman" w:cs="Times New Roman"/>
+        </w:rPr>
+        <w:t xml:space="preserve"> "Data </w:t>
       </w:r>
       <w:proofErr w:type="spellStart"/>
       <w:r>
@@ -1856,11 +1990,19 @@
         <w:t>company</w:t>
       </w:r>
       <w:proofErr w:type="spellEnd"/>
-      <w:r>
-        <w:rPr>
-          <w:rFonts w:ascii="Times New Roman" w:hAnsi="Times New Roman" w:cs="Times New Roman"/>
-        </w:rPr>
-        <w:t>": "Tech Corp",</w:t>
+      <w:proofErr w:type="gramStart"/>
+      <w:r>
+        <w:rPr>
+          <w:rFonts w:ascii="Times New Roman" w:hAnsi="Times New Roman" w:cs="Times New Roman"/>
+        </w:rPr>
+        <w:t>":</w:t>
+      </w:r>
+      <w:proofErr w:type="gramEnd"/>
+      <w:r>
+        <w:rPr>
+          <w:rFonts w:ascii="Times New Roman" w:hAnsi="Times New Roman" w:cs="Times New Roman"/>
+        </w:rPr>
+        <w:t xml:space="preserve"> "Tech Corp",</w:t>
       </w:r>
     </w:p>
     <w:p>
@@ -1875,7 +2017,21 @@
         <w:rPr>
           <w:rFonts w:ascii="Times New Roman" w:hAnsi="Times New Roman" w:cs="Times New Roman"/>
         </w:rPr>
-        <w:t xml:space="preserve">            "description": "A </w:t>
+        <w:t>            "description</w:t>
+      </w:r>
+      <w:proofErr w:type="gramStart"/>
+      <w:r>
+        <w:rPr>
+          <w:rFonts w:ascii="Times New Roman" w:hAnsi="Times New Roman" w:cs="Times New Roman"/>
+        </w:rPr>
+        <w:t>":</w:t>
+      </w:r>
+      <w:proofErr w:type="gramEnd"/>
+      <w:r>
+        <w:rPr>
+          <w:rFonts w:ascii="Times New Roman" w:hAnsi="Times New Roman" w:cs="Times New Roman"/>
+        </w:rPr>
+        <w:t xml:space="preserve"> "A </w:t>
       </w:r>
       <w:proofErr w:type="spellStart"/>
       <w:r>
@@ -1918,7 +2074,21 @@
         <w:rPr>
           <w:rFonts w:ascii="Times New Roman" w:hAnsi="Times New Roman" w:cs="Times New Roman"/>
         </w:rPr>
-        <w:t>            "location": "Paris",</w:t>
+        <w:t>            "location</w:t>
+      </w:r>
+      <w:proofErr w:type="gramStart"/>
+      <w:r>
+        <w:rPr>
+          <w:rFonts w:ascii="Times New Roman" w:hAnsi="Times New Roman" w:cs="Times New Roman"/>
+        </w:rPr>
+        <w:t>":</w:t>
+      </w:r>
+      <w:proofErr w:type="gramEnd"/>
+      <w:r>
+        <w:rPr>
+          <w:rFonts w:ascii="Times New Roman" w:hAnsi="Times New Roman" w:cs="Times New Roman"/>
+        </w:rPr>
+        <w:t xml:space="preserve"> "Paris",</w:t>
       </w:r>
     </w:p>
     <w:p>
@@ -1943,11 +2113,19 @@
         <w:t>salary</w:t>
       </w:r>
       <w:proofErr w:type="spellEnd"/>
-      <w:r>
-        <w:rPr>
-          <w:rFonts w:ascii="Times New Roman" w:hAnsi="Times New Roman" w:cs="Times New Roman"/>
-        </w:rPr>
-        <w:t>": "45000"</w:t>
+      <w:proofErr w:type="gramStart"/>
+      <w:r>
+        <w:rPr>
+          <w:rFonts w:ascii="Times New Roman" w:hAnsi="Times New Roman" w:cs="Times New Roman"/>
+        </w:rPr>
+        <w:t>":</w:t>
+      </w:r>
+      <w:proofErr w:type="gramEnd"/>
+      <w:r>
+        <w:rPr>
+          <w:rFonts w:ascii="Times New Roman" w:hAnsi="Times New Roman" w:cs="Times New Roman"/>
+        </w:rPr>
+        <w:t xml:space="preserve"> "45000"</w:t>
       </w:r>
     </w:p>
     <w:p>
@@ -1989,6 +2167,7 @@
         <w:t xml:space="preserve">    </w:t>
       </w:r>
       <w:proofErr w:type="spellStart"/>
+      <w:proofErr w:type="gramStart"/>
       <w:r>
         <w:rPr>
           <w:rFonts w:ascii="Times New Roman" w:hAnsi="Times New Roman" w:cs="Times New Roman"/>
@@ -1996,6 +2175,7 @@
         <w:t>def</w:t>
       </w:r>
       <w:proofErr w:type="spellEnd"/>
+      <w:proofErr w:type="gramEnd"/>
       <w:r>
         <w:rPr>
           <w:rFonts w:ascii="Times New Roman" w:hAnsi="Times New Roman" w:cs="Times New Roman"/>
@@ -2032,6 +2212,7 @@
         <w:t xml:space="preserve">        </w:t>
       </w:r>
       <w:proofErr w:type="spellStart"/>
+      <w:proofErr w:type="gramStart"/>
       <w:r>
         <w:rPr>
           <w:rFonts w:ascii="Times New Roman" w:hAnsi="Times New Roman" w:cs="Times New Roman"/>
@@ -2039,6 +2220,7 @@
         <w:t>response</w:t>
       </w:r>
       <w:proofErr w:type="spellEnd"/>
+      <w:proofErr w:type="gramEnd"/>
       <w:r>
         <w:rPr>
           <w:rFonts w:ascii="Times New Roman" w:hAnsi="Times New Roman" w:cs="Times New Roman"/>
@@ -2117,6 +2299,7 @@
         <w:t xml:space="preserve">        </w:t>
       </w:r>
       <w:proofErr w:type="spellStart"/>
+      <w:proofErr w:type="gramStart"/>
       <w:r>
         <w:rPr>
           <w:rFonts w:ascii="Times New Roman" w:hAnsi="Times New Roman" w:cs="Times New Roman"/>
@@ -2124,6 +2307,7 @@
         <w:t>self.assertEqual</w:t>
       </w:r>
       <w:proofErr w:type="spellEnd"/>
+      <w:proofErr w:type="gramEnd"/>
       <w:r>
         <w:rPr>
           <w:rFonts w:ascii="Times New Roman" w:hAnsi="Times New Roman" w:cs="Times New Roman"/>
@@ -2169,6 +2353,7 @@
         <w:t xml:space="preserve">    </w:t>
       </w:r>
       <w:proofErr w:type="spellStart"/>
+      <w:proofErr w:type="gramStart"/>
       <w:r>
         <w:rPr>
           <w:rFonts w:ascii="Times New Roman" w:hAnsi="Times New Roman" w:cs="Times New Roman"/>
@@ -2176,6 +2361,7 @@
         <w:t>def</w:t>
       </w:r>
       <w:proofErr w:type="spellEnd"/>
+      <w:proofErr w:type="gramEnd"/>
       <w:r>
         <w:rPr>
           <w:rFonts w:ascii="Times New Roman" w:hAnsi="Times New Roman" w:cs="Times New Roman"/>
@@ -2212,6 +2398,7 @@
         <w:t xml:space="preserve">        </w:t>
       </w:r>
       <w:proofErr w:type="spellStart"/>
+      <w:proofErr w:type="gramStart"/>
       <w:r>
         <w:rPr>
           <w:rFonts w:ascii="Times New Roman" w:hAnsi="Times New Roman" w:cs="Times New Roman"/>
@@ -2219,6 +2406,7 @@
         <w:t>response</w:t>
       </w:r>
       <w:proofErr w:type="spellEnd"/>
+      <w:proofErr w:type="gramEnd"/>
       <w:r>
         <w:rPr>
           <w:rFonts w:ascii="Times New Roman" w:hAnsi="Times New Roman" w:cs="Times New Roman"/>
@@ -2269,6 +2457,7 @@
         <w:t xml:space="preserve">        </w:t>
       </w:r>
       <w:proofErr w:type="spellStart"/>
+      <w:proofErr w:type="gramStart"/>
       <w:r>
         <w:rPr>
           <w:rFonts w:ascii="Times New Roman" w:hAnsi="Times New Roman" w:cs="Times New Roman"/>
@@ -2276,6 +2465,7 @@
         <w:t>self.assertEqual</w:t>
       </w:r>
       <w:proofErr w:type="spellEnd"/>
+      <w:proofErr w:type="gramEnd"/>
       <w:r>
         <w:rPr>
           <w:rFonts w:ascii="Times New Roman" w:hAnsi="Times New Roman" w:cs="Times New Roman"/>
@@ -2380,10 +2570,12 @@
     </w:p>
     <w:p>
       <w:proofErr w:type="spellStart"/>
+      <w:proofErr w:type="gramStart"/>
       <w:r>
         <w:t>pip</w:t>
       </w:r>
       <w:proofErr w:type="spellEnd"/>
+      <w:proofErr w:type="gramEnd"/>
       <w:r>
         <w:t xml:space="preserve"> </w:t>
       </w:r>
@@ -2459,10 +2651,12 @@
         <w:t>[</w:t>
       </w:r>
       <w:proofErr w:type="spellStart"/>
+      <w:proofErr w:type="gramStart"/>
       <w:r>
         <w:t>pytest</w:t>
       </w:r>
       <w:proofErr w:type="spellEnd"/>
+      <w:proofErr w:type="gramEnd"/>
       <w:r>
         <w:t>]</w:t>
       </w:r>
@@ -2513,7 +2707,15 @@
         <w:ind w:left="1080"/>
       </w:pPr>
       <w:r>
-        <w:t xml:space="preserve">Déjà fais avec les test </w:t>
+        <w:t xml:space="preserve">Déjà fais avec </w:t>
+      </w:r>
+      <w:proofErr w:type="gramStart"/>
+      <w:r>
+        <w:t>les test</w:t>
+      </w:r>
+      <w:proofErr w:type="gramEnd"/>
+      <w:r>
+        <w:t xml:space="preserve"> </w:t>
       </w:r>
       <w:proofErr w:type="spellStart"/>
       <w:r>
@@ -2813,7 +3015,442 @@
       </w:pPr>
     </w:p>
     <w:p/>
+    <w:p>
+      <w:r>
+        <w:br w:type="page"/>
+      </w:r>
+    </w:p>
+    <w:p>
+      <w:pPr>
+        <w:pStyle w:val="Titre1"/>
+        <w:jc w:val="center"/>
+        <w:rPr>
+          <w:rFonts w:ascii="Times New Roman" w:hAnsi="Times New Roman" w:cs="Times New Roman"/>
+          <w:sz w:val="32"/>
+          <w:szCs w:val="32"/>
+        </w:rPr>
+      </w:pPr>
+      <w:r>
+        <w:rPr>
+          <w:rFonts w:ascii="Times New Roman" w:hAnsi="Times New Roman" w:cs="Times New Roman"/>
+          <w:sz w:val="32"/>
+          <w:szCs w:val="32"/>
+        </w:rPr>
+        <w:lastRenderedPageBreak/>
+        <w:t>Evolution front end</w:t>
+      </w:r>
+    </w:p>
     <w:p/>
+    <w:p>
+      <w:r>
+        <w:t>Très bien, voici un plan pour avancer dans ces différentes étapes. Commençons par les éléments essentiels et structurons cela :</w:t>
+      </w:r>
+    </w:p>
+    <w:p>
+      <w:pPr>
+        <w:rPr>
+          <w:b/>
+          <w:bCs/>
+        </w:rPr>
+      </w:pPr>
+      <w:r>
+        <w:rPr>
+          <w:b/>
+          <w:bCs/>
+        </w:rPr>
+        <w:t>1. Ajouter une page de détails pour chaque offre :</w:t>
+      </w:r>
+    </w:p>
+    <w:p>
+      <w:pPr>
+        <w:numPr>
+          <w:ilvl w:val="0"/>
+          <w:numId w:val="10"/>
+        </w:numPr>
+      </w:pPr>
+      <w:r>
+        <w:t>On peut commencer par la page de détails de l'offre d'emploi. Cette page permettra d'afficher plus d'informations sur chaque offre lorsque l'utilisateur cliquera sur le bouton "Détails".</w:t>
+      </w:r>
+    </w:p>
+    <w:p>
+      <w:r>
+        <w:rPr>
+          <w:b/>
+          <w:bCs/>
+        </w:rPr>
+        <w:t>Étapes à suivre :</w:t>
+      </w:r>
+    </w:p>
+    <w:p>
+      <w:pPr>
+        <w:numPr>
+          <w:ilvl w:val="0"/>
+          <w:numId w:val="11"/>
+        </w:numPr>
+      </w:pPr>
+      <w:r>
+        <w:t xml:space="preserve">Créer une vue </w:t>
+      </w:r>
+      <w:proofErr w:type="spellStart"/>
+      <w:r>
+        <w:t>job_offer_detail</w:t>
+      </w:r>
+      <w:proofErr w:type="spellEnd"/>
+      <w:r>
+        <w:t xml:space="preserve"> qui récupère l'offre d'emploi en fonction de son ID.</w:t>
+      </w:r>
+    </w:p>
+    <w:p>
+      <w:pPr>
+        <w:numPr>
+          <w:ilvl w:val="0"/>
+          <w:numId w:val="11"/>
+        </w:numPr>
+      </w:pPr>
+      <w:r>
+        <w:t xml:space="preserve">Créer un </w:t>
+      </w:r>
+      <w:proofErr w:type="spellStart"/>
+      <w:r>
+        <w:t>template</w:t>
+      </w:r>
+      <w:proofErr w:type="spellEnd"/>
+      <w:r>
+        <w:t xml:space="preserve"> job_offer_detail.html qui affiche toutes les informations de l'offre (titre, description, lieu, contrat, recruteur, etc.).</w:t>
+      </w:r>
+    </w:p>
+    <w:p>
+      <w:pPr>
+        <w:rPr>
+          <w:b/>
+          <w:bCs/>
+        </w:rPr>
+      </w:pPr>
+      <w:r>
+        <w:rPr>
+          <w:b/>
+          <w:bCs/>
+        </w:rPr>
+        <w:t>2. Intégrer des formulaires d'inscription et de connexion :</w:t>
+      </w:r>
+    </w:p>
+    <w:p>
+      <w:pPr>
+        <w:numPr>
+          <w:ilvl w:val="0"/>
+          <w:numId w:val="12"/>
+        </w:numPr>
+      </w:pPr>
+      <w:r>
+        <w:t>Une fois la page de détails en place, tu pourras passer à l'intégration des formulaires d'inscription et de connexion.</w:t>
+      </w:r>
+    </w:p>
+    <w:p>
+      <w:r>
+        <w:rPr>
+          <w:b/>
+          <w:bCs/>
+        </w:rPr>
+        <w:t>Étapes à suivre :</w:t>
+      </w:r>
+    </w:p>
+    <w:p>
+      <w:pPr>
+        <w:numPr>
+          <w:ilvl w:val="0"/>
+          <w:numId w:val="13"/>
+        </w:numPr>
+      </w:pPr>
+      <w:r>
+        <w:t xml:space="preserve">Utiliser les vues génériques de Django pour l'inscription et la connexion (ex. </w:t>
+      </w:r>
+      <w:proofErr w:type="spellStart"/>
+      <w:r>
+        <w:t>UserCreationForm</w:t>
+      </w:r>
+      <w:proofErr w:type="spellEnd"/>
+      <w:r>
+        <w:t xml:space="preserve">, </w:t>
+      </w:r>
+      <w:proofErr w:type="spellStart"/>
+      <w:r>
+        <w:t>AuthenticationForm</w:t>
+      </w:r>
+      <w:proofErr w:type="spellEnd"/>
+      <w:r>
+        <w:t>).</w:t>
+      </w:r>
+    </w:p>
+    <w:p>
+      <w:pPr>
+        <w:numPr>
+          <w:ilvl w:val="0"/>
+          <w:numId w:val="13"/>
+        </w:numPr>
+      </w:pPr>
+      <w:r>
+        <w:t xml:space="preserve">Créer les </w:t>
+      </w:r>
+      <w:proofErr w:type="spellStart"/>
+      <w:r>
+        <w:t>templates</w:t>
+      </w:r>
+      <w:proofErr w:type="spellEnd"/>
+      <w:r>
+        <w:t xml:space="preserve"> nécessaires pour afficher ces formulaires (register.html et login.html).</w:t>
+      </w:r>
+    </w:p>
+    <w:p>
+      <w:pPr>
+        <w:numPr>
+          <w:ilvl w:val="0"/>
+          <w:numId w:val="13"/>
+        </w:numPr>
+      </w:pPr>
+      <w:r>
+        <w:t>Ajouter des redirections appropriées après connexion (par exemple, rediriger vers la page d'accueil ou le tableau de bord de l'utilisateur).</w:t>
+      </w:r>
+    </w:p>
+    <w:p>
+      <w:pPr>
+        <w:rPr>
+          <w:b/>
+          <w:bCs/>
+        </w:rPr>
+      </w:pPr>
+      <w:r>
+        <w:rPr>
+          <w:b/>
+          <w:bCs/>
+        </w:rPr>
+        <w:t>3. Ajouter une interface pour les recruteurs et candidats :</w:t>
+      </w:r>
+    </w:p>
+    <w:p>
+      <w:pPr>
+        <w:numPr>
+          <w:ilvl w:val="0"/>
+          <w:numId w:val="14"/>
+        </w:numPr>
+      </w:pPr>
+      <w:r>
+        <w:t>Tu pourras créer des pages spécifiques pour les recruteurs et les candidats. Ces pages afficheront des informations spécifiques, comme la liste des candidatures pour les recruteurs et les offres postulées pour les candidats.</w:t>
+      </w:r>
+    </w:p>
+    <w:p>
+      <w:r>
+        <w:rPr>
+          <w:b/>
+          <w:bCs/>
+        </w:rPr>
+        <w:t>Étapes à suivre :</w:t>
+      </w:r>
+    </w:p>
+    <w:p>
+      <w:pPr>
+        <w:numPr>
+          <w:ilvl w:val="0"/>
+          <w:numId w:val="15"/>
+        </w:numPr>
+      </w:pPr>
+      <w:r>
+        <w:t>Créer des modèles ou des vues spécifiques pour les recruteurs et les candidats.</w:t>
+      </w:r>
+    </w:p>
+    <w:p>
+      <w:pPr>
+        <w:numPr>
+          <w:ilvl w:val="0"/>
+          <w:numId w:val="15"/>
+        </w:numPr>
+      </w:pPr>
+      <w:r>
+        <w:t>Créer des pages distinctes pour ces utilisateurs où ils pourront gérer leurs offres et candidatures.</w:t>
+      </w:r>
+    </w:p>
+    <w:p>
+      <w:pPr>
+        <w:rPr>
+          <w:b/>
+          <w:bCs/>
+        </w:rPr>
+      </w:pPr>
+      <w:r>
+        <w:rPr>
+          <w:b/>
+          <w:bCs/>
+        </w:rPr>
+        <w:t>4. Ajouter un bouton "Postuler" :</w:t>
+      </w:r>
+    </w:p>
+    <w:p>
+      <w:pPr>
+        <w:numPr>
+          <w:ilvl w:val="0"/>
+          <w:numId w:val="16"/>
+        </w:numPr>
+      </w:pPr>
+      <w:r>
+        <w:lastRenderedPageBreak/>
+        <w:t>Pour permettre aux candidats de postuler, tu peux ajouter un bouton "Postuler" sur la page de détails de l'offre. Ce bouton redirigera l'utilisateur vers un formulaire où il pourra soumettre sa candidature.</w:t>
+      </w:r>
+    </w:p>
+    <w:p>
+      <w:r>
+        <w:rPr>
+          <w:b/>
+          <w:bCs/>
+        </w:rPr>
+        <w:t>Étapes à suivre :</w:t>
+      </w:r>
+    </w:p>
+    <w:p>
+      <w:pPr>
+        <w:numPr>
+          <w:ilvl w:val="0"/>
+          <w:numId w:val="17"/>
+        </w:numPr>
+      </w:pPr>
+      <w:r>
+        <w:t>Créer un modèle de candidature qui inclut des champs comme le nom, l'email, et éventuellement un CV ou message de motivation.</w:t>
+      </w:r>
+    </w:p>
+    <w:p>
+      <w:pPr>
+        <w:numPr>
+          <w:ilvl w:val="0"/>
+          <w:numId w:val="17"/>
+        </w:numPr>
+      </w:pPr>
+      <w:r>
+        <w:t xml:space="preserve">Créer une vue et un </w:t>
+      </w:r>
+      <w:proofErr w:type="spellStart"/>
+      <w:r>
+        <w:t>template</w:t>
+      </w:r>
+      <w:proofErr w:type="spellEnd"/>
+      <w:r>
+        <w:t xml:space="preserve"> pour gérer l'envoi de la candidature.</w:t>
+      </w:r>
+    </w:p>
+    <w:p>
+      <w:pPr>
+        <w:rPr>
+          <w:b/>
+          <w:bCs/>
+        </w:rPr>
+      </w:pPr>
+      <w:r>
+        <w:rPr>
+          <w:b/>
+          <w:bCs/>
+        </w:rPr>
+        <w:t>5. Créer une page d'inscription &amp; connexion :</w:t>
+      </w:r>
+    </w:p>
+    <w:p>
+      <w:pPr>
+        <w:numPr>
+          <w:ilvl w:val="0"/>
+          <w:numId w:val="18"/>
+        </w:numPr>
+      </w:pPr>
+      <w:r>
+        <w:t>Une fois les formulaires d'inscription et de connexion en place, tu ajouteras les pages correspondantes.</w:t>
+      </w:r>
+    </w:p>
+    <w:p>
+      <w:pPr>
+        <w:numPr>
+          <w:ilvl w:val="0"/>
+          <w:numId w:val="18"/>
+        </w:numPr>
+      </w:pPr>
+      <w:r>
+        <w:t>Assure-toi que l'utilisateur puisse s'inscrire, se connecter, et accéder à ses informations une fois connecté.</w:t>
+      </w:r>
+    </w:p>
+    <w:p>
+      <w:pPr>
+        <w:rPr>
+          <w:b/>
+          <w:bCs/>
+        </w:rPr>
+      </w:pPr>
+      <w:r>
+        <w:rPr>
+          <w:b/>
+          <w:bCs/>
+        </w:rPr>
+        <w:t>Plan de démarrage :</w:t>
+      </w:r>
+    </w:p>
+    <w:p>
+      <w:r>
+        <w:t>Commençons par la page de détails de l'offre. Voici comment procéder :</w:t>
+      </w:r>
+    </w:p>
+    <w:p>
+      <w:pPr>
+        <w:numPr>
+          <w:ilvl w:val="0"/>
+          <w:numId w:val="19"/>
+        </w:numPr>
+      </w:pPr>
+      <w:r>
+        <w:rPr>
+          <w:b/>
+          <w:bCs/>
+        </w:rPr>
+        <w:t>Crée une vue pour afficher les détails d'une offre d'emploi :</w:t>
+      </w:r>
+      <w:r>
+        <w:t xml:space="preserve"> Dans ton fichier views.py, ajoute une vue qui récupère l'offre d'emploi via son ID et affiche ses détails.</w:t>
+      </w:r>
+    </w:p>
+    <w:p>
+      <w:pPr>
+        <w:numPr>
+          <w:ilvl w:val="0"/>
+          <w:numId w:val="19"/>
+        </w:numPr>
+      </w:pPr>
+      <w:r>
+        <w:rPr>
+          <w:b/>
+          <w:bCs/>
+        </w:rPr>
+        <w:t xml:space="preserve">Crée un </w:t>
+      </w:r>
+      <w:proofErr w:type="spellStart"/>
+      <w:r>
+        <w:rPr>
+          <w:b/>
+          <w:bCs/>
+        </w:rPr>
+        <w:t>template</w:t>
+      </w:r>
+      <w:proofErr w:type="spellEnd"/>
+      <w:r>
+        <w:rPr>
+          <w:b/>
+          <w:bCs/>
+        </w:rPr>
+        <w:t xml:space="preserve"> job_offer_detail.html pour afficher les informations :</w:t>
+      </w:r>
+      <w:r>
+        <w:t xml:space="preserve"> Ce </w:t>
+      </w:r>
+      <w:proofErr w:type="spellStart"/>
+      <w:r>
+        <w:t>template</w:t>
+      </w:r>
+      <w:proofErr w:type="spellEnd"/>
+      <w:r>
+        <w:t xml:space="preserve"> doit afficher les informations de l'offre de manière détaillée, avec une mise en page attrayante.</w:t>
+      </w:r>
+    </w:p>
     <w:sectPr>
       <w:pgSz w:w="11906" w:h="16838"/>
       <w:pgMar w:top="1417" w:right="1417" w:bottom="1417" w:left="1417" w:header="708" w:footer="708" w:gutter="0"/>
@@ -2847,12 +3484,161 @@
         <v:path o:extrusionok="f" gradientshapeok="t" o:connecttype="rect"/>
         <o:lock v:ext="edit" aspectratio="t"/>
       </v:shapetype>
-      <v:shape id="_x0000_i1082" type="#_x0000_t75" style="width:11.4pt;height:11.4pt" o:bullet="t">
+      <v:shape id="_x0000_i1053" type="#_x0000_t75" style="width:11.4pt;height:11.4pt" o:bullet="t">
         <v:imagedata r:id="rId1" o:title="msoCBF3"/>
       </v:shape>
     </w:pict>
   </w:numPicBullet>
   <w:abstractNum w:abstractNumId="0" w15:restartNumberingAfterBreak="0">
+    <w:nsid w:val="002122C1"/>
+    <w:multiLevelType w:val="multilevel"/>
+    <w:tmpl w:val="FE10353C"/>
+    <w:lvl w:ilvl="0">
+      <w:start w:val="1"/>
+      <w:numFmt w:val="bullet"/>
+      <w:lvlText w:val=""/>
+      <w:lvlJc w:val="left"/>
+      <w:pPr>
+        <w:tabs>
+          <w:tab w:val="num" w:pos="720"/>
+        </w:tabs>
+        <w:ind w:left="720" w:hanging="360"/>
+      </w:pPr>
+      <w:rPr>
+        <w:rFonts w:ascii="Symbol" w:hAnsi="Symbol" w:hint="default"/>
+        <w:sz w:val="20"/>
+      </w:rPr>
+    </w:lvl>
+    <w:lvl w:ilvl="1" w:tentative="1">
+      <w:start w:val="1"/>
+      <w:numFmt w:val="bullet"/>
+      <w:lvlText w:val="o"/>
+      <w:lvlJc w:val="left"/>
+      <w:pPr>
+        <w:tabs>
+          <w:tab w:val="num" w:pos="1440"/>
+        </w:tabs>
+        <w:ind w:left="1440" w:hanging="360"/>
+      </w:pPr>
+      <w:rPr>
+        <w:rFonts w:ascii="Courier New" w:hAnsi="Courier New" w:hint="default"/>
+        <w:sz w:val="20"/>
+      </w:rPr>
+    </w:lvl>
+    <w:lvl w:ilvl="2" w:tentative="1">
+      <w:start w:val="1"/>
+      <w:numFmt w:val="bullet"/>
+      <w:lvlText w:val=""/>
+      <w:lvlJc w:val="left"/>
+      <w:pPr>
+        <w:tabs>
+          <w:tab w:val="num" w:pos="2160"/>
+        </w:tabs>
+        <w:ind w:left="2160" w:hanging="360"/>
+      </w:pPr>
+      <w:rPr>
+        <w:rFonts w:ascii="Wingdings" w:hAnsi="Wingdings" w:hint="default"/>
+        <w:sz w:val="20"/>
+      </w:rPr>
+    </w:lvl>
+    <w:lvl w:ilvl="3" w:tentative="1">
+      <w:start w:val="1"/>
+      <w:numFmt w:val="bullet"/>
+      <w:lvlText w:val=""/>
+      <w:lvlJc w:val="left"/>
+      <w:pPr>
+        <w:tabs>
+          <w:tab w:val="num" w:pos="2880"/>
+        </w:tabs>
+        <w:ind w:left="2880" w:hanging="360"/>
+      </w:pPr>
+      <w:rPr>
+        <w:rFonts w:ascii="Wingdings" w:hAnsi="Wingdings" w:hint="default"/>
+        <w:sz w:val="20"/>
+      </w:rPr>
+    </w:lvl>
+    <w:lvl w:ilvl="4" w:tentative="1">
+      <w:start w:val="1"/>
+      <w:numFmt w:val="bullet"/>
+      <w:lvlText w:val=""/>
+      <w:lvlJc w:val="left"/>
+      <w:pPr>
+        <w:tabs>
+          <w:tab w:val="num" w:pos="3600"/>
+        </w:tabs>
+        <w:ind w:left="3600" w:hanging="360"/>
+      </w:pPr>
+      <w:rPr>
+        <w:rFonts w:ascii="Wingdings" w:hAnsi="Wingdings" w:hint="default"/>
+        <w:sz w:val="20"/>
+      </w:rPr>
+    </w:lvl>
+    <w:lvl w:ilvl="5" w:tentative="1">
+      <w:start w:val="1"/>
+      <w:numFmt w:val="bullet"/>
+      <w:lvlText w:val=""/>
+      <w:lvlJc w:val="left"/>
+      <w:pPr>
+        <w:tabs>
+          <w:tab w:val="num" w:pos="4320"/>
+        </w:tabs>
+        <w:ind w:left="4320" w:hanging="360"/>
+      </w:pPr>
+      <w:rPr>
+        <w:rFonts w:ascii="Wingdings" w:hAnsi="Wingdings" w:hint="default"/>
+        <w:sz w:val="20"/>
+      </w:rPr>
+    </w:lvl>
+    <w:lvl w:ilvl="6" w:tentative="1">
+      <w:start w:val="1"/>
+      <w:numFmt w:val="bullet"/>
+      <w:lvlText w:val=""/>
+      <w:lvlJc w:val="left"/>
+      <w:pPr>
+        <w:tabs>
+          <w:tab w:val="num" w:pos="5040"/>
+        </w:tabs>
+        <w:ind w:left="5040" w:hanging="360"/>
+      </w:pPr>
+      <w:rPr>
+        <w:rFonts w:ascii="Wingdings" w:hAnsi="Wingdings" w:hint="default"/>
+        <w:sz w:val="20"/>
+      </w:rPr>
+    </w:lvl>
+    <w:lvl w:ilvl="7" w:tentative="1">
+      <w:start w:val="1"/>
+      <w:numFmt w:val="bullet"/>
+      <w:lvlText w:val=""/>
+      <w:lvlJc w:val="left"/>
+      <w:pPr>
+        <w:tabs>
+          <w:tab w:val="num" w:pos="5760"/>
+        </w:tabs>
+        <w:ind w:left="5760" w:hanging="360"/>
+      </w:pPr>
+      <w:rPr>
+        <w:rFonts w:ascii="Wingdings" w:hAnsi="Wingdings" w:hint="default"/>
+        <w:sz w:val="20"/>
+      </w:rPr>
+    </w:lvl>
+    <w:lvl w:ilvl="8" w:tentative="1">
+      <w:start w:val="1"/>
+      <w:numFmt w:val="bullet"/>
+      <w:lvlText w:val=""/>
+      <w:lvlJc w:val="left"/>
+      <w:pPr>
+        <w:tabs>
+          <w:tab w:val="num" w:pos="6480"/>
+        </w:tabs>
+        <w:ind w:left="6480" w:hanging="360"/>
+      </w:pPr>
+      <w:rPr>
+        <w:rFonts w:ascii="Wingdings" w:hAnsi="Wingdings" w:hint="default"/>
+        <w:sz w:val="20"/>
+      </w:rPr>
+    </w:lvl>
+  </w:abstractNum>
+  <w:abstractNum w:abstractNumId="1" w15:restartNumberingAfterBreak="0">
     <w:nsid w:val="01C629B8"/>
     <w:multiLevelType w:val="multilevel"/>
     <w:tmpl w:val="83666B4A"/>
@@ -3001,7 +3787,305 @@
       </w:rPr>
     </w:lvl>
   </w:abstractNum>
-  <w:abstractNum w:abstractNumId="1" w15:restartNumberingAfterBreak="0">
+  <w:abstractNum w:abstractNumId="2" w15:restartNumberingAfterBreak="0">
+    <w:nsid w:val="0AA45FD9"/>
+    <w:multiLevelType w:val="multilevel"/>
+    <w:tmpl w:val="C40C99C0"/>
+    <w:lvl w:ilvl="0">
+      <w:start w:val="1"/>
+      <w:numFmt w:val="bullet"/>
+      <w:lvlText w:val=""/>
+      <w:lvlJc w:val="left"/>
+      <w:pPr>
+        <w:tabs>
+          <w:tab w:val="num" w:pos="720"/>
+        </w:tabs>
+        <w:ind w:left="720" w:hanging="360"/>
+      </w:pPr>
+      <w:rPr>
+        <w:rFonts w:ascii="Symbol" w:hAnsi="Symbol" w:hint="default"/>
+        <w:sz w:val="20"/>
+      </w:rPr>
+    </w:lvl>
+    <w:lvl w:ilvl="1" w:tentative="1">
+      <w:start w:val="1"/>
+      <w:numFmt w:val="bullet"/>
+      <w:lvlText w:val="o"/>
+      <w:lvlJc w:val="left"/>
+      <w:pPr>
+        <w:tabs>
+          <w:tab w:val="num" w:pos="1440"/>
+        </w:tabs>
+        <w:ind w:left="1440" w:hanging="360"/>
+      </w:pPr>
+      <w:rPr>
+        <w:rFonts w:ascii="Courier New" w:hAnsi="Courier New" w:hint="default"/>
+        <w:sz w:val="20"/>
+      </w:rPr>
+    </w:lvl>
+    <w:lvl w:ilvl="2" w:tentative="1">
+      <w:start w:val="1"/>
+      <w:numFmt w:val="bullet"/>
+      <w:lvlText w:val=""/>
+      <w:lvlJc w:val="left"/>
+      <w:pPr>
+        <w:tabs>
+          <w:tab w:val="num" w:pos="2160"/>
+        </w:tabs>
+        <w:ind w:left="2160" w:hanging="360"/>
+      </w:pPr>
+      <w:rPr>
+        <w:rFonts w:ascii="Wingdings" w:hAnsi="Wingdings" w:hint="default"/>
+        <w:sz w:val="20"/>
+      </w:rPr>
+    </w:lvl>
+    <w:lvl w:ilvl="3" w:tentative="1">
+      <w:start w:val="1"/>
+      <w:numFmt w:val="bullet"/>
+      <w:lvlText w:val=""/>
+      <w:lvlJc w:val="left"/>
+      <w:pPr>
+        <w:tabs>
+          <w:tab w:val="num" w:pos="2880"/>
+        </w:tabs>
+        <w:ind w:left="2880" w:hanging="360"/>
+      </w:pPr>
+      <w:rPr>
+        <w:rFonts w:ascii="Wingdings" w:hAnsi="Wingdings" w:hint="default"/>
+        <w:sz w:val="20"/>
+      </w:rPr>
+    </w:lvl>
+    <w:lvl w:ilvl="4" w:tentative="1">
+      <w:start w:val="1"/>
+      <w:numFmt w:val="bullet"/>
+      <w:lvlText w:val=""/>
+      <w:lvlJc w:val="left"/>
+      <w:pPr>
+        <w:tabs>
+          <w:tab w:val="num" w:pos="3600"/>
+        </w:tabs>
+        <w:ind w:left="3600" w:hanging="360"/>
+      </w:pPr>
+      <w:rPr>
+        <w:rFonts w:ascii="Wingdings" w:hAnsi="Wingdings" w:hint="default"/>
+        <w:sz w:val="20"/>
+      </w:rPr>
+    </w:lvl>
+    <w:lvl w:ilvl="5" w:tentative="1">
+      <w:start w:val="1"/>
+      <w:numFmt w:val="bullet"/>
+      <w:lvlText w:val=""/>
+      <w:lvlJc w:val="left"/>
+      <w:pPr>
+        <w:tabs>
+          <w:tab w:val="num" w:pos="4320"/>
+        </w:tabs>
+        <w:ind w:left="4320" w:hanging="360"/>
+      </w:pPr>
+      <w:rPr>
+        <w:rFonts w:ascii="Wingdings" w:hAnsi="Wingdings" w:hint="default"/>
+        <w:sz w:val="20"/>
+      </w:rPr>
+    </w:lvl>
+    <w:lvl w:ilvl="6" w:tentative="1">
+      <w:start w:val="1"/>
+      <w:numFmt w:val="bullet"/>
+      <w:lvlText w:val=""/>
+      <w:lvlJc w:val="left"/>
+      <w:pPr>
+        <w:tabs>
+          <w:tab w:val="num" w:pos="5040"/>
+        </w:tabs>
+        <w:ind w:left="5040" w:hanging="360"/>
+      </w:pPr>
+      <w:rPr>
+        <w:rFonts w:ascii="Wingdings" w:hAnsi="Wingdings" w:hint="default"/>
+        <w:sz w:val="20"/>
+      </w:rPr>
+    </w:lvl>
+    <w:lvl w:ilvl="7" w:tentative="1">
+      <w:start w:val="1"/>
+      <w:numFmt w:val="bullet"/>
+      <w:lvlText w:val=""/>
+      <w:lvlJc w:val="left"/>
+      <w:pPr>
+        <w:tabs>
+          <w:tab w:val="num" w:pos="5760"/>
+        </w:tabs>
+        <w:ind w:left="5760" w:hanging="360"/>
+      </w:pPr>
+      <w:rPr>
+        <w:rFonts w:ascii="Wingdings" w:hAnsi="Wingdings" w:hint="default"/>
+        <w:sz w:val="20"/>
+      </w:rPr>
+    </w:lvl>
+    <w:lvl w:ilvl="8" w:tentative="1">
+      <w:start w:val="1"/>
+      <w:numFmt w:val="bullet"/>
+      <w:lvlText w:val=""/>
+      <w:lvlJc w:val="left"/>
+      <w:pPr>
+        <w:tabs>
+          <w:tab w:val="num" w:pos="6480"/>
+        </w:tabs>
+        <w:ind w:left="6480" w:hanging="360"/>
+      </w:pPr>
+      <w:rPr>
+        <w:rFonts w:ascii="Wingdings" w:hAnsi="Wingdings" w:hint="default"/>
+        <w:sz w:val="20"/>
+      </w:rPr>
+    </w:lvl>
+  </w:abstractNum>
+  <w:abstractNum w:abstractNumId="3" w15:restartNumberingAfterBreak="0">
+    <w:nsid w:val="0C863567"/>
+    <w:multiLevelType w:val="multilevel"/>
+    <w:tmpl w:val="BB44BF7A"/>
+    <w:lvl w:ilvl="0">
+      <w:start w:val="1"/>
+      <w:numFmt w:val="bullet"/>
+      <w:lvlText w:val=""/>
+      <w:lvlJc w:val="left"/>
+      <w:pPr>
+        <w:tabs>
+          <w:tab w:val="num" w:pos="720"/>
+        </w:tabs>
+        <w:ind w:left="720" w:hanging="360"/>
+      </w:pPr>
+      <w:rPr>
+        <w:rFonts w:ascii="Symbol" w:hAnsi="Symbol" w:hint="default"/>
+        <w:sz w:val="20"/>
+      </w:rPr>
+    </w:lvl>
+    <w:lvl w:ilvl="1" w:tentative="1">
+      <w:start w:val="1"/>
+      <w:numFmt w:val="bullet"/>
+      <w:lvlText w:val="o"/>
+      <w:lvlJc w:val="left"/>
+      <w:pPr>
+        <w:tabs>
+          <w:tab w:val="num" w:pos="1440"/>
+        </w:tabs>
+        <w:ind w:left="1440" w:hanging="360"/>
+      </w:pPr>
+      <w:rPr>
+        <w:rFonts w:ascii="Courier New" w:hAnsi="Courier New" w:hint="default"/>
+        <w:sz w:val="20"/>
+      </w:rPr>
+    </w:lvl>
+    <w:lvl w:ilvl="2" w:tentative="1">
+      <w:start w:val="1"/>
+      <w:numFmt w:val="bullet"/>
+      <w:lvlText w:val=""/>
+      <w:lvlJc w:val="left"/>
+      <w:pPr>
+        <w:tabs>
+          <w:tab w:val="num" w:pos="2160"/>
+        </w:tabs>
+        <w:ind w:left="2160" w:hanging="360"/>
+      </w:pPr>
+      <w:rPr>
+        <w:rFonts w:ascii="Wingdings" w:hAnsi="Wingdings" w:hint="default"/>
+        <w:sz w:val="20"/>
+      </w:rPr>
+    </w:lvl>
+    <w:lvl w:ilvl="3" w:tentative="1">
+      <w:start w:val="1"/>
+      <w:numFmt w:val="bullet"/>
+      <w:lvlText w:val=""/>
+      <w:lvlJc w:val="left"/>
+      <w:pPr>
+        <w:tabs>
+          <w:tab w:val="num" w:pos="2880"/>
+        </w:tabs>
+        <w:ind w:left="2880" w:hanging="360"/>
+      </w:pPr>
+      <w:rPr>
+        <w:rFonts w:ascii="Wingdings" w:hAnsi="Wingdings" w:hint="default"/>
+        <w:sz w:val="20"/>
+      </w:rPr>
+    </w:lvl>
+    <w:lvl w:ilvl="4" w:tentative="1">
+      <w:start w:val="1"/>
+      <w:numFmt w:val="bullet"/>
+      <w:lvlText w:val=""/>
+      <w:lvlJc w:val="left"/>
+      <w:pPr>
+        <w:tabs>
+          <w:tab w:val="num" w:pos="3600"/>
+        </w:tabs>
+        <w:ind w:left="3600" w:hanging="360"/>
+      </w:pPr>
+      <w:rPr>
+        <w:rFonts w:ascii="Wingdings" w:hAnsi="Wingdings" w:hint="default"/>
+        <w:sz w:val="20"/>
+      </w:rPr>
+    </w:lvl>
+    <w:lvl w:ilvl="5" w:tentative="1">
+      <w:start w:val="1"/>
+      <w:numFmt w:val="bullet"/>
+      <w:lvlText w:val=""/>
+      <w:lvlJc w:val="left"/>
+      <w:pPr>
+        <w:tabs>
+          <w:tab w:val="num" w:pos="4320"/>
+        </w:tabs>
+        <w:ind w:left="4320" w:hanging="360"/>
+      </w:pPr>
+      <w:rPr>
+        <w:rFonts w:ascii="Wingdings" w:hAnsi="Wingdings" w:hint="default"/>
+        <w:sz w:val="20"/>
+      </w:rPr>
+    </w:lvl>
+    <w:lvl w:ilvl="6" w:tentative="1">
+      <w:start w:val="1"/>
+      <w:numFmt w:val="bullet"/>
+      <w:lvlText w:val=""/>
+      <w:lvlJc w:val="left"/>
+      <w:pPr>
+        <w:tabs>
+          <w:tab w:val="num" w:pos="5040"/>
+        </w:tabs>
+        <w:ind w:left="5040" w:hanging="360"/>
+      </w:pPr>
+      <w:rPr>
+        <w:rFonts w:ascii="Wingdings" w:hAnsi="Wingdings" w:hint="default"/>
+        <w:sz w:val="20"/>
+      </w:rPr>
+    </w:lvl>
+    <w:lvl w:ilvl="7" w:tentative="1">
+      <w:start w:val="1"/>
+      <w:numFmt w:val="bullet"/>
+      <w:lvlText w:val=""/>
+      <w:lvlJc w:val="left"/>
+      <w:pPr>
+        <w:tabs>
+          <w:tab w:val="num" w:pos="5760"/>
+        </w:tabs>
+        <w:ind w:left="5760" w:hanging="360"/>
+      </w:pPr>
+      <w:rPr>
+        <w:rFonts w:ascii="Wingdings" w:hAnsi="Wingdings" w:hint="default"/>
+        <w:sz w:val="20"/>
+      </w:rPr>
+    </w:lvl>
+    <w:lvl w:ilvl="8" w:tentative="1">
+      <w:start w:val="1"/>
+      <w:numFmt w:val="bullet"/>
+      <w:lvlText w:val=""/>
+      <w:lvlJc w:val="left"/>
+      <w:pPr>
+        <w:tabs>
+          <w:tab w:val="num" w:pos="6480"/>
+        </w:tabs>
+        <w:ind w:left="6480" w:hanging="360"/>
+      </w:pPr>
+      <w:rPr>
+        <w:rFonts w:ascii="Wingdings" w:hAnsi="Wingdings" w:hint="default"/>
+        <w:sz w:val="20"/>
+      </w:rPr>
+    </w:lvl>
+  </w:abstractNum>
+  <w:abstractNum w:abstractNumId="4" w15:restartNumberingAfterBreak="0">
     <w:nsid w:val="1A8D4922"/>
     <w:multiLevelType w:val="multilevel"/>
     <w:tmpl w:val="C6649C9A"/>
@@ -3114,7 +4198,7 @@
       </w:pPr>
     </w:lvl>
   </w:abstractNum>
-  <w:abstractNum w:abstractNumId="2" w15:restartNumberingAfterBreak="0">
+  <w:abstractNum w:abstractNumId="5" w15:restartNumberingAfterBreak="0">
     <w:nsid w:val="1D980241"/>
     <w:multiLevelType w:val="multilevel"/>
     <w:tmpl w:val="52A01DB4"/>
@@ -3263,7 +4347,156 @@
       </w:rPr>
     </w:lvl>
   </w:abstractNum>
-  <w:abstractNum w:abstractNumId="3" w15:restartNumberingAfterBreak="0">
+  <w:abstractNum w:abstractNumId="6" w15:restartNumberingAfterBreak="0">
+    <w:nsid w:val="37F72CBB"/>
+    <w:multiLevelType w:val="multilevel"/>
+    <w:tmpl w:val="705C02D6"/>
+    <w:lvl w:ilvl="0">
+      <w:start w:val="1"/>
+      <w:numFmt w:val="bullet"/>
+      <w:lvlText w:val=""/>
+      <w:lvlJc w:val="left"/>
+      <w:pPr>
+        <w:tabs>
+          <w:tab w:val="num" w:pos="720"/>
+        </w:tabs>
+        <w:ind w:left="720" w:hanging="360"/>
+      </w:pPr>
+      <w:rPr>
+        <w:rFonts w:ascii="Symbol" w:hAnsi="Symbol" w:hint="default"/>
+        <w:sz w:val="20"/>
+      </w:rPr>
+    </w:lvl>
+    <w:lvl w:ilvl="1" w:tentative="1">
+      <w:start w:val="1"/>
+      <w:numFmt w:val="bullet"/>
+      <w:lvlText w:val="o"/>
+      <w:lvlJc w:val="left"/>
+      <w:pPr>
+        <w:tabs>
+          <w:tab w:val="num" w:pos="1440"/>
+        </w:tabs>
+        <w:ind w:left="1440" w:hanging="360"/>
+      </w:pPr>
+      <w:rPr>
+        <w:rFonts w:ascii="Courier New" w:hAnsi="Courier New" w:hint="default"/>
+        <w:sz w:val="20"/>
+      </w:rPr>
+    </w:lvl>
+    <w:lvl w:ilvl="2" w:tentative="1">
+      <w:start w:val="1"/>
+      <w:numFmt w:val="bullet"/>
+      <w:lvlText w:val=""/>
+      <w:lvlJc w:val="left"/>
+      <w:pPr>
+        <w:tabs>
+          <w:tab w:val="num" w:pos="2160"/>
+        </w:tabs>
+        <w:ind w:left="2160" w:hanging="360"/>
+      </w:pPr>
+      <w:rPr>
+        <w:rFonts w:ascii="Wingdings" w:hAnsi="Wingdings" w:hint="default"/>
+        <w:sz w:val="20"/>
+      </w:rPr>
+    </w:lvl>
+    <w:lvl w:ilvl="3" w:tentative="1">
+      <w:start w:val="1"/>
+      <w:numFmt w:val="bullet"/>
+      <w:lvlText w:val=""/>
+      <w:lvlJc w:val="left"/>
+      <w:pPr>
+        <w:tabs>
+          <w:tab w:val="num" w:pos="2880"/>
+        </w:tabs>
+        <w:ind w:left="2880" w:hanging="360"/>
+      </w:pPr>
+      <w:rPr>
+        <w:rFonts w:ascii="Wingdings" w:hAnsi="Wingdings" w:hint="default"/>
+        <w:sz w:val="20"/>
+      </w:rPr>
+    </w:lvl>
+    <w:lvl w:ilvl="4" w:tentative="1">
+      <w:start w:val="1"/>
+      <w:numFmt w:val="bullet"/>
+      <w:lvlText w:val=""/>
+      <w:lvlJc w:val="left"/>
+      <w:pPr>
+        <w:tabs>
+          <w:tab w:val="num" w:pos="3600"/>
+        </w:tabs>
+        <w:ind w:left="3600" w:hanging="360"/>
+      </w:pPr>
+      <w:rPr>
+        <w:rFonts w:ascii="Wingdings" w:hAnsi="Wingdings" w:hint="default"/>
+        <w:sz w:val="20"/>
+      </w:rPr>
+    </w:lvl>
+    <w:lvl w:ilvl="5" w:tentative="1">
+      <w:start w:val="1"/>
+      <w:numFmt w:val="bullet"/>
+      <w:lvlText w:val=""/>
+      <w:lvlJc w:val="left"/>
+      <w:pPr>
+        <w:tabs>
+          <w:tab w:val="num" w:pos="4320"/>
+        </w:tabs>
+        <w:ind w:left="4320" w:hanging="360"/>
+      </w:pPr>
+      <w:rPr>
+        <w:rFonts w:ascii="Wingdings" w:hAnsi="Wingdings" w:hint="default"/>
+        <w:sz w:val="20"/>
+      </w:rPr>
+    </w:lvl>
+    <w:lvl w:ilvl="6" w:tentative="1">
+      <w:start w:val="1"/>
+      <w:numFmt w:val="bullet"/>
+      <w:lvlText w:val=""/>
+      <w:lvlJc w:val="left"/>
+      <w:pPr>
+        <w:tabs>
+          <w:tab w:val="num" w:pos="5040"/>
+        </w:tabs>
+        <w:ind w:left="5040" w:hanging="360"/>
+      </w:pPr>
+      <w:rPr>
+        <w:rFonts w:ascii="Wingdings" w:hAnsi="Wingdings" w:hint="default"/>
+        <w:sz w:val="20"/>
+      </w:rPr>
+    </w:lvl>
+    <w:lvl w:ilvl="7" w:tentative="1">
+      <w:start w:val="1"/>
+      <w:numFmt w:val="bullet"/>
+      <w:lvlText w:val=""/>
+      <w:lvlJc w:val="left"/>
+      <w:pPr>
+        <w:tabs>
+          <w:tab w:val="num" w:pos="5760"/>
+        </w:tabs>
+        <w:ind w:left="5760" w:hanging="360"/>
+      </w:pPr>
+      <w:rPr>
+        <w:rFonts w:ascii="Wingdings" w:hAnsi="Wingdings" w:hint="default"/>
+        <w:sz w:val="20"/>
+      </w:rPr>
+    </w:lvl>
+    <w:lvl w:ilvl="8" w:tentative="1">
+      <w:start w:val="1"/>
+      <w:numFmt w:val="bullet"/>
+      <w:lvlText w:val=""/>
+      <w:lvlJc w:val="left"/>
+      <w:pPr>
+        <w:tabs>
+          <w:tab w:val="num" w:pos="6480"/>
+        </w:tabs>
+        <w:ind w:left="6480" w:hanging="360"/>
+      </w:pPr>
+      <w:rPr>
+        <w:rFonts w:ascii="Wingdings" w:hAnsi="Wingdings" w:hint="default"/>
+        <w:sz w:val="20"/>
+      </w:rPr>
+    </w:lvl>
+  </w:abstractNum>
+  <w:abstractNum w:abstractNumId="7" w15:restartNumberingAfterBreak="0">
     <w:nsid w:val="3B9911E7"/>
     <w:multiLevelType w:val="multilevel"/>
     <w:tmpl w:val="FFE0E378"/>
@@ -3408,7 +4641,7 @@
       </w:rPr>
     </w:lvl>
   </w:abstractNum>
-  <w:abstractNum w:abstractNumId="4" w15:restartNumberingAfterBreak="0">
+  <w:abstractNum w:abstractNumId="8" w15:restartNumberingAfterBreak="0">
     <w:nsid w:val="459A6E04"/>
     <w:multiLevelType w:val="hybridMultilevel"/>
     <w:tmpl w:val="BD10AA44"/>
@@ -3494,7 +4727,454 @@
       </w:pPr>
     </w:lvl>
   </w:abstractNum>
-  <w:abstractNum w:abstractNumId="5" w15:restartNumberingAfterBreak="0">
+  <w:abstractNum w:abstractNumId="9" w15:restartNumberingAfterBreak="0">
+    <w:nsid w:val="482C00DB"/>
+    <w:multiLevelType w:val="multilevel"/>
+    <w:tmpl w:val="25E89F3E"/>
+    <w:lvl w:ilvl="0">
+      <w:start w:val="1"/>
+      <w:numFmt w:val="bullet"/>
+      <w:lvlText w:val=""/>
+      <w:lvlJc w:val="left"/>
+      <w:pPr>
+        <w:tabs>
+          <w:tab w:val="num" w:pos="720"/>
+        </w:tabs>
+        <w:ind w:left="720" w:hanging="360"/>
+      </w:pPr>
+      <w:rPr>
+        <w:rFonts w:ascii="Symbol" w:hAnsi="Symbol" w:hint="default"/>
+        <w:sz w:val="20"/>
+      </w:rPr>
+    </w:lvl>
+    <w:lvl w:ilvl="1" w:tentative="1">
+      <w:start w:val="1"/>
+      <w:numFmt w:val="bullet"/>
+      <w:lvlText w:val="o"/>
+      <w:lvlJc w:val="left"/>
+      <w:pPr>
+        <w:tabs>
+          <w:tab w:val="num" w:pos="1440"/>
+        </w:tabs>
+        <w:ind w:left="1440" w:hanging="360"/>
+      </w:pPr>
+      <w:rPr>
+        <w:rFonts w:ascii="Courier New" w:hAnsi="Courier New" w:hint="default"/>
+        <w:sz w:val="20"/>
+      </w:rPr>
+    </w:lvl>
+    <w:lvl w:ilvl="2" w:tentative="1">
+      <w:start w:val="1"/>
+      <w:numFmt w:val="bullet"/>
+      <w:lvlText w:val=""/>
+      <w:lvlJc w:val="left"/>
+      <w:pPr>
+        <w:tabs>
+          <w:tab w:val="num" w:pos="2160"/>
+        </w:tabs>
+        <w:ind w:left="2160" w:hanging="360"/>
+      </w:pPr>
+      <w:rPr>
+        <w:rFonts w:ascii="Wingdings" w:hAnsi="Wingdings" w:hint="default"/>
+        <w:sz w:val="20"/>
+      </w:rPr>
+    </w:lvl>
+    <w:lvl w:ilvl="3" w:tentative="1">
+      <w:start w:val="1"/>
+      <w:numFmt w:val="bullet"/>
+      <w:lvlText w:val=""/>
+      <w:lvlJc w:val="left"/>
+      <w:pPr>
+        <w:tabs>
+          <w:tab w:val="num" w:pos="2880"/>
+        </w:tabs>
+        <w:ind w:left="2880" w:hanging="360"/>
+      </w:pPr>
+      <w:rPr>
+        <w:rFonts w:ascii="Wingdings" w:hAnsi="Wingdings" w:hint="default"/>
+        <w:sz w:val="20"/>
+      </w:rPr>
+    </w:lvl>
+    <w:lvl w:ilvl="4" w:tentative="1">
+      <w:start w:val="1"/>
+      <w:numFmt w:val="bullet"/>
+      <w:lvlText w:val=""/>
+      <w:lvlJc w:val="left"/>
+      <w:pPr>
+        <w:tabs>
+          <w:tab w:val="num" w:pos="3600"/>
+        </w:tabs>
+        <w:ind w:left="3600" w:hanging="360"/>
+      </w:pPr>
+      <w:rPr>
+        <w:rFonts w:ascii="Wingdings" w:hAnsi="Wingdings" w:hint="default"/>
+        <w:sz w:val="20"/>
+      </w:rPr>
+    </w:lvl>
+    <w:lvl w:ilvl="5" w:tentative="1">
+      <w:start w:val="1"/>
+      <w:numFmt w:val="bullet"/>
+      <w:lvlText w:val=""/>
+      <w:lvlJc w:val="left"/>
+      <w:pPr>
+        <w:tabs>
+          <w:tab w:val="num" w:pos="4320"/>
+        </w:tabs>
+        <w:ind w:left="4320" w:hanging="360"/>
+      </w:pPr>
+      <w:rPr>
+        <w:rFonts w:ascii="Wingdings" w:hAnsi="Wingdings" w:hint="default"/>
+        <w:sz w:val="20"/>
+      </w:rPr>
+    </w:lvl>
+    <w:lvl w:ilvl="6" w:tentative="1">
+      <w:start w:val="1"/>
+      <w:numFmt w:val="bullet"/>
+      <w:lvlText w:val=""/>
+      <w:lvlJc w:val="left"/>
+      <w:pPr>
+        <w:tabs>
+          <w:tab w:val="num" w:pos="5040"/>
+        </w:tabs>
+        <w:ind w:left="5040" w:hanging="360"/>
+      </w:pPr>
+      <w:rPr>
+        <w:rFonts w:ascii="Wingdings" w:hAnsi="Wingdings" w:hint="default"/>
+        <w:sz w:val="20"/>
+      </w:rPr>
+    </w:lvl>
+    <w:lvl w:ilvl="7" w:tentative="1">
+      <w:start w:val="1"/>
+      <w:numFmt w:val="bullet"/>
+      <w:lvlText w:val=""/>
+      <w:lvlJc w:val="left"/>
+      <w:pPr>
+        <w:tabs>
+          <w:tab w:val="num" w:pos="5760"/>
+        </w:tabs>
+        <w:ind w:left="5760" w:hanging="360"/>
+      </w:pPr>
+      <w:rPr>
+        <w:rFonts w:ascii="Wingdings" w:hAnsi="Wingdings" w:hint="default"/>
+        <w:sz w:val="20"/>
+      </w:rPr>
+    </w:lvl>
+    <w:lvl w:ilvl="8" w:tentative="1">
+      <w:start w:val="1"/>
+      <w:numFmt w:val="bullet"/>
+      <w:lvlText w:val=""/>
+      <w:lvlJc w:val="left"/>
+      <w:pPr>
+        <w:tabs>
+          <w:tab w:val="num" w:pos="6480"/>
+        </w:tabs>
+        <w:ind w:left="6480" w:hanging="360"/>
+      </w:pPr>
+      <w:rPr>
+        <w:rFonts w:ascii="Wingdings" w:hAnsi="Wingdings" w:hint="default"/>
+        <w:sz w:val="20"/>
+      </w:rPr>
+    </w:lvl>
+  </w:abstractNum>
+  <w:abstractNum w:abstractNumId="10" w15:restartNumberingAfterBreak="0">
+    <w:nsid w:val="4CA47F07"/>
+    <w:multiLevelType w:val="multilevel"/>
+    <w:tmpl w:val="22A45C9E"/>
+    <w:lvl w:ilvl="0">
+      <w:start w:val="1"/>
+      <w:numFmt w:val="bullet"/>
+      <w:lvlText w:val=""/>
+      <w:lvlJc w:val="left"/>
+      <w:pPr>
+        <w:tabs>
+          <w:tab w:val="num" w:pos="720"/>
+        </w:tabs>
+        <w:ind w:left="720" w:hanging="360"/>
+      </w:pPr>
+      <w:rPr>
+        <w:rFonts w:ascii="Symbol" w:hAnsi="Symbol" w:hint="default"/>
+        <w:sz w:val="20"/>
+      </w:rPr>
+    </w:lvl>
+    <w:lvl w:ilvl="1" w:tentative="1">
+      <w:start w:val="1"/>
+      <w:numFmt w:val="bullet"/>
+      <w:lvlText w:val="o"/>
+      <w:lvlJc w:val="left"/>
+      <w:pPr>
+        <w:tabs>
+          <w:tab w:val="num" w:pos="1440"/>
+        </w:tabs>
+        <w:ind w:left="1440" w:hanging="360"/>
+      </w:pPr>
+      <w:rPr>
+        <w:rFonts w:ascii="Courier New" w:hAnsi="Courier New" w:hint="default"/>
+        <w:sz w:val="20"/>
+      </w:rPr>
+    </w:lvl>
+    <w:lvl w:ilvl="2" w:tentative="1">
+      <w:start w:val="1"/>
+      <w:numFmt w:val="bullet"/>
+      <w:lvlText w:val=""/>
+      <w:lvlJc w:val="left"/>
+      <w:pPr>
+        <w:tabs>
+          <w:tab w:val="num" w:pos="2160"/>
+        </w:tabs>
+        <w:ind w:left="2160" w:hanging="360"/>
+      </w:pPr>
+      <w:rPr>
+        <w:rFonts w:ascii="Wingdings" w:hAnsi="Wingdings" w:hint="default"/>
+        <w:sz w:val="20"/>
+      </w:rPr>
+    </w:lvl>
+    <w:lvl w:ilvl="3" w:tentative="1">
+      <w:start w:val="1"/>
+      <w:numFmt w:val="bullet"/>
+      <w:lvlText w:val=""/>
+      <w:lvlJc w:val="left"/>
+      <w:pPr>
+        <w:tabs>
+          <w:tab w:val="num" w:pos="2880"/>
+        </w:tabs>
+        <w:ind w:left="2880" w:hanging="360"/>
+      </w:pPr>
+      <w:rPr>
+        <w:rFonts w:ascii="Wingdings" w:hAnsi="Wingdings" w:hint="default"/>
+        <w:sz w:val="20"/>
+      </w:rPr>
+    </w:lvl>
+    <w:lvl w:ilvl="4" w:tentative="1">
+      <w:start w:val="1"/>
+      <w:numFmt w:val="bullet"/>
+      <w:lvlText w:val=""/>
+      <w:lvlJc w:val="left"/>
+      <w:pPr>
+        <w:tabs>
+          <w:tab w:val="num" w:pos="3600"/>
+        </w:tabs>
+        <w:ind w:left="3600" w:hanging="360"/>
+      </w:pPr>
+      <w:rPr>
+        <w:rFonts w:ascii="Wingdings" w:hAnsi="Wingdings" w:hint="default"/>
+        <w:sz w:val="20"/>
+      </w:rPr>
+    </w:lvl>
+    <w:lvl w:ilvl="5" w:tentative="1">
+      <w:start w:val="1"/>
+      <w:numFmt w:val="bullet"/>
+      <w:lvlText w:val=""/>
+      <w:lvlJc w:val="left"/>
+      <w:pPr>
+        <w:tabs>
+          <w:tab w:val="num" w:pos="4320"/>
+        </w:tabs>
+        <w:ind w:left="4320" w:hanging="360"/>
+      </w:pPr>
+      <w:rPr>
+        <w:rFonts w:ascii="Wingdings" w:hAnsi="Wingdings" w:hint="default"/>
+        <w:sz w:val="20"/>
+      </w:rPr>
+    </w:lvl>
+    <w:lvl w:ilvl="6" w:tentative="1">
+      <w:start w:val="1"/>
+      <w:numFmt w:val="bullet"/>
+      <w:lvlText w:val=""/>
+      <w:lvlJc w:val="left"/>
+      <w:pPr>
+        <w:tabs>
+          <w:tab w:val="num" w:pos="5040"/>
+        </w:tabs>
+        <w:ind w:left="5040" w:hanging="360"/>
+      </w:pPr>
+      <w:rPr>
+        <w:rFonts w:ascii="Wingdings" w:hAnsi="Wingdings" w:hint="default"/>
+        <w:sz w:val="20"/>
+      </w:rPr>
+    </w:lvl>
+    <w:lvl w:ilvl="7" w:tentative="1">
+      <w:start w:val="1"/>
+      <w:numFmt w:val="bullet"/>
+      <w:lvlText w:val=""/>
+      <w:lvlJc w:val="left"/>
+      <w:pPr>
+        <w:tabs>
+          <w:tab w:val="num" w:pos="5760"/>
+        </w:tabs>
+        <w:ind w:left="5760" w:hanging="360"/>
+      </w:pPr>
+      <w:rPr>
+        <w:rFonts w:ascii="Wingdings" w:hAnsi="Wingdings" w:hint="default"/>
+        <w:sz w:val="20"/>
+      </w:rPr>
+    </w:lvl>
+    <w:lvl w:ilvl="8" w:tentative="1">
+      <w:start w:val="1"/>
+      <w:numFmt w:val="bullet"/>
+      <w:lvlText w:val=""/>
+      <w:lvlJc w:val="left"/>
+      <w:pPr>
+        <w:tabs>
+          <w:tab w:val="num" w:pos="6480"/>
+        </w:tabs>
+        <w:ind w:left="6480" w:hanging="360"/>
+      </w:pPr>
+      <w:rPr>
+        <w:rFonts w:ascii="Wingdings" w:hAnsi="Wingdings" w:hint="default"/>
+        <w:sz w:val="20"/>
+      </w:rPr>
+    </w:lvl>
+  </w:abstractNum>
+  <w:abstractNum w:abstractNumId="11" w15:restartNumberingAfterBreak="0">
+    <w:nsid w:val="58DC445E"/>
+    <w:multiLevelType w:val="multilevel"/>
+    <w:tmpl w:val="0D722F20"/>
+    <w:lvl w:ilvl="0">
+      <w:start w:val="1"/>
+      <w:numFmt w:val="bullet"/>
+      <w:lvlText w:val=""/>
+      <w:lvlJc w:val="left"/>
+      <w:pPr>
+        <w:tabs>
+          <w:tab w:val="num" w:pos="720"/>
+        </w:tabs>
+        <w:ind w:left="720" w:hanging="360"/>
+      </w:pPr>
+      <w:rPr>
+        <w:rFonts w:ascii="Symbol" w:hAnsi="Symbol" w:hint="default"/>
+        <w:sz w:val="20"/>
+      </w:rPr>
+    </w:lvl>
+    <w:lvl w:ilvl="1" w:tentative="1">
+      <w:start w:val="1"/>
+      <w:numFmt w:val="bullet"/>
+      <w:lvlText w:val="o"/>
+      <w:lvlJc w:val="left"/>
+      <w:pPr>
+        <w:tabs>
+          <w:tab w:val="num" w:pos="1440"/>
+        </w:tabs>
+        <w:ind w:left="1440" w:hanging="360"/>
+      </w:pPr>
+      <w:rPr>
+        <w:rFonts w:ascii="Courier New" w:hAnsi="Courier New" w:hint="default"/>
+        <w:sz w:val="20"/>
+      </w:rPr>
+    </w:lvl>
+    <w:lvl w:ilvl="2" w:tentative="1">
+      <w:start w:val="1"/>
+      <w:numFmt w:val="bullet"/>
+      <w:lvlText w:val=""/>
+      <w:lvlJc w:val="left"/>
+      <w:pPr>
+        <w:tabs>
+          <w:tab w:val="num" w:pos="2160"/>
+        </w:tabs>
+        <w:ind w:left="2160" w:hanging="360"/>
+      </w:pPr>
+      <w:rPr>
+        <w:rFonts w:ascii="Wingdings" w:hAnsi="Wingdings" w:hint="default"/>
+        <w:sz w:val="20"/>
+      </w:rPr>
+    </w:lvl>
+    <w:lvl w:ilvl="3" w:tentative="1">
+      <w:start w:val="1"/>
+      <w:numFmt w:val="bullet"/>
+      <w:lvlText w:val=""/>
+      <w:lvlJc w:val="left"/>
+      <w:pPr>
+        <w:tabs>
+          <w:tab w:val="num" w:pos="2880"/>
+        </w:tabs>
+        <w:ind w:left="2880" w:hanging="360"/>
+      </w:pPr>
+      <w:rPr>
+        <w:rFonts w:ascii="Wingdings" w:hAnsi="Wingdings" w:hint="default"/>
+        <w:sz w:val="20"/>
+      </w:rPr>
+    </w:lvl>
+    <w:lvl w:ilvl="4" w:tentative="1">
+      <w:start w:val="1"/>
+      <w:numFmt w:val="bullet"/>
+      <w:lvlText w:val=""/>
+      <w:lvlJc w:val="left"/>
+      <w:pPr>
+        <w:tabs>
+          <w:tab w:val="num" w:pos="3600"/>
+        </w:tabs>
+        <w:ind w:left="3600" w:hanging="360"/>
+      </w:pPr>
+      <w:rPr>
+        <w:rFonts w:ascii="Wingdings" w:hAnsi="Wingdings" w:hint="default"/>
+        <w:sz w:val="20"/>
+      </w:rPr>
+    </w:lvl>
+    <w:lvl w:ilvl="5" w:tentative="1">
+      <w:start w:val="1"/>
+      <w:numFmt w:val="bullet"/>
+      <w:lvlText w:val=""/>
+      <w:lvlJc w:val="left"/>
+      <w:pPr>
+        <w:tabs>
+          <w:tab w:val="num" w:pos="4320"/>
+        </w:tabs>
+        <w:ind w:left="4320" w:hanging="360"/>
+      </w:pPr>
+      <w:rPr>
+        <w:rFonts w:ascii="Wingdings" w:hAnsi="Wingdings" w:hint="default"/>
+        <w:sz w:val="20"/>
+      </w:rPr>
+    </w:lvl>
+    <w:lvl w:ilvl="6" w:tentative="1">
+      <w:start w:val="1"/>
+      <w:numFmt w:val="bullet"/>
+      <w:lvlText w:val=""/>
+      <w:lvlJc w:val="left"/>
+      <w:pPr>
+        <w:tabs>
+          <w:tab w:val="num" w:pos="5040"/>
+        </w:tabs>
+        <w:ind w:left="5040" w:hanging="360"/>
+      </w:pPr>
+      <w:rPr>
+        <w:rFonts w:ascii="Wingdings" w:hAnsi="Wingdings" w:hint="default"/>
+        <w:sz w:val="20"/>
+      </w:rPr>
+    </w:lvl>
+    <w:lvl w:ilvl="7" w:tentative="1">
+      <w:start w:val="1"/>
+      <w:numFmt w:val="bullet"/>
+      <w:lvlText w:val=""/>
+      <w:lvlJc w:val="left"/>
+      <w:pPr>
+        <w:tabs>
+          <w:tab w:val="num" w:pos="5760"/>
+        </w:tabs>
+        <w:ind w:left="5760" w:hanging="360"/>
+      </w:pPr>
+      <w:rPr>
+        <w:rFonts w:ascii="Wingdings" w:hAnsi="Wingdings" w:hint="default"/>
+        <w:sz w:val="20"/>
+      </w:rPr>
+    </w:lvl>
+    <w:lvl w:ilvl="8" w:tentative="1">
+      <w:start w:val="1"/>
+      <w:numFmt w:val="bullet"/>
+      <w:lvlText w:val=""/>
+      <w:lvlJc w:val="left"/>
+      <w:pPr>
+        <w:tabs>
+          <w:tab w:val="num" w:pos="6480"/>
+        </w:tabs>
+        <w:ind w:left="6480" w:hanging="360"/>
+      </w:pPr>
+      <w:rPr>
+        <w:rFonts w:ascii="Wingdings" w:hAnsi="Wingdings" w:hint="default"/>
+        <w:sz w:val="20"/>
+      </w:rPr>
+    </w:lvl>
+  </w:abstractNum>
+  <w:abstractNum w:abstractNumId="12" w15:restartNumberingAfterBreak="0">
     <w:nsid w:val="59AC6FC0"/>
     <w:multiLevelType w:val="multilevel"/>
     <w:tmpl w:val="E27C4A6C"/>
@@ -3643,7 +5323,7 @@
       </w:rPr>
     </w:lvl>
   </w:abstractNum>
-  <w:abstractNum w:abstractNumId="6" w15:restartNumberingAfterBreak="0">
+  <w:abstractNum w:abstractNumId="13" w15:restartNumberingAfterBreak="0">
     <w:nsid w:val="5A140A6C"/>
     <w:multiLevelType w:val="multilevel"/>
     <w:tmpl w:val="EA24E95A"/>
@@ -3760,7 +5440,269 @@
       </w:pPr>
     </w:lvl>
   </w:abstractNum>
-  <w:abstractNum w:abstractNumId="7" w15:restartNumberingAfterBreak="0">
+  <w:abstractNum w:abstractNumId="14" w15:restartNumberingAfterBreak="0">
+    <w:nsid w:val="634F2213"/>
+    <w:multiLevelType w:val="multilevel"/>
+    <w:tmpl w:val="B1848FBE"/>
+    <w:lvl w:ilvl="0">
+      <w:start w:val="1"/>
+      <w:numFmt w:val="decimal"/>
+      <w:lvlText w:val="%1."/>
+      <w:lvlJc w:val="left"/>
+      <w:pPr>
+        <w:tabs>
+          <w:tab w:val="num" w:pos="720"/>
+        </w:tabs>
+        <w:ind w:left="720" w:hanging="360"/>
+      </w:pPr>
+    </w:lvl>
+    <w:lvl w:ilvl="1" w:tentative="1">
+      <w:start w:val="1"/>
+      <w:numFmt w:val="decimal"/>
+      <w:lvlText w:val="%2."/>
+      <w:lvlJc w:val="left"/>
+      <w:pPr>
+        <w:tabs>
+          <w:tab w:val="num" w:pos="1440"/>
+        </w:tabs>
+        <w:ind w:left="1440" w:hanging="360"/>
+      </w:pPr>
+    </w:lvl>
+    <w:lvl w:ilvl="2" w:tentative="1">
+      <w:start w:val="1"/>
+      <w:numFmt w:val="decimal"/>
+      <w:lvlText w:val="%3."/>
+      <w:lvlJc w:val="left"/>
+      <w:pPr>
+        <w:tabs>
+          <w:tab w:val="num" w:pos="2160"/>
+        </w:tabs>
+        <w:ind w:left="2160" w:hanging="360"/>
+      </w:pPr>
+    </w:lvl>
+    <w:lvl w:ilvl="3" w:tentative="1">
+      <w:start w:val="1"/>
+      <w:numFmt w:val="decimal"/>
+      <w:lvlText w:val="%4."/>
+      <w:lvlJc w:val="left"/>
+      <w:pPr>
+        <w:tabs>
+          <w:tab w:val="num" w:pos="2880"/>
+        </w:tabs>
+        <w:ind w:left="2880" w:hanging="360"/>
+      </w:pPr>
+    </w:lvl>
+    <w:lvl w:ilvl="4" w:tentative="1">
+      <w:start w:val="1"/>
+      <w:numFmt w:val="decimal"/>
+      <w:lvlText w:val="%5."/>
+      <w:lvlJc w:val="left"/>
+      <w:pPr>
+        <w:tabs>
+          <w:tab w:val="num" w:pos="3600"/>
+        </w:tabs>
+        <w:ind w:left="3600" w:hanging="360"/>
+      </w:pPr>
+    </w:lvl>
+    <w:lvl w:ilvl="5" w:tentative="1">
+      <w:start w:val="1"/>
+      <w:numFmt w:val="decimal"/>
+      <w:lvlText w:val="%6."/>
+      <w:lvlJc w:val="left"/>
+      <w:pPr>
+        <w:tabs>
+          <w:tab w:val="num" w:pos="4320"/>
+        </w:tabs>
+        <w:ind w:left="4320" w:hanging="360"/>
+      </w:pPr>
+    </w:lvl>
+    <w:lvl w:ilvl="6" w:tentative="1">
+      <w:start w:val="1"/>
+      <w:numFmt w:val="decimal"/>
+      <w:lvlText w:val="%7."/>
+      <w:lvlJc w:val="left"/>
+      <w:pPr>
+        <w:tabs>
+          <w:tab w:val="num" w:pos="5040"/>
+        </w:tabs>
+        <w:ind w:left="5040" w:hanging="360"/>
+      </w:pPr>
+    </w:lvl>
+    <w:lvl w:ilvl="7" w:tentative="1">
+      <w:start w:val="1"/>
+      <w:numFmt w:val="decimal"/>
+      <w:lvlText w:val="%8."/>
+      <w:lvlJc w:val="left"/>
+      <w:pPr>
+        <w:tabs>
+          <w:tab w:val="num" w:pos="5760"/>
+        </w:tabs>
+        <w:ind w:left="5760" w:hanging="360"/>
+      </w:pPr>
+    </w:lvl>
+    <w:lvl w:ilvl="8" w:tentative="1">
+      <w:start w:val="1"/>
+      <w:numFmt w:val="decimal"/>
+      <w:lvlText w:val="%9."/>
+      <w:lvlJc w:val="left"/>
+      <w:pPr>
+        <w:tabs>
+          <w:tab w:val="num" w:pos="6480"/>
+        </w:tabs>
+        <w:ind w:left="6480" w:hanging="360"/>
+      </w:pPr>
+    </w:lvl>
+  </w:abstractNum>
+  <w:abstractNum w:abstractNumId="15" w15:restartNumberingAfterBreak="0">
+    <w:nsid w:val="65DF72EC"/>
+    <w:multiLevelType w:val="multilevel"/>
+    <w:tmpl w:val="2A2C3C02"/>
+    <w:lvl w:ilvl="0">
+      <w:start w:val="1"/>
+      <w:numFmt w:val="bullet"/>
+      <w:lvlText w:val=""/>
+      <w:lvlJc w:val="left"/>
+      <w:pPr>
+        <w:tabs>
+          <w:tab w:val="num" w:pos="720"/>
+        </w:tabs>
+        <w:ind w:left="720" w:hanging="360"/>
+      </w:pPr>
+      <w:rPr>
+        <w:rFonts w:ascii="Symbol" w:hAnsi="Symbol" w:hint="default"/>
+        <w:sz w:val="20"/>
+      </w:rPr>
+    </w:lvl>
+    <w:lvl w:ilvl="1" w:tentative="1">
+      <w:start w:val="1"/>
+      <w:numFmt w:val="bullet"/>
+      <w:lvlText w:val="o"/>
+      <w:lvlJc w:val="left"/>
+      <w:pPr>
+        <w:tabs>
+          <w:tab w:val="num" w:pos="1440"/>
+        </w:tabs>
+        <w:ind w:left="1440" w:hanging="360"/>
+      </w:pPr>
+      <w:rPr>
+        <w:rFonts w:ascii="Courier New" w:hAnsi="Courier New" w:hint="default"/>
+        <w:sz w:val="20"/>
+      </w:rPr>
+    </w:lvl>
+    <w:lvl w:ilvl="2" w:tentative="1">
+      <w:start w:val="1"/>
+      <w:numFmt w:val="bullet"/>
+      <w:lvlText w:val=""/>
+      <w:lvlJc w:val="left"/>
+      <w:pPr>
+        <w:tabs>
+          <w:tab w:val="num" w:pos="2160"/>
+        </w:tabs>
+        <w:ind w:left="2160" w:hanging="360"/>
+      </w:pPr>
+      <w:rPr>
+        <w:rFonts w:ascii="Wingdings" w:hAnsi="Wingdings" w:hint="default"/>
+        <w:sz w:val="20"/>
+      </w:rPr>
+    </w:lvl>
+    <w:lvl w:ilvl="3" w:tentative="1">
+      <w:start w:val="1"/>
+      <w:numFmt w:val="bullet"/>
+      <w:lvlText w:val=""/>
+      <w:lvlJc w:val="left"/>
+      <w:pPr>
+        <w:tabs>
+          <w:tab w:val="num" w:pos="2880"/>
+        </w:tabs>
+        <w:ind w:left="2880" w:hanging="360"/>
+      </w:pPr>
+      <w:rPr>
+        <w:rFonts w:ascii="Wingdings" w:hAnsi="Wingdings" w:hint="default"/>
+        <w:sz w:val="20"/>
+      </w:rPr>
+    </w:lvl>
+    <w:lvl w:ilvl="4" w:tentative="1">
+      <w:start w:val="1"/>
+      <w:numFmt w:val="bullet"/>
+      <w:lvlText w:val=""/>
+      <w:lvlJc w:val="left"/>
+      <w:pPr>
+        <w:tabs>
+          <w:tab w:val="num" w:pos="3600"/>
+        </w:tabs>
+        <w:ind w:left="3600" w:hanging="360"/>
+      </w:pPr>
+      <w:rPr>
+        <w:rFonts w:ascii="Wingdings" w:hAnsi="Wingdings" w:hint="default"/>
+        <w:sz w:val="20"/>
+      </w:rPr>
+    </w:lvl>
+    <w:lvl w:ilvl="5" w:tentative="1">
+      <w:start w:val="1"/>
+      <w:numFmt w:val="bullet"/>
+      <w:lvlText w:val=""/>
+      <w:lvlJc w:val="left"/>
+      <w:pPr>
+        <w:tabs>
+          <w:tab w:val="num" w:pos="4320"/>
+        </w:tabs>
+        <w:ind w:left="4320" w:hanging="360"/>
+      </w:pPr>
+      <w:rPr>
+        <w:rFonts w:ascii="Wingdings" w:hAnsi="Wingdings" w:hint="default"/>
+        <w:sz w:val="20"/>
+      </w:rPr>
+    </w:lvl>
+    <w:lvl w:ilvl="6" w:tentative="1">
+      <w:start w:val="1"/>
+      <w:numFmt w:val="bullet"/>
+      <w:lvlText w:val=""/>
+      <w:lvlJc w:val="left"/>
+      <w:pPr>
+        <w:tabs>
+          <w:tab w:val="num" w:pos="5040"/>
+        </w:tabs>
+        <w:ind w:left="5040" w:hanging="360"/>
+      </w:pPr>
+      <w:rPr>
+        <w:rFonts w:ascii="Wingdings" w:hAnsi="Wingdings" w:hint="default"/>
+        <w:sz w:val="20"/>
+      </w:rPr>
+    </w:lvl>
+    <w:lvl w:ilvl="7" w:tentative="1">
+      <w:start w:val="1"/>
+      <w:numFmt w:val="bullet"/>
+      <w:lvlText w:val=""/>
+      <w:lvlJc w:val="left"/>
+      <w:pPr>
+        <w:tabs>
+          <w:tab w:val="num" w:pos="5760"/>
+        </w:tabs>
+        <w:ind w:left="5760" w:hanging="360"/>
+      </w:pPr>
+      <w:rPr>
+        <w:rFonts w:ascii="Wingdings" w:hAnsi="Wingdings" w:hint="default"/>
+        <w:sz w:val="20"/>
+      </w:rPr>
+    </w:lvl>
+    <w:lvl w:ilvl="8" w:tentative="1">
+      <w:start w:val="1"/>
+      <w:numFmt w:val="bullet"/>
+      <w:lvlText w:val=""/>
+      <w:lvlJc w:val="left"/>
+      <w:pPr>
+        <w:tabs>
+          <w:tab w:val="num" w:pos="6480"/>
+        </w:tabs>
+        <w:ind w:left="6480" w:hanging="360"/>
+      </w:pPr>
+      <w:rPr>
+        <w:rFonts w:ascii="Wingdings" w:hAnsi="Wingdings" w:hint="default"/>
+        <w:sz w:val="20"/>
+      </w:rPr>
+    </w:lvl>
+  </w:abstractNum>
+  <w:abstractNum w:abstractNumId="16" w15:restartNumberingAfterBreak="0">
     <w:nsid w:val="6E63213C"/>
     <w:multiLevelType w:val="multilevel"/>
     <w:tmpl w:val="612EBB9E"/>
@@ -3909,7 +5851,7 @@
       </w:rPr>
     </w:lvl>
   </w:abstractNum>
-  <w:abstractNum w:abstractNumId="8" w15:restartNumberingAfterBreak="0">
+  <w:abstractNum w:abstractNumId="17" w15:restartNumberingAfterBreak="0">
     <w:nsid w:val="74D842DA"/>
     <w:multiLevelType w:val="hybridMultilevel"/>
     <w:tmpl w:val="9CF017C8"/>
@@ -4023,32 +5965,211 @@
       </w:rPr>
     </w:lvl>
   </w:abstractNum>
+  <w:abstractNum w:abstractNumId="18" w15:restartNumberingAfterBreak="0">
+    <w:nsid w:val="78BD3792"/>
+    <w:multiLevelType w:val="multilevel"/>
+    <w:tmpl w:val="4D2AAA16"/>
+    <w:lvl w:ilvl="0">
+      <w:start w:val="1"/>
+      <w:numFmt w:val="bullet"/>
+      <w:lvlText w:val=""/>
+      <w:lvlJc w:val="left"/>
+      <w:pPr>
+        <w:tabs>
+          <w:tab w:val="num" w:pos="720"/>
+        </w:tabs>
+        <w:ind w:left="720" w:hanging="360"/>
+      </w:pPr>
+      <w:rPr>
+        <w:rFonts w:ascii="Symbol" w:hAnsi="Symbol" w:hint="default"/>
+        <w:sz w:val="20"/>
+      </w:rPr>
+    </w:lvl>
+    <w:lvl w:ilvl="1" w:tentative="1">
+      <w:start w:val="1"/>
+      <w:numFmt w:val="bullet"/>
+      <w:lvlText w:val="o"/>
+      <w:lvlJc w:val="left"/>
+      <w:pPr>
+        <w:tabs>
+          <w:tab w:val="num" w:pos="1440"/>
+        </w:tabs>
+        <w:ind w:left="1440" w:hanging="360"/>
+      </w:pPr>
+      <w:rPr>
+        <w:rFonts w:ascii="Courier New" w:hAnsi="Courier New" w:hint="default"/>
+        <w:sz w:val="20"/>
+      </w:rPr>
+    </w:lvl>
+    <w:lvl w:ilvl="2" w:tentative="1">
+      <w:start w:val="1"/>
+      <w:numFmt w:val="bullet"/>
+      <w:lvlText w:val=""/>
+      <w:lvlJc w:val="left"/>
+      <w:pPr>
+        <w:tabs>
+          <w:tab w:val="num" w:pos="2160"/>
+        </w:tabs>
+        <w:ind w:left="2160" w:hanging="360"/>
+      </w:pPr>
+      <w:rPr>
+        <w:rFonts w:ascii="Wingdings" w:hAnsi="Wingdings" w:hint="default"/>
+        <w:sz w:val="20"/>
+      </w:rPr>
+    </w:lvl>
+    <w:lvl w:ilvl="3" w:tentative="1">
+      <w:start w:val="1"/>
+      <w:numFmt w:val="bullet"/>
+      <w:lvlText w:val=""/>
+      <w:lvlJc w:val="left"/>
+      <w:pPr>
+        <w:tabs>
+          <w:tab w:val="num" w:pos="2880"/>
+        </w:tabs>
+        <w:ind w:left="2880" w:hanging="360"/>
+      </w:pPr>
+      <w:rPr>
+        <w:rFonts w:ascii="Wingdings" w:hAnsi="Wingdings" w:hint="default"/>
+        <w:sz w:val="20"/>
+      </w:rPr>
+    </w:lvl>
+    <w:lvl w:ilvl="4" w:tentative="1">
+      <w:start w:val="1"/>
+      <w:numFmt w:val="bullet"/>
+      <w:lvlText w:val=""/>
+      <w:lvlJc w:val="left"/>
+      <w:pPr>
+        <w:tabs>
+          <w:tab w:val="num" w:pos="3600"/>
+        </w:tabs>
+        <w:ind w:left="3600" w:hanging="360"/>
+      </w:pPr>
+      <w:rPr>
+        <w:rFonts w:ascii="Wingdings" w:hAnsi="Wingdings" w:hint="default"/>
+        <w:sz w:val="20"/>
+      </w:rPr>
+    </w:lvl>
+    <w:lvl w:ilvl="5" w:tentative="1">
+      <w:start w:val="1"/>
+      <w:numFmt w:val="bullet"/>
+      <w:lvlText w:val=""/>
+      <w:lvlJc w:val="left"/>
+      <w:pPr>
+        <w:tabs>
+          <w:tab w:val="num" w:pos="4320"/>
+        </w:tabs>
+        <w:ind w:left="4320" w:hanging="360"/>
+      </w:pPr>
+      <w:rPr>
+        <w:rFonts w:ascii="Wingdings" w:hAnsi="Wingdings" w:hint="default"/>
+        <w:sz w:val="20"/>
+      </w:rPr>
+    </w:lvl>
+    <w:lvl w:ilvl="6" w:tentative="1">
+      <w:start w:val="1"/>
+      <w:numFmt w:val="bullet"/>
+      <w:lvlText w:val=""/>
+      <w:lvlJc w:val="left"/>
+      <w:pPr>
+        <w:tabs>
+          <w:tab w:val="num" w:pos="5040"/>
+        </w:tabs>
+        <w:ind w:left="5040" w:hanging="360"/>
+      </w:pPr>
+      <w:rPr>
+        <w:rFonts w:ascii="Wingdings" w:hAnsi="Wingdings" w:hint="default"/>
+        <w:sz w:val="20"/>
+      </w:rPr>
+    </w:lvl>
+    <w:lvl w:ilvl="7" w:tentative="1">
+      <w:start w:val="1"/>
+      <w:numFmt w:val="bullet"/>
+      <w:lvlText w:val=""/>
+      <w:lvlJc w:val="left"/>
+      <w:pPr>
+        <w:tabs>
+          <w:tab w:val="num" w:pos="5760"/>
+        </w:tabs>
+        <w:ind w:left="5760" w:hanging="360"/>
+      </w:pPr>
+      <w:rPr>
+        <w:rFonts w:ascii="Wingdings" w:hAnsi="Wingdings" w:hint="default"/>
+        <w:sz w:val="20"/>
+      </w:rPr>
+    </w:lvl>
+    <w:lvl w:ilvl="8" w:tentative="1">
+      <w:start w:val="1"/>
+      <w:numFmt w:val="bullet"/>
+      <w:lvlText w:val=""/>
+      <w:lvlJc w:val="left"/>
+      <w:pPr>
+        <w:tabs>
+          <w:tab w:val="num" w:pos="6480"/>
+        </w:tabs>
+        <w:ind w:left="6480" w:hanging="360"/>
+      </w:pPr>
+      <w:rPr>
+        <w:rFonts w:ascii="Wingdings" w:hAnsi="Wingdings" w:hint="default"/>
+        <w:sz w:val="20"/>
+      </w:rPr>
+    </w:lvl>
+  </w:abstractNum>
   <w:num w:numId="1" w16cid:durableId="1335259278">
+    <w:abstractNumId w:val="8"/>
+  </w:num>
+  <w:num w:numId="2" w16cid:durableId="1704592123">
+    <w:abstractNumId w:val="5"/>
+  </w:num>
+  <w:num w:numId="3" w16cid:durableId="943070949">
+    <w:abstractNumId w:val="1"/>
+  </w:num>
+  <w:num w:numId="4" w16cid:durableId="392969001">
+    <w:abstractNumId w:val="16"/>
+  </w:num>
+  <w:num w:numId="5" w16cid:durableId="858810886">
+    <w:abstractNumId w:val="12"/>
+  </w:num>
+  <w:num w:numId="6" w16cid:durableId="1743865867">
+    <w:abstractNumId w:val="7"/>
+  </w:num>
+  <w:num w:numId="7" w16cid:durableId="908073995">
     <w:abstractNumId w:val="4"/>
   </w:num>
-  <w:num w:numId="2" w16cid:durableId="1704592123">
+  <w:num w:numId="8" w16cid:durableId="1287467737">
+    <w:abstractNumId w:val="17"/>
+  </w:num>
+  <w:num w:numId="9" w16cid:durableId="1789159597">
+    <w:abstractNumId w:val="13"/>
+  </w:num>
+  <w:num w:numId="10" w16cid:durableId="327102732">
+    <w:abstractNumId w:val="6"/>
+  </w:num>
+  <w:num w:numId="11" w16cid:durableId="1365982809">
+    <w:abstractNumId w:val="10"/>
+  </w:num>
+  <w:num w:numId="12" w16cid:durableId="1868903580">
     <w:abstractNumId w:val="2"/>
   </w:num>
-  <w:num w:numId="3" w16cid:durableId="943070949">
+  <w:num w:numId="13" w16cid:durableId="1356734267">
     <w:abstractNumId w:val="0"/>
   </w:num>
-  <w:num w:numId="4" w16cid:durableId="392969001">
-    <w:abstractNumId w:val="7"/>
+  <w:num w:numId="14" w16cid:durableId="1259830545">
+    <w:abstractNumId w:val="9"/>
   </w:num>
-  <w:num w:numId="5" w16cid:durableId="858810886">
-    <w:abstractNumId w:val="5"/>
+  <w:num w:numId="15" w16cid:durableId="358897308">
+    <w:abstractNumId w:val="11"/>
   </w:num>
-  <w:num w:numId="6" w16cid:durableId="1743865867">
+  <w:num w:numId="16" w16cid:durableId="1303584124">
+    <w:abstractNumId w:val="18"/>
+  </w:num>
+  <w:num w:numId="17" w16cid:durableId="972296189">
+    <w:abstractNumId w:val="15"/>
+  </w:num>
+  <w:num w:numId="18" w16cid:durableId="697506386">
     <w:abstractNumId w:val="3"/>
   </w:num>
-  <w:num w:numId="7" w16cid:durableId="908073995">
-    <w:abstractNumId w:val="1"/>
-  </w:num>
-  <w:num w:numId="8" w16cid:durableId="1287467737">
-    <w:abstractNumId w:val="8"/>
-  </w:num>
-  <w:num w:numId="9" w16cid:durableId="1789159597">
-    <w:abstractNumId w:val="6"/>
+  <w:num w:numId="19" w16cid:durableId="74597651">
+    <w:abstractNumId w:val="14"/>
   </w:num>
 </w:numbering>
 </file>

</xml_diff>